<commit_message>
Thêm then, sửa báo cáo, thêm phần lựa chọn bánh đai
</commit_message>
<xml_diff>
--- a/bao_cao_auto_lisp.docx
+++ b/bao_cao_auto_lisp.docx
@@ -1902,6 +1902,8 @@
         <w:rPr>
           <w:rFonts w:ascii="Times New Roman" w:hAnsi="Times New Roman" w:cs="Times New Roman"/>
           <w:b/>
+          <w:sz w:val="26"/>
+          <w:szCs w:val="26"/>
         </w:rPr>
       </w:pPr>
       <w:bookmarkStart w:id="0" w:name="_Toc401076230"/>
@@ -1909,6 +1911,8 @@
         <w:rPr>
           <w:rFonts w:ascii="Times New Roman" w:hAnsi="Times New Roman" w:cs="Times New Roman"/>
           <w:b/>
+          <w:sz w:val="26"/>
+          <w:szCs w:val="26"/>
         </w:rPr>
         <w:lastRenderedPageBreak/>
         <w:t>CHƯƠNG 1. TỔNG QUAN VỀ AUTOLISP</w:t>
@@ -1920,16 +1924,12 @@
         <w:pStyle w:val="Heading2"/>
         <w:rPr>
           <w:rFonts w:ascii="Times New Roman" w:hAnsi="Times New Roman" w:cs="Times New Roman"/>
-          <w:sz w:val="28"/>
-          <w:szCs w:val="28"/>
         </w:rPr>
       </w:pPr>
       <w:bookmarkStart w:id="1" w:name="_Toc401076231"/>
       <w:r>
         <w:rPr>
           <w:rFonts w:ascii="Times New Roman" w:hAnsi="Times New Roman" w:cs="Times New Roman"/>
-          <w:sz w:val="28"/>
-          <w:szCs w:val="28"/>
         </w:rPr>
         <w:t>1.1. Giới thiệu về Autolisp</w:t>
       </w:r>
@@ -1993,16 +1993,16 @@
         <w:pStyle w:val="Heading3"/>
         <w:rPr>
           <w:rFonts w:ascii="Times New Roman" w:hAnsi="Times New Roman" w:cs="Times New Roman"/>
-          <w:sz w:val="28"/>
-          <w:szCs w:val="28"/>
+          <w:sz w:val="26"/>
+          <w:szCs w:val="26"/>
         </w:rPr>
       </w:pPr>
       <w:bookmarkStart w:id="3" w:name="_Toc401076233"/>
       <w:r>
         <w:rPr>
           <w:rFonts w:ascii="Times New Roman" w:hAnsi="Times New Roman" w:cs="Times New Roman"/>
-          <w:sz w:val="28"/>
-          <w:szCs w:val="28"/>
+          <w:sz w:val="26"/>
+          <w:szCs w:val="26"/>
         </w:rPr>
         <w:t>1.1.2 Lịch sử phát triển của Autolisp</w:t>
       </w:r>
@@ -2040,60 +2040,64 @@
     </w:p>
     <w:p>
       <w:pPr>
+        <w:pStyle w:val="Heading2"/>
+        <w:rPr>
+          <w:rFonts w:ascii="Times New Roman" w:hAnsi="Times New Roman" w:cs="Times New Roman"/>
+        </w:rPr>
+      </w:pPr>
+      <w:bookmarkStart w:id="4" w:name="_Toc401076234"/>
+      <w:r>
+        <w:rPr>
+          <w:rFonts w:ascii="Times New Roman" w:hAnsi="Times New Roman" w:cs="Times New Roman"/>
+        </w:rPr>
+        <w:t xml:space="preserve">1.2. </w:t>
+      </w:r>
+      <w:r>
+        <w:rPr>
+          <w:rFonts w:ascii="Times New Roman" w:hAnsi="Times New Roman" w:cs="Times New Roman"/>
+        </w:rPr>
+        <w:t>Ưu nhược điểm của Autolisp</w:t>
+      </w:r>
+      <w:bookmarkEnd w:id="4"/>
+    </w:p>
+    <w:p>
+      <w:pPr>
+        <w:pStyle w:val="Heading3"/>
+        <w:rPr>
+          <w:rFonts w:ascii="Times New Roman" w:hAnsi="Times New Roman" w:cs="Times New Roman"/>
+          <w:sz w:val="26"/>
+          <w:szCs w:val="26"/>
+        </w:rPr>
+      </w:pPr>
+      <w:bookmarkStart w:id="5" w:name="_Toc401076235"/>
+      <w:r>
+        <w:rPr>
+          <w:rFonts w:ascii="Times New Roman" w:hAnsi="Times New Roman" w:cs="Times New Roman"/>
+          <w:sz w:val="26"/>
+          <w:szCs w:val="26"/>
+        </w:rPr>
+        <w:t>1.2.1 Ưu điểm</w:t>
+      </w:r>
+      <w:bookmarkEnd w:id="5"/>
+    </w:p>
+    <w:p>
+      <w:pPr>
         <w:pStyle w:val="ListParagraph"/>
         <w:ind w:left="0"/>
         <w:rPr>
-          <w:szCs w:val="26"/>
-        </w:rPr>
-      </w:pPr>
-    </w:p>
-    <w:p>
-      <w:pPr>
-        <w:pStyle w:val="Heading2"/>
-        <w:rPr>
-          <w:rFonts w:ascii="Times New Roman" w:hAnsi="Times New Roman" w:cs="Times New Roman"/>
-          <w:sz w:val="28"/>
-          <w:szCs w:val="28"/>
-        </w:rPr>
-      </w:pPr>
-      <w:bookmarkStart w:id="4" w:name="_Toc401076234"/>
-      <w:r>
-        <w:rPr>
-          <w:rFonts w:ascii="Times New Roman" w:hAnsi="Times New Roman" w:cs="Times New Roman"/>
-          <w:sz w:val="28"/>
-          <w:szCs w:val="28"/>
-        </w:rPr>
-        <w:t xml:space="preserve">1.2. </w:t>
-      </w:r>
-      <w:r>
-        <w:rPr>
-          <w:rFonts w:ascii="Times New Roman" w:hAnsi="Times New Roman" w:cs="Times New Roman"/>
-          <w:sz w:val="28"/>
-          <w:szCs w:val="28"/>
-        </w:rPr>
-        <w:t>Ưu nhược điểm của Autolisp</w:t>
-      </w:r>
-      <w:bookmarkEnd w:id="4"/>
-    </w:p>
-    <w:p>
-      <w:pPr>
-        <w:pStyle w:val="Heading3"/>
-        <w:rPr>
-          <w:rFonts w:ascii="Times New Roman" w:hAnsi="Times New Roman" w:cs="Times New Roman"/>
-          <w:sz w:val="26"/>
-          <w:szCs w:val="26"/>
-        </w:rPr>
-      </w:pPr>
-      <w:bookmarkStart w:id="5" w:name="_Toc401076235"/>
-      <w:r>
-        <w:rPr>
-          <w:rFonts w:ascii="Times New Roman" w:hAnsi="Times New Roman" w:cs="Times New Roman"/>
-          <w:sz w:val="26"/>
-          <w:szCs w:val="26"/>
-        </w:rPr>
-        <w:t>1.2.1 Ưu điểm</w:t>
-      </w:r>
-      <w:bookmarkEnd w:id="5"/>
+          <w:rStyle w:val="a"/>
+          <w:spacing w:val="-15"/>
+          <w:szCs w:val="26"/>
+        </w:rPr>
+      </w:pPr>
+      <w:r>
+        <w:rPr>
+          <w:rStyle w:val="a"/>
+          <w:spacing w:val="-15"/>
+          <w:szCs w:val="26"/>
+        </w:rPr>
+        <w:t>- Làm việc rất tốt và dễ dàng với điểm và các yếu tố hình học.</w:t>
+      </w:r>
     </w:p>
     <w:p>
       <w:pPr>
@@ -2111,7 +2115,7 @@
           <w:spacing w:val="-15"/>
           <w:szCs w:val="26"/>
         </w:rPr>
-        <w:t>- Làm việc rất tốt và dễ dàng với điểm và các yếu tố hình học.</w:t>
+        <w:t>- Rất mềm dẻo, không khắt khe.</w:t>
       </w:r>
     </w:p>
     <w:p>
@@ -2130,7 +2134,7 @@
           <w:spacing w:val="-15"/>
           <w:szCs w:val="26"/>
         </w:rPr>
-        <w:t>- Rất mềm dẻo, không khắt khe.</w:t>
+        <w:t xml:space="preserve">- Không cần trình dịch </w:t>
       </w:r>
     </w:p>
     <w:p>
@@ -2149,26 +2153,15 @@
           <w:spacing w:val="-15"/>
           <w:szCs w:val="26"/>
         </w:rPr>
-        <w:t xml:space="preserve">- Không cần trình dịch </w:t>
-      </w:r>
-    </w:p>
-    <w:p>
-      <w:pPr>
-        <w:pStyle w:val="ListParagraph"/>
-        <w:ind w:left="0"/>
+        <w:t>- L</w:t>
+      </w:r>
+      <w:r>
         <w:rPr>
           <w:rStyle w:val="a"/>
           <w:spacing w:val="-15"/>
           <w:szCs w:val="26"/>
         </w:rPr>
-      </w:pPr>
-      <w:r>
-        <w:rPr>
-          <w:rStyle w:val="a"/>
-          <w:spacing w:val="-15"/>
-          <w:szCs w:val="26"/>
-        </w:rPr>
-        <w:t>- lập trình và thực hiện lệnh.</w:t>
+        <w:t>ập trình và thực hiện lệnh.</w:t>
       </w:r>
     </w:p>
     <w:p>
@@ -2337,16 +2330,12 @@
         <w:pStyle w:val="Heading2"/>
         <w:rPr>
           <w:rFonts w:ascii="Times New Roman" w:hAnsi="Times New Roman" w:cs="Times New Roman"/>
-          <w:sz w:val="28"/>
-          <w:szCs w:val="28"/>
         </w:rPr>
       </w:pPr>
       <w:bookmarkStart w:id="7" w:name="_Toc401076237"/>
       <w:r>
         <w:rPr>
           <w:rFonts w:ascii="Times New Roman" w:hAnsi="Times New Roman" w:cs="Times New Roman"/>
-          <w:sz w:val="28"/>
-          <w:szCs w:val="28"/>
         </w:rPr>
         <w:t>1.3. Những khó khăn khi tiếp cận với Autolisp</w:t>
       </w:r>
@@ -2482,8 +2471,7 @@
         <w:rPr>
           <w:rStyle w:val="a"/>
           <w:spacing w:val="-15"/>
-          <w:sz w:val="28"/>
-          <w:szCs w:val="28"/>
+          <w:szCs w:val="26"/>
         </w:rPr>
       </w:pPr>
     </w:p>
@@ -2492,8 +2480,6 @@
         <w:pStyle w:val="Heading2"/>
         <w:rPr>
           <w:rFonts w:ascii="Times New Roman" w:hAnsi="Times New Roman" w:cs="Times New Roman"/>
-          <w:sz w:val="28"/>
-          <w:szCs w:val="28"/>
         </w:rPr>
       </w:pPr>
       <w:bookmarkStart w:id="8" w:name="_Toc401076238"/>
@@ -2502,16 +2488,12 @@
           <w:rStyle w:val="a"/>
           <w:rFonts w:ascii="Times New Roman" w:hAnsi="Times New Roman" w:cs="Times New Roman"/>
           <w:spacing w:val="-15"/>
-          <w:sz w:val="28"/>
-          <w:szCs w:val="28"/>
         </w:rPr>
         <w:t>1.</w:t>
       </w:r>
       <w:r>
         <w:rPr>
           <w:rFonts w:ascii="Times New Roman" w:hAnsi="Times New Roman" w:cs="Times New Roman"/>
-          <w:sz w:val="28"/>
-          <w:szCs w:val="28"/>
         </w:rPr>
         <w:t>4. Một số khái niệm và cú pháp lập trình</w:t>
       </w:r>
@@ -2645,7 +2627,6 @@
           <w:spacing w:val="-15"/>
           <w:szCs w:val="26"/>
         </w:rPr>
-        <w:lastRenderedPageBreak/>
         <w:t>Autolisp là ngôn ngữ trả về giá trị sau khi thực hiện lệnh. Bạn có thể  kiểm tra điều này bằng cách mở AutoCad và gõ vào dòng lệnh (+ 1 2) trong mục command. Và ngay lập tưc kết quả trả về là 3.</w:t>
       </w:r>
     </w:p>
@@ -2665,6 +2646,7 @@
           <w:sz w:val="26"/>
           <w:szCs w:val="26"/>
         </w:rPr>
+        <w:lastRenderedPageBreak/>
         <w:t>1.4.2 Biến</w:t>
       </w:r>
       <w:bookmarkEnd w:id="10"/>
@@ -2967,7 +2949,6 @@
           <w:sz w:val="26"/>
           <w:szCs w:val="26"/>
         </w:rPr>
-        <w:lastRenderedPageBreak/>
         <w:t>1.4.4 Kiểu dữ liệu</w:t>
       </w:r>
       <w:bookmarkEnd w:id="12"/>
@@ -3021,6 +3002,7 @@
         <w:rPr>
           <w:szCs w:val="26"/>
         </w:rPr>
+        <w:lastRenderedPageBreak/>
         <w:t>Integers : Số tự nhiên</w:t>
       </w:r>
     </w:p>
@@ -3405,15 +3387,7 @@
           <w:rStyle w:val="a"/>
           <w:szCs w:val="26"/>
         </w:rPr>
-        <w:t xml:space="preserve">rộng này là chương trình </w:t>
-      </w:r>
-      <w:r>
-        <w:rPr>
-          <w:rStyle w:val="a"/>
-          <w:szCs w:val="26"/>
-        </w:rPr>
-        <w:lastRenderedPageBreak/>
-        <w:t>Nova-TDN của Công ty tin học Hài Hòa. Thông qua dữ liệu</w:t>
+        <w:t>rộng này là chương trình Nova-TDN của Công ty tin học Hài Hòa. Thông qua dữ liệu</w:t>
       </w:r>
       <w:r>
         <w:rPr>
@@ -3447,6 +3421,7 @@
           <w:spacing w:val="-15"/>
           <w:szCs w:val="26"/>
         </w:rPr>
+        <w:lastRenderedPageBreak/>
         <w:t>Ví dụ :</w:t>
       </w:r>
     </w:p>
@@ -3775,7 +3750,6 @@
           <w:sz w:val="26"/>
           <w:szCs w:val="26"/>
         </w:rPr>
-        <w:lastRenderedPageBreak/>
         <w:t>1.4.9 Ngôn ngữ lập trình điều khiển hộp thoại DCL</w:t>
       </w:r>
       <w:bookmarkEnd w:id="17"/>
@@ -3846,6 +3820,7 @@
           <w:sz w:val="26"/>
           <w:szCs w:val="26"/>
         </w:rPr>
+        <w:lastRenderedPageBreak/>
         <w:t>1.4.10 Hướng đối tượng</w:t>
       </w:r>
       <w:bookmarkEnd w:id="18"/>
@@ -7633,7 +7608,6 @@
         <w:rPr>
           <w:szCs w:val="26"/>
         </w:rPr>
-        <w:lastRenderedPageBreak/>
         <w:t>Trên cơ sở các chi tiết đã được dựng xong hoàn toàn thì đến bước quan trọng là lắp ghép các chi tiết thành cụm các chi tiết tạo nên một bộ phận máy, vậy để làm được điều này, chúng ta cần phải xác định các yêu cầu sau:</w:t>
       </w:r>
     </w:p>
@@ -7689,6 +7663,7 @@
         <w:rPr>
           <w:szCs w:val="26"/>
         </w:rPr>
+        <w:lastRenderedPageBreak/>
         <w:t>Các thông số nhập, dữ liệu sẽ được gọi vào một hàm chung.</w:t>
       </w:r>
     </w:p>
@@ -8758,8 +8733,6 @@
         </w:rPr>
         <w:t>Vít ổ trục</w:t>
       </w:r>
-      <w:bookmarkStart w:id="19" w:name="_GoBack"/>
-      <w:bookmarkEnd w:id="19"/>
     </w:p>
     <w:p>
       <w:pPr>
@@ -8777,11 +8750,296 @@
     </w:p>
     <w:p>
       <w:pPr>
-        <w:spacing w:after="160" w:line="259" w:lineRule="auto"/>
-        <w:rPr>
-          <w:szCs w:val="26"/>
-        </w:rPr>
-      </w:pPr>
+        <w:ind w:firstLine="360"/>
+        <w:rPr>
+          <w:rStyle w:val="a"/>
+          <w:spacing w:val="-15"/>
+          <w:sz w:val="24"/>
+        </w:rPr>
+      </w:pPr>
+      <w:r>
+        <w:rPr>
+          <w:rStyle w:val="a"/>
+          <w:sz w:val="24"/>
+        </w:rPr>
+        <w:t>Chương trình được xây dựng bằng ngôn ngữ AutoLI</w:t>
+      </w:r>
+      <w:r>
+        <w:rPr>
+          <w:rStyle w:val="l6"/>
+          <w:sz w:val="24"/>
+        </w:rPr>
+        <w:t>SP từ một chương trình chính</w:t>
+      </w:r>
+      <w:r>
+        <w:rPr>
+          <w:rStyle w:val="l6"/>
+          <w:sz w:val="24"/>
+        </w:rPr>
+        <w:t xml:space="preserve"> </w:t>
+      </w:r>
+      <w:r>
+        <w:rPr>
+          <w:rStyle w:val="a"/>
+          <w:spacing w:val="-15"/>
+          <w:sz w:val="24"/>
+        </w:rPr>
+        <w:t>và các chương trình con.</w:t>
+      </w:r>
+    </w:p>
+    <w:p>
+      <w:pPr>
+        <w:ind w:firstLine="360"/>
+        <w:rPr>
+          <w:rStyle w:val="a"/>
+          <w:spacing w:val="-15"/>
+          <w:sz w:val="24"/>
+        </w:rPr>
+      </w:pPr>
+      <w:r>
+        <w:rPr>
+          <w:rStyle w:val="a"/>
+          <w:sz w:val="24"/>
+        </w:rPr>
+        <w:t>Chương trình chính: ở đây là chương trình yêu</w:t>
+      </w:r>
+      <w:r>
+        <w:rPr>
+          <w:rStyle w:val="a"/>
+          <w:sz w:val="24"/>
+        </w:rPr>
+        <w:t xml:space="preserve"> cầu</w:t>
+      </w:r>
+      <w:r>
+        <w:rPr>
+          <w:rStyle w:val="a"/>
+          <w:sz w:val="24"/>
+        </w:rPr>
+        <w:t xml:space="preserve"> nhập số liệu, khai báo các biến hệ</w:t>
+      </w:r>
+      <w:r>
+        <w:rPr>
+          <w:rStyle w:val="a"/>
+          <w:sz w:val="24"/>
+        </w:rPr>
+        <w:t xml:space="preserve"> </w:t>
+      </w:r>
+      <w:r>
+        <w:rPr>
+          <w:rStyle w:val="a"/>
+          <w:sz w:val="24"/>
+        </w:rPr>
+        <w:t>thống, các biến và các thông số cần thiết khác. Sau đó tiến hành vẽ trục nhờ vào các</w:t>
+      </w:r>
+      <w:r>
+        <w:rPr>
+          <w:rStyle w:val="a"/>
+          <w:sz w:val="24"/>
+        </w:rPr>
+        <w:t xml:space="preserve"> </w:t>
+      </w:r>
+      <w:r>
+        <w:rPr>
+          <w:rStyle w:val="a"/>
+          <w:sz w:val="24"/>
+        </w:rPr>
+        <w:t>thông số đã biết, tính toán được nhờ công thứ</w:t>
+      </w:r>
+      <w:r>
+        <w:rPr>
+          <w:rStyle w:val="a"/>
+          <w:sz w:val="24"/>
+        </w:rPr>
+        <w:t>c</w:t>
+      </w:r>
+      <w:r>
+        <w:rPr>
+          <w:rStyle w:val="a"/>
+          <w:sz w:val="24"/>
+        </w:rPr>
+        <w:t>.</w:t>
+      </w:r>
+      <w:r>
+        <w:rPr>
+          <w:rStyle w:val="a"/>
+          <w:sz w:val="24"/>
+        </w:rPr>
+        <w:t xml:space="preserve"> </w:t>
+      </w:r>
+      <w:r>
+        <w:rPr>
+          <w:rStyle w:val="a"/>
+          <w:sz w:val="24"/>
+        </w:rPr>
+        <w:t>Ti</w:t>
+      </w:r>
+      <w:r>
+        <w:rPr>
+          <w:rStyle w:val="l6"/>
+          <w:sz w:val="24"/>
+        </w:rPr>
+        <w:t>ếp đó ta xác định các điểm trên trục</w:t>
+      </w:r>
+      <w:r>
+        <w:rPr>
+          <w:rStyle w:val="l6"/>
+          <w:sz w:val="24"/>
+        </w:rPr>
+        <w:t xml:space="preserve"> </w:t>
+      </w:r>
+      <w:r>
+        <w:rPr>
+          <w:rStyle w:val="a"/>
+          <w:sz w:val="24"/>
+        </w:rPr>
+        <w:t>cùng với những thông số đầu vào cần thiết gọi chương trình con vẽ các chi tiết ghép</w:t>
+      </w:r>
+      <w:r>
+        <w:rPr>
+          <w:rStyle w:val="a"/>
+          <w:sz w:val="24"/>
+        </w:rPr>
+        <w:t xml:space="preserve"> </w:t>
+      </w:r>
+      <w:r>
+        <w:rPr>
+          <w:rStyle w:val="a"/>
+          <w:spacing w:val="-15"/>
+          <w:sz w:val="24"/>
+        </w:rPr>
+        <w:t>thành cụm chi tiết. Khi đã thành cụm chi tiết ta tiến hành vẽ nốt vỏ hộp.</w:t>
+      </w:r>
+    </w:p>
+    <w:p>
+      <w:pPr>
+        <w:ind w:firstLine="360"/>
+        <w:rPr>
+          <w:rStyle w:val="a"/>
+          <w:spacing w:val="-15"/>
+          <w:sz w:val="24"/>
+        </w:rPr>
+      </w:pPr>
+      <w:r>
+        <w:rPr>
+          <w:rStyle w:val="a"/>
+          <w:sz w:val="24"/>
+        </w:rPr>
+        <w:t>Chương trình con ở đây là các chương trình vẽ các chi tiết trong cụ</w:t>
+      </w:r>
+      <w:r>
+        <w:rPr>
+          <w:rStyle w:val="a"/>
+          <w:sz w:val="24"/>
+        </w:rPr>
+        <w:t>m trục vào của</w:t>
+      </w:r>
+      <w:r>
+        <w:rPr>
+          <w:rStyle w:val="a"/>
+          <w:sz w:val="24"/>
+        </w:rPr>
+        <w:t xml:space="preserve"> hộp giảm</w:t>
+      </w:r>
+      <w:r>
+        <w:rPr>
+          <w:rStyle w:val="a"/>
+          <w:sz w:val="24"/>
+        </w:rPr>
+        <w:t xml:space="preserve"> </w:t>
+      </w:r>
+      <w:r>
+        <w:rPr>
+          <w:rStyle w:val="a"/>
+          <w:spacing w:val="-15"/>
+          <w:sz w:val="24"/>
+        </w:rPr>
+        <w:t>tố</w:t>
+      </w:r>
+      <w:r>
+        <w:rPr>
+          <w:rStyle w:val="a"/>
+          <w:spacing w:val="-15"/>
+          <w:sz w:val="24"/>
+        </w:rPr>
+        <w:t>c bánh răng trụ răng nghiêng 1 cấp</w:t>
+      </w:r>
+      <w:r>
+        <w:rPr>
+          <w:rStyle w:val="a"/>
+          <w:spacing w:val="-15"/>
+          <w:sz w:val="24"/>
+        </w:rPr>
+        <w:t>. VD: Chương trình con vẽ</w:t>
+      </w:r>
+      <w:r>
+        <w:rPr>
+          <w:rStyle w:val="a"/>
+          <w:spacing w:val="-15"/>
+          <w:sz w:val="24"/>
+        </w:rPr>
+        <w:t xml:space="preserve"> bánh răng</w:t>
+      </w:r>
+      <w:r>
+        <w:rPr>
+          <w:rStyle w:val="a"/>
+          <w:spacing w:val="-15"/>
+          <w:sz w:val="24"/>
+        </w:rPr>
+        <w:t>, ổ</w:t>
+      </w:r>
+      <w:r>
+        <w:rPr>
+          <w:rStyle w:val="a"/>
+          <w:spacing w:val="-15"/>
+          <w:sz w:val="24"/>
+        </w:rPr>
+        <w:t xml:space="preserve"> bi</w:t>
+      </w:r>
+      <w:r>
+        <w:rPr>
+          <w:rStyle w:val="a"/>
+          <w:spacing w:val="-15"/>
+          <w:sz w:val="24"/>
+        </w:rPr>
+        <w:t>, .v.v...</w:t>
+      </w:r>
+    </w:p>
+    <w:p>
+      <w:pPr>
+        <w:ind w:firstLine="360"/>
+        <w:rPr>
+          <w:spacing w:val="-15"/>
+        </w:rPr>
+      </w:pPr>
+      <w:r>
+        <w:rPr>
+          <w:rStyle w:val="a"/>
+          <w:sz w:val="24"/>
+        </w:rPr>
+        <w:t>Phần cuối của toàn bộ chương trình là các hàm, chương trình con phục vụ cho quá</w:t>
+      </w:r>
+      <w:r>
+        <w:rPr>
+          <w:rStyle w:val="a"/>
+          <w:sz w:val="24"/>
+        </w:rPr>
+        <w:t xml:space="preserve"> </w:t>
+      </w:r>
+      <w:r>
+        <w:rPr>
+          <w:rStyle w:val="a"/>
+          <w:spacing w:val="-15"/>
+          <w:sz w:val="24"/>
+        </w:rPr>
+        <w:t>trình vẽ các chi tiết và cụm chi tiết</w:t>
+      </w:r>
+      <w:r>
+        <w:rPr>
+          <w:rStyle w:val="a"/>
+          <w:spacing w:val="-15"/>
+        </w:rPr>
+        <w:t>.</w:t>
+      </w:r>
     </w:p>
     <w:p>
       <w:pPr>
@@ -8869,6 +9127,12 @@
           <w:szCs w:val="26"/>
         </w:rPr>
         <w:t>Đường kính lỗ của bánh răng nghiêng:</w:t>
+      </w:r>
+      <w:r>
+        <w:rPr>
+          <w:szCs w:val="26"/>
+        </w:rPr>
+        <w:t xml:space="preserve"> d</w:t>
       </w:r>
     </w:p>
     <w:p>
@@ -8975,6 +9239,44 @@
         </w:rPr>
         <w:t>Chiều rộng ổ bi đỡ chặn:</w:t>
       </w:r>
+      <w:r>
+        <w:rPr>
+          <w:rFonts w:eastAsiaTheme="minorEastAsia"/>
+          <w:szCs w:val="26"/>
+        </w:rPr>
+        <w:t xml:space="preserve"> </w:t>
+      </w:r>
+      <m:oMath>
+        <m:sSub>
+          <m:sSubPr>
+            <m:ctrlPr>
+              <w:rPr>
+                <w:rFonts w:ascii="Cambria Math" w:eastAsiaTheme="minorEastAsia" w:hAnsi="Cambria Math"/>
+                <w:i/>
+                <w:szCs w:val="26"/>
+              </w:rPr>
+            </m:ctrlPr>
+          </m:sSubPr>
+          <m:e>
+            <m:r>
+              <w:rPr>
+                <w:rFonts w:ascii="Cambria Math" w:eastAsiaTheme="minorEastAsia" w:hAnsi="Cambria Math"/>
+                <w:szCs w:val="26"/>
+              </w:rPr>
+              <m:t>d</m:t>
+            </m:r>
+          </m:e>
+          <m:sub>
+            <m:r>
+              <w:rPr>
+                <w:rFonts w:ascii="Cambria Math" w:eastAsiaTheme="minorEastAsia" w:hAnsi="Cambria Math"/>
+                <w:szCs w:val="26"/>
+              </w:rPr>
+              <m:t>obi</m:t>
+            </m:r>
+          </m:sub>
+        </m:sSub>
+      </m:oMath>
     </w:p>
     <w:p>
       <w:pPr>
@@ -8993,11 +9295,37 @@
           <w:rFonts w:eastAsiaTheme="minorEastAsia"/>
           <w:szCs w:val="26"/>
         </w:rPr>
-        <w:t>Chiều rộng moay-ơ</w:t>
-      </w:r>
-    </w:p>
-    <w:p>
-      <w:pPr>
+        <w:t xml:space="preserve">Chiều </w:t>
+      </w:r>
+      <w:r>
+        <w:rPr>
+          <w:rFonts w:eastAsiaTheme="minorEastAsia"/>
+          <w:szCs w:val="26"/>
+        </w:rPr>
+        <w:t>dài</w:t>
+      </w:r>
+      <w:r>
+        <w:rPr>
+          <w:rFonts w:eastAsiaTheme="minorEastAsia"/>
+          <w:szCs w:val="26"/>
+        </w:rPr>
+        <w:t xml:space="preserve"> moay-ơ</w:t>
+      </w:r>
+      <w:r>
+        <w:rPr>
+          <w:rFonts w:eastAsiaTheme="minorEastAsia"/>
+          <w:szCs w:val="26"/>
+        </w:rPr>
+        <w:t xml:space="preserve"> bánh đai: </w:t>
+      </w:r>
+    </w:p>
+    <w:p>
+      <w:pPr>
+        <w:pStyle w:val="ListParagraph"/>
+        <w:numPr>
+          <w:ilvl w:val="0"/>
+          <w:numId w:val="10"/>
+        </w:numPr>
         <w:spacing w:after="160" w:line="259" w:lineRule="auto"/>
         <w:rPr>
           <w:szCs w:val="26"/>
@@ -9005,6 +9333,52 @@
       </w:pPr>
       <w:r>
         <w:rPr>
+          <w:rFonts w:eastAsiaTheme="minorEastAsia"/>
+          <w:szCs w:val="26"/>
+        </w:rPr>
+        <w:t xml:space="preserve">Đường kính lỗ của bánh đai: </w:t>
+      </w:r>
+      <m:oMath>
+        <m:sSub>
+          <m:sSubPr>
+            <m:ctrlPr>
+              <w:rPr>
+                <w:rFonts w:ascii="Cambria Math" w:eastAsiaTheme="minorEastAsia" w:hAnsi="Cambria Math"/>
+                <w:i/>
+                <w:szCs w:val="26"/>
+              </w:rPr>
+            </m:ctrlPr>
+          </m:sSubPr>
+          <m:e>
+            <m:r>
+              <w:rPr>
+                <w:rFonts w:ascii="Cambria Math" w:eastAsiaTheme="minorEastAsia" w:hAnsi="Cambria Math"/>
+                <w:szCs w:val="26"/>
+              </w:rPr>
+              <m:t>d</m:t>
+            </m:r>
+          </m:e>
+          <m:sub>
+            <m:r>
+              <w:rPr>
+                <w:rFonts w:ascii="Cambria Math" w:eastAsiaTheme="minorEastAsia" w:hAnsi="Cambria Math"/>
+                <w:szCs w:val="26"/>
+              </w:rPr>
+              <m:t>bd</m:t>
+            </m:r>
+          </m:sub>
+        </m:sSub>
+      </m:oMath>
+    </w:p>
+    <w:p>
+      <w:pPr>
+        <w:spacing w:after="160" w:line="259" w:lineRule="auto"/>
+        <w:rPr>
+          <w:szCs w:val="26"/>
+        </w:rPr>
+      </w:pPr>
+      <w:r>
+        <w:rPr>
           <w:szCs w:val="26"/>
         </w:rPr>
         <w:t>Thông số tính toán:</w:t>
@@ -9025,6 +9399,14 @@
           <w:szCs w:val="26"/>
         </w:rPr>
       </w:pPr>
+    </w:p>
+    <w:p>
+      <w:pPr>
+        <w:spacing w:after="160" w:line="259" w:lineRule="auto"/>
+        <w:rPr>
+          <w:szCs w:val="26"/>
+        </w:rPr>
+      </w:pPr>
       <w:r>
         <w:rPr>
           <w:szCs w:val="26"/>
@@ -9043,6 +9425,56 @@
         <w:rPr>
           <w:szCs w:val="26"/>
         </w:rPr>
+        <w:t>Đường kính vòng chia:</w:t>
+      </w:r>
+    </w:p>
+    <w:p>
+      <w:pPr>
+        <w:spacing w:after="160" w:line="259" w:lineRule="auto"/>
+        <w:rPr>
+          <w:szCs w:val="26"/>
+        </w:rPr>
+      </w:pPr>
+      <w:r>
+        <w:rPr>
+          <w:szCs w:val="26"/>
+        </w:rPr>
+        <w:t>Đường kính đỉnh</w:t>
+      </w:r>
+    </w:p>
+    <w:p>
+      <w:pPr>
+        <w:spacing w:after="160" w:line="259" w:lineRule="auto"/>
+        <w:rPr>
+          <w:szCs w:val="26"/>
+        </w:rPr>
+      </w:pPr>
+      <w:r>
+        <w:rPr>
+          <w:szCs w:val="26"/>
+        </w:rPr>
+        <w:t>Đường kính chân răng:</w:t>
+      </w:r>
+    </w:p>
+    <w:p>
+      <w:pPr>
+        <w:spacing w:after="160" w:line="259" w:lineRule="auto"/>
+        <w:rPr>
+          <w:szCs w:val="26"/>
+        </w:rPr>
+      </w:pPr>
+    </w:p>
+    <w:p>
+      <w:pPr>
+        <w:spacing w:after="160" w:line="259" w:lineRule="auto"/>
+        <w:rPr>
+          <w:szCs w:val="26"/>
+        </w:rPr>
+      </w:pPr>
+      <w:r>
+        <w:rPr>
+          <w:szCs w:val="26"/>
+        </w:rPr>
         <w:t>3.3. Ổ bi đỡ chặn</w:t>
       </w:r>
     </w:p>
@@ -9056,6 +9488,7 @@
       <w:r>
         <w:rPr>
           <w:noProof/>
+          <w:szCs w:val="26"/>
         </w:rPr>
         <w:drawing>
           <wp:inline distT="0" distB="0" distL="0" distR="0" wp14:anchorId="5FB99FD2" wp14:editId="64F57408">
@@ -9093,6 +9526,8 @@
           </wp:inline>
         </w:drawing>
       </w:r>
+      <w:bookmarkStart w:id="19" w:name="_GoBack"/>
+      <w:bookmarkEnd w:id="19"/>
     </w:p>
     <w:p>
       <w:pPr>
@@ -9127,6 +9562,7 @@
         <w:rPr>
           <w:szCs w:val="26"/>
         </w:rPr>
+        <w:lastRenderedPageBreak/>
         <w:t>Các thông số tra theo bảng sau:</w:t>
       </w:r>
     </w:p>
@@ -9192,7 +9628,6 @@
               <w:rPr>
                 <w:szCs w:val="26"/>
               </w:rPr>
-              <w:lastRenderedPageBreak/>
               <w:t>Kí hiệu ổ</w:t>
             </w:r>
           </w:p>
@@ -10846,6 +11281,7 @@
       <w:r>
         <w:rPr>
           <w:noProof/>
+          <w:szCs w:val="26"/>
         </w:rPr>
         <w:lastRenderedPageBreak/>
         <w:drawing>
@@ -11113,15 +11549,7 @@
                 <w:sz w:val="26"/>
                 <w:lang w:eastAsia="ja-JP" w:bidi="he-IL"/>
               </w:rPr>
-              <w:t>Thân hộp,</w:t>
-            </w:r>
-            <w:r>
-              <w:rPr>
-                <w:rFonts w:eastAsia="MS Mincho"/>
-                <w:sz w:val="26"/>
-                <w:lang w:eastAsia="ja-JP" w:bidi="he-IL"/>
-              </w:rPr>
-              <w:t xml:space="preserve"> </w:t>
+              <w:t xml:space="preserve">Thân hộp, </w:t>
             </w:r>
             <w:r>
               <w:rPr>
@@ -11151,7 +11579,7 @@
                 <v:shape id="_x0000_i1025" type="#_x0000_t75" style="width:11.25pt;height:15pt" o:ole="">
                   <v:imagedata r:id="rId11" o:title=""/>
                 </v:shape>
-                <o:OLEObject Type="Embed" ProgID="Equation.DSMT4" ShapeID="_x0000_i1025" DrawAspect="Content" ObjectID="_1640598646" r:id="rId12"/>
+                <o:OLEObject Type="Embed" ProgID="Equation.DSMT4" ShapeID="_x0000_i1025" DrawAspect="Content" ObjectID="_1640599661" r:id="rId12"/>
               </w:object>
             </w:r>
           </w:p>
@@ -11195,7 +11623,7 @@
                 <v:shape id="_x0000_i1026" type="#_x0000_t75" style="width:11.25pt;height:15pt" o:ole="">
                   <v:imagedata r:id="rId13" o:title=""/>
                 </v:shape>
-                <o:OLEObject Type="Embed" ProgID="Equation.DSMT4" ShapeID="_x0000_i1026" DrawAspect="Content" ObjectID="_1640598647" r:id="rId14"/>
+                <o:OLEObject Type="Embed" ProgID="Equation.DSMT4" ShapeID="_x0000_i1026" DrawAspect="Content" ObjectID="_1640599662" r:id="rId14"/>
               </w:object>
             </w:r>
             <w:r>
@@ -11287,23 +11715,7 @@
                 <w:sz w:val="26"/>
                 <w:lang w:val="pt-BR" w:eastAsia="ja-JP" w:bidi="he-IL"/>
               </w:rPr>
-              <w:t>Bulông ghép bích nắp</w:t>
-            </w:r>
-            <w:r>
-              <w:rPr>
-                <w:rFonts w:eastAsia="MS Mincho"/>
-                <w:sz w:val="26"/>
-                <w:lang w:val="pt-BR" w:eastAsia="ja-JP" w:bidi="he-IL"/>
-              </w:rPr>
-              <w:t xml:space="preserve"> </w:t>
-            </w:r>
-            <w:r>
-              <w:rPr>
-                <w:rFonts w:eastAsia="MS Mincho"/>
-                <w:sz w:val="26"/>
-                <w:lang w:val="pt-BR" w:eastAsia="ja-JP" w:bidi="he-IL"/>
-              </w:rPr>
-              <w:t>và thân d</w:t>
+              <w:t>Bulông ghép bích nắp và thân d</w:t>
             </w:r>
             <w:r>
               <w:rPr>
@@ -11331,23 +11743,7 @@
                 <w:sz w:val="26"/>
                 <w:lang w:val="pt-BR" w:eastAsia="ja-JP" w:bidi="he-IL"/>
               </w:rPr>
-              <w:t xml:space="preserve">Vít ghép </w:t>
-            </w:r>
-            <w:r>
-              <w:rPr>
-                <w:rFonts w:eastAsia="MS Mincho"/>
-                <w:sz w:val="26"/>
-                <w:lang w:val="pt-BR" w:eastAsia="ja-JP" w:bidi="he-IL"/>
-              </w:rPr>
-              <w:t>n</w:t>
-            </w:r>
-            <w:r>
-              <w:rPr>
-                <w:rFonts w:eastAsia="MS Mincho"/>
-                <w:sz w:val="26"/>
-                <w:lang w:val="pt-BR" w:eastAsia="ja-JP" w:bidi="he-IL"/>
-              </w:rPr>
-              <w:t>ắp ổ, d</w:t>
+              <w:t>Vít ghép nắp ổ, d</w:t>
             </w:r>
             <w:r>
               <w:rPr>
@@ -11737,7 +12133,7 @@
                 <v:shape id="_x0000_i1027" type="#_x0000_t75" style="width:13.5pt;height:14.25pt" o:ole="">
                   <v:imagedata r:id="rId15" o:title=""/>
                 </v:shape>
-                <o:OLEObject Type="Embed" ProgID="Equation.DSMT4" ShapeID="_x0000_i1027" DrawAspect="Content" ObjectID="_1640598648" r:id="rId16"/>
+                <o:OLEObject Type="Embed" ProgID="Equation.DSMT4" ShapeID="_x0000_i1027" DrawAspect="Content" ObjectID="_1640599663" r:id="rId16"/>
               </w:object>
             </w:r>
             <w:r>
@@ -11749,7 +12145,7 @@
                 <v:shape id="_x0000_i1028" type="#_x0000_t75" style="width:11.25pt;height:13.5pt" o:ole="">
                   <v:imagedata r:id="rId17" o:title=""/>
                 </v:shape>
-                <o:OLEObject Type="Embed" ProgID="Equation.DSMT4" ShapeID="_x0000_i1028" DrawAspect="Content" ObjectID="_1640598649" r:id="rId18"/>
+                <o:OLEObject Type="Embed" ProgID="Equation.DSMT4" ShapeID="_x0000_i1028" DrawAspect="Content" ObjectID="_1640599664" r:id="rId18"/>
               </w:object>
             </w:r>
             <w:r>
@@ -11783,7 +12179,7 @@
                 <v:shape id="_x0000_i1029" type="#_x0000_t75" style="width:11.25pt;height:15pt" o:ole="">
                   <v:imagedata r:id="rId13" o:title=""/>
                 </v:shape>
-                <o:OLEObject Type="Embed" ProgID="Equation.DSMT4" ShapeID="_x0000_i1029" DrawAspect="Content" ObjectID="_1640598650" r:id="rId19"/>
+                <o:OLEObject Type="Embed" ProgID="Equation.DSMT4" ShapeID="_x0000_i1029" DrawAspect="Content" ObjectID="_1640599665" r:id="rId19"/>
               </w:object>
             </w:r>
             <w:r>
@@ -12162,8 +12558,7 @@
       <w:r>
         <w:rPr>
           <w:noProof/>
-          <w:sz w:val="28"/>
-          <w:szCs w:val="28"/>
+          <w:szCs w:val="26"/>
         </w:rPr>
         <w:lastRenderedPageBreak/>
         <w:drawing>
@@ -12219,8 +12614,7 @@
       <w:r>
         <w:rPr>
           <w:noProof/>
-          <w:sz w:val="28"/>
-          <w:szCs w:val="28"/>
+          <w:szCs w:val="26"/>
         </w:rPr>
         <w:lastRenderedPageBreak/>
         <w:drawing>
@@ -12276,8 +12670,7 @@
       <w:r>
         <w:rPr>
           <w:noProof/>
-          <w:sz w:val="28"/>
-          <w:szCs w:val="28"/>
+          <w:szCs w:val="26"/>
         </w:rPr>
         <w:drawing>
           <wp:inline distT="0" distB="0" distL="0" distR="0" wp14:anchorId="48DB2B91" wp14:editId="1B232D13">
@@ -12325,44 +12718,14 @@
     <w:p>
       <w:pPr>
         <w:rPr>
-          <w:sz w:val="28"/>
-          <w:szCs w:val="28"/>
-        </w:rPr>
-      </w:pPr>
-      <w:r>
-        <w:rPr>
-          <w:sz w:val="28"/>
-          <w:szCs w:val="28"/>
-        </w:rPr>
-        <w:t>Đ</w:t>
-      </w:r>
-      <w:r>
-        <w:rPr>
-          <w:sz w:val="28"/>
-          <w:szCs w:val="28"/>
-        </w:rPr>
-        <w:t>ầu</w:t>
-      </w:r>
-      <w:r>
-        <w:rPr>
-          <w:sz w:val="28"/>
-          <w:szCs w:val="28"/>
-        </w:rPr>
-        <w:t xml:space="preserve"> v</w:t>
-      </w:r>
-      <w:r>
-        <w:rPr>
-          <w:sz w:val="28"/>
-          <w:szCs w:val="28"/>
-        </w:rPr>
-        <w:t>ào</w:t>
-      </w:r>
-      <w:r>
-        <w:rPr>
-          <w:sz w:val="28"/>
-          <w:szCs w:val="28"/>
-        </w:rPr>
-        <w:t xml:space="preserve">: </w:t>
+          <w:szCs w:val="26"/>
+        </w:rPr>
+      </w:pPr>
+      <w:r>
+        <w:rPr>
+          <w:szCs w:val="26"/>
+        </w:rPr>
+        <w:t xml:space="preserve">Đầu vào: </w:t>
       </w:r>
     </w:p>
     <w:p>
@@ -12374,22 +12737,19 @@
         </w:numPr>
         <w:spacing w:after="160" w:line="259" w:lineRule="auto"/>
         <w:rPr>
-          <w:sz w:val="28"/>
-          <w:szCs w:val="28"/>
+          <w:szCs w:val="26"/>
         </w:rPr>
       </w:pPr>
       <w:r>
         <w:rPr>
           <w:b/>
-          <w:sz w:val="28"/>
-          <w:szCs w:val="28"/>
+          <w:szCs w:val="26"/>
         </w:rPr>
         <w:t>A</w:t>
       </w:r>
       <w:r>
         <w:rPr>
-          <w:sz w:val="28"/>
-          <w:szCs w:val="28"/>
+          <w:szCs w:val="26"/>
         </w:rPr>
         <w:t>: thiết diện bánh đai nằm trong dai 47,81,138,….</w:t>
       </w:r>
@@ -12397,184 +12757,14 @@
     <w:p>
       <w:pPr>
         <w:rPr>
-          <w:sz w:val="28"/>
-          <w:szCs w:val="28"/>
-        </w:rPr>
-      </w:pPr>
-      <w:r>
-        <w:rPr>
-          <w:sz w:val="28"/>
-          <w:szCs w:val="28"/>
-        </w:rPr>
-        <w:t>T</w:t>
-      </w:r>
-      <w:r>
-        <w:rPr>
-          <w:sz w:val="28"/>
-          <w:szCs w:val="28"/>
-        </w:rPr>
-        <w:t>ùy</w:t>
-      </w:r>
-      <w:r>
-        <w:rPr>
-          <w:sz w:val="28"/>
-          <w:szCs w:val="28"/>
-        </w:rPr>
-        <w:t xml:space="preserve"> v</w:t>
-      </w:r>
-      <w:r>
-        <w:rPr>
-          <w:sz w:val="28"/>
-          <w:szCs w:val="28"/>
-        </w:rPr>
-        <w:t>ào</w:t>
-      </w:r>
-      <w:r>
-        <w:rPr>
-          <w:sz w:val="28"/>
-          <w:szCs w:val="28"/>
-        </w:rPr>
-        <w:t xml:space="preserve"> th</w:t>
-      </w:r>
-      <w:r>
-        <w:rPr>
-          <w:sz w:val="28"/>
-          <w:szCs w:val="28"/>
-        </w:rPr>
-        <w:t>ô</w:t>
-      </w:r>
-      <w:r>
-        <w:rPr>
-          <w:sz w:val="28"/>
-          <w:szCs w:val="28"/>
-        </w:rPr>
-        <w:t>ng s</w:t>
-      </w:r>
-      <w:r>
-        <w:rPr>
-          <w:sz w:val="28"/>
-          <w:szCs w:val="28"/>
-        </w:rPr>
-        <w:t>ố</w:t>
-      </w:r>
-      <w:r>
-        <w:rPr>
-          <w:sz w:val="28"/>
-          <w:szCs w:val="28"/>
-        </w:rPr>
-        <w:t xml:space="preserve"> c</w:t>
-      </w:r>
-      <w:r>
-        <w:rPr>
-          <w:sz w:val="28"/>
-          <w:szCs w:val="28"/>
-        </w:rPr>
-        <w:t>ủa</w:t>
-      </w:r>
-      <w:r>
-        <w:rPr>
-          <w:sz w:val="28"/>
-          <w:szCs w:val="28"/>
-        </w:rPr>
-        <w:t xml:space="preserve"> A m</w:t>
-      </w:r>
-      <w:r>
-        <w:rPr>
-          <w:sz w:val="28"/>
-          <w:szCs w:val="28"/>
-        </w:rPr>
-        <w:t>à</w:t>
-      </w:r>
-      <w:r>
-        <w:rPr>
-          <w:sz w:val="28"/>
-          <w:szCs w:val="28"/>
-        </w:rPr>
-        <w:t xml:space="preserve"> ta ch</w:t>
-      </w:r>
-      <w:r>
-        <w:rPr>
-          <w:sz w:val="28"/>
-          <w:szCs w:val="28"/>
-        </w:rPr>
-        <w:t>ọn</w:t>
-      </w:r>
-      <w:r>
-        <w:rPr>
-          <w:sz w:val="28"/>
-          <w:szCs w:val="28"/>
-        </w:rPr>
-        <w:t xml:space="preserve"> đư</w:t>
-      </w:r>
-      <w:r>
-        <w:rPr>
-          <w:sz w:val="28"/>
-          <w:szCs w:val="28"/>
-        </w:rPr>
-        <w:t>ợc</w:t>
-      </w:r>
-      <w:r>
-        <w:rPr>
-          <w:sz w:val="28"/>
-          <w:szCs w:val="28"/>
-        </w:rPr>
-        <w:t xml:space="preserve"> c</w:t>
-      </w:r>
-      <w:r>
-        <w:rPr>
-          <w:sz w:val="28"/>
-          <w:szCs w:val="28"/>
-        </w:rPr>
-        <w:t>ác</w:t>
-      </w:r>
-      <w:r>
-        <w:rPr>
-          <w:sz w:val="28"/>
-          <w:szCs w:val="28"/>
-        </w:rPr>
-        <w:t xml:space="preserve"> th</w:t>
-      </w:r>
-      <w:r>
-        <w:rPr>
-          <w:sz w:val="28"/>
-          <w:szCs w:val="28"/>
-        </w:rPr>
-        <w:t>ô</w:t>
-      </w:r>
-      <w:r>
-        <w:rPr>
-          <w:sz w:val="28"/>
-          <w:szCs w:val="28"/>
-        </w:rPr>
-        <w:t>ng s</w:t>
-      </w:r>
-      <w:r>
-        <w:rPr>
-          <w:sz w:val="28"/>
-          <w:szCs w:val="28"/>
-        </w:rPr>
-        <w:t>ố</w:t>
-      </w:r>
-      <w:r>
-        <w:rPr>
-          <w:sz w:val="28"/>
-          <w:szCs w:val="28"/>
-        </w:rPr>
-        <w:t xml:space="preserve"> b1,H,h0,t,e theo bang 4.21 s</w:t>
-      </w:r>
-      <w:r>
-        <w:rPr>
-          <w:sz w:val="28"/>
-          <w:szCs w:val="28"/>
-        </w:rPr>
-        <w:t>ách</w:t>
-      </w:r>
-      <w:r>
-        <w:rPr>
-          <w:sz w:val="28"/>
-          <w:szCs w:val="28"/>
-        </w:rPr>
-        <w:t xml:space="preserve"> tap 1</w:t>
+          <w:szCs w:val="26"/>
+        </w:rPr>
+      </w:pPr>
+      <w:r>
+        <w:rPr>
+          <w:szCs w:val="26"/>
+        </w:rPr>
+        <w:t>Tùy vào thông số của A mà ta chọn được các thông số b1,H,h0,t,e theo bang 4.21 sách tap 1</w:t>
       </w:r>
     </w:p>
     <w:p>
@@ -12586,23 +12776,20 @@
         </w:numPr>
         <w:spacing w:after="160" w:line="259" w:lineRule="auto"/>
         <w:rPr>
-          <w:sz w:val="28"/>
-          <w:szCs w:val="28"/>
+          <w:szCs w:val="26"/>
         </w:rPr>
       </w:pPr>
       <w:r>
         <w:rPr>
           <w:b/>
-          <w:sz w:val="28"/>
-          <w:szCs w:val="28"/>
+          <w:szCs w:val="26"/>
         </w:rPr>
         <w:lastRenderedPageBreak/>
         <w:t>Z</w:t>
       </w:r>
       <w:r>
         <w:rPr>
-          <w:sz w:val="28"/>
-          <w:szCs w:val="28"/>
+          <w:szCs w:val="26"/>
         </w:rPr>
         <w:t>: Số rãnh thang.</w:t>
       </w:r>
@@ -12616,29 +12803,25 @@
         </w:numPr>
         <w:spacing w:after="160" w:line="259" w:lineRule="auto"/>
         <w:rPr>
-          <w:sz w:val="28"/>
-          <w:szCs w:val="28"/>
-        </w:rPr>
-      </w:pPr>
-      <w:r>
-        <w:rPr>
-          <w:sz w:val="28"/>
-          <w:szCs w:val="28"/>
+          <w:szCs w:val="26"/>
+        </w:rPr>
+      </w:pPr>
+      <w:r>
+        <w:rPr>
+          <w:szCs w:val="26"/>
         </w:rPr>
         <w:t>Chọn đường kính tính toán</w:t>
       </w:r>
       <w:r>
         <w:rPr>
           <w:b/>
-          <w:sz w:val="28"/>
-          <w:szCs w:val="28"/>
+          <w:szCs w:val="26"/>
         </w:rPr>
         <w:t>: d</w:t>
       </w:r>
       <w:r>
         <w:rPr>
-          <w:sz w:val="28"/>
-          <w:szCs w:val="28"/>
+          <w:szCs w:val="26"/>
         </w:rPr>
         <w:t xml:space="preserve"> =63,71,80,100,112,160,&gt;=180..</w:t>
       </w:r>
@@ -12646,283 +12829,39 @@
     <w:p>
       <w:pPr>
         <w:rPr>
-          <w:sz w:val="28"/>
-          <w:szCs w:val="28"/>
-        </w:rPr>
-      </w:pPr>
-      <w:r>
-        <w:rPr>
-          <w:sz w:val="28"/>
-          <w:szCs w:val="28"/>
-        </w:rPr>
-        <w:t>Trong t</w:t>
-      </w:r>
-      <w:r>
-        <w:rPr>
-          <w:sz w:val="28"/>
-          <w:szCs w:val="28"/>
-        </w:rPr>
-        <w:t>ính</w:t>
-      </w:r>
-      <w:r>
-        <w:rPr>
-          <w:sz w:val="28"/>
-          <w:szCs w:val="28"/>
-        </w:rPr>
-        <w:t xml:space="preserve"> to</w:t>
-      </w:r>
-      <w:r>
-        <w:rPr>
-          <w:sz w:val="28"/>
-          <w:szCs w:val="28"/>
-        </w:rPr>
-        <w:t>án</w:t>
-      </w:r>
-      <w:r>
-        <w:rPr>
-          <w:sz w:val="28"/>
-          <w:szCs w:val="28"/>
-        </w:rPr>
-        <w:t xml:space="preserve"> th</w:t>
-      </w:r>
-      <w:r>
-        <w:rPr>
-          <w:sz w:val="28"/>
-          <w:szCs w:val="28"/>
-        </w:rPr>
-        <w:t>ực</w:t>
-      </w:r>
-      <w:r>
-        <w:rPr>
-          <w:sz w:val="28"/>
-          <w:szCs w:val="28"/>
-        </w:rPr>
-        <w:t xml:space="preserve"> t</w:t>
-      </w:r>
-      <w:r>
-        <w:rPr>
-          <w:sz w:val="28"/>
-          <w:szCs w:val="28"/>
-        </w:rPr>
-        <w:t>ế</w:t>
-      </w:r>
-      <w:r>
-        <w:rPr>
-          <w:sz w:val="28"/>
-          <w:szCs w:val="28"/>
-        </w:rPr>
-        <w:t xml:space="preserve"> c</w:t>
-      </w:r>
-      <w:r>
-        <w:rPr>
-          <w:sz w:val="28"/>
-          <w:szCs w:val="28"/>
-        </w:rPr>
-        <w:t>ầ</w:t>
-      </w:r>
-      <w:r>
-        <w:rPr>
-          <w:sz w:val="28"/>
-          <w:szCs w:val="28"/>
-        </w:rPr>
-        <w:t>n ph</w:t>
-      </w:r>
-      <w:r>
-        <w:rPr>
-          <w:sz w:val="28"/>
-          <w:szCs w:val="28"/>
-        </w:rPr>
-        <w:t>ải</w:t>
-      </w:r>
-      <w:r>
-        <w:rPr>
-          <w:sz w:val="28"/>
-          <w:szCs w:val="28"/>
-        </w:rPr>
-        <w:t xml:space="preserve"> t</w:t>
-      </w:r>
-      <w:r>
-        <w:rPr>
-          <w:sz w:val="28"/>
-          <w:szCs w:val="28"/>
-        </w:rPr>
-        <w:t>ín</w:t>
-      </w:r>
-      <w:r>
-        <w:rPr>
-          <w:sz w:val="28"/>
-          <w:szCs w:val="28"/>
-        </w:rPr>
-        <w:t>h to</w:t>
-      </w:r>
-      <w:r>
-        <w:rPr>
-          <w:sz w:val="28"/>
-          <w:szCs w:val="28"/>
-        </w:rPr>
-        <w:t>án</w:t>
-      </w:r>
-      <w:r>
-        <w:rPr>
-          <w:sz w:val="28"/>
-          <w:szCs w:val="28"/>
-        </w:rPr>
-        <w:t xml:space="preserve"> d</w:t>
-      </w:r>
-      <w:r>
-        <w:rPr>
-          <w:sz w:val="28"/>
-          <w:szCs w:val="28"/>
-        </w:rPr>
-        <w:t>ựa</w:t>
-      </w:r>
-      <w:r>
-        <w:rPr>
-          <w:sz w:val="28"/>
-          <w:szCs w:val="28"/>
-        </w:rPr>
-        <w:t xml:space="preserve"> tr</w:t>
-      </w:r>
-      <w:r>
-        <w:rPr>
-          <w:sz w:val="28"/>
-          <w:szCs w:val="28"/>
-        </w:rPr>
-        <w:t>ê</w:t>
-      </w:r>
-      <w:r>
-        <w:rPr>
-          <w:sz w:val="28"/>
-          <w:szCs w:val="28"/>
-        </w:rPr>
-        <w:t>n c</w:t>
-      </w:r>
-      <w:r>
-        <w:rPr>
-          <w:sz w:val="28"/>
-          <w:szCs w:val="28"/>
-        </w:rPr>
-        <w:t>ô</w:t>
-      </w:r>
-      <w:r>
-        <w:rPr>
-          <w:sz w:val="28"/>
-          <w:szCs w:val="28"/>
-        </w:rPr>
-        <w:t>ng th</w:t>
-      </w:r>
-      <w:r>
-        <w:rPr>
-          <w:sz w:val="28"/>
-          <w:szCs w:val="28"/>
-        </w:rPr>
-        <w:t>ức</w:t>
-      </w:r>
-      <w:r>
-        <w:rPr>
-          <w:sz w:val="28"/>
-          <w:szCs w:val="28"/>
-        </w:rPr>
-        <w:t>:</w:t>
-      </w:r>
-    </w:p>
-    <w:p>
-      <w:pPr>
-        <w:rPr>
-          <w:sz w:val="28"/>
-          <w:szCs w:val="28"/>
-        </w:rPr>
-      </w:pPr>
-      <w:r>
-        <w:rPr>
-          <w:sz w:val="28"/>
-          <w:szCs w:val="28"/>
-        </w:rPr>
-        <w:t>Nh</w:t>
-      </w:r>
-      <w:r>
-        <w:rPr>
-          <w:sz w:val="28"/>
-          <w:szCs w:val="28"/>
-        </w:rPr>
-        <w:t>ư</w:t>
-      </w:r>
-      <w:r>
-        <w:rPr>
-          <w:sz w:val="28"/>
-          <w:szCs w:val="28"/>
-        </w:rPr>
-        <w:t>ng trong ph</w:t>
-      </w:r>
-      <w:r>
-        <w:rPr>
-          <w:sz w:val="28"/>
-          <w:szCs w:val="28"/>
-        </w:rPr>
-        <w:t>ần</w:t>
-      </w:r>
-      <w:r>
-        <w:rPr>
-          <w:sz w:val="28"/>
-          <w:szCs w:val="28"/>
-        </w:rPr>
-        <w:t xml:space="preserve"> BTL n</w:t>
-      </w:r>
-      <w:r>
-        <w:rPr>
-          <w:sz w:val="28"/>
-          <w:szCs w:val="28"/>
-        </w:rPr>
-        <w:t>ày</w:t>
-      </w:r>
-      <w:r>
-        <w:rPr>
-          <w:sz w:val="28"/>
-          <w:szCs w:val="28"/>
-        </w:rPr>
-        <w:t xml:space="preserve"> em l</w:t>
-      </w:r>
-      <w:r>
-        <w:rPr>
-          <w:sz w:val="28"/>
-          <w:szCs w:val="28"/>
-        </w:rPr>
-        <w:t>ựa</w:t>
-      </w:r>
-      <w:r>
-        <w:rPr>
-          <w:sz w:val="28"/>
-          <w:szCs w:val="28"/>
-        </w:rPr>
-        <w:t xml:space="preserve"> ch</w:t>
-      </w:r>
-      <w:r>
-        <w:rPr>
-          <w:sz w:val="28"/>
-          <w:szCs w:val="28"/>
-        </w:rPr>
-        <w:t>ọn</w:t>
-      </w:r>
-      <w:r>
-        <w:rPr>
-          <w:sz w:val="28"/>
-          <w:szCs w:val="28"/>
-        </w:rPr>
-        <w:t xml:space="preserve"> d.</w:t>
-      </w:r>
-    </w:p>
-    <w:p>
-      <w:pPr>
-        <w:rPr>
-          <w:sz w:val="28"/>
-          <w:szCs w:val="28"/>
+          <w:szCs w:val="26"/>
+        </w:rPr>
+      </w:pPr>
+      <w:r>
+        <w:rPr>
+          <w:szCs w:val="26"/>
+        </w:rPr>
+        <w:t>Trong tính toán thực tế cần phải tính toán dựa trên công thức:</w:t>
+      </w:r>
+    </w:p>
+    <w:p>
+      <w:pPr>
+        <w:rPr>
+          <w:szCs w:val="26"/>
+        </w:rPr>
+      </w:pPr>
+      <w:r>
+        <w:rPr>
+          <w:szCs w:val="26"/>
+        </w:rPr>
+        <w:t>Nhưng trong phần BTL này em lựa chọn d.</w:t>
+      </w:r>
+    </w:p>
+    <w:p>
+      <w:pPr>
+        <w:rPr>
+          <w:szCs w:val="26"/>
         </w:rPr>
       </w:pPr>
       <w:r>
         <w:rPr>
           <w:noProof/>
-          <w:sz w:val="28"/>
-          <w:szCs w:val="28"/>
+          <w:szCs w:val="26"/>
         </w:rPr>
         <w:drawing>
           <wp:inline distT="0" distB="0" distL="0" distR="0" wp14:anchorId="5D21845A" wp14:editId="69DF6056">
@@ -12970,14 +12909,12 @@
     <w:p>
       <w:pPr>
         <w:rPr>
-          <w:sz w:val="28"/>
-          <w:szCs w:val="28"/>
-        </w:rPr>
-      </w:pPr>
-      <w:r>
-        <w:rPr>
-          <w:sz w:val="28"/>
-          <w:szCs w:val="28"/>
+          <w:szCs w:val="26"/>
+        </w:rPr>
+      </w:pPr>
+      <w:r>
+        <w:rPr>
+          <w:szCs w:val="26"/>
         </w:rPr>
         <w:t>Da=d +2.h0</w:t>
       </w:r>
@@ -12985,14 +12922,12 @@
     <w:p>
       <w:pPr>
         <w:rPr>
-          <w:sz w:val="28"/>
-          <w:szCs w:val="28"/>
-        </w:rPr>
-      </w:pPr>
-      <w:r>
-        <w:rPr>
-          <w:sz w:val="28"/>
-          <w:szCs w:val="28"/>
+          <w:szCs w:val="26"/>
+        </w:rPr>
+      </w:pPr>
+      <w:r>
+        <w:rPr>
+          <w:szCs w:val="26"/>
         </w:rPr>
         <w:t>B=(Z-1)t+2.e</w:t>
       </w:r>
@@ -13000,158 +12935,52 @@
     <w:p>
       <w:pPr>
         <w:rPr>
-          <w:sz w:val="28"/>
-          <w:szCs w:val="28"/>
-        </w:rPr>
-      </w:pPr>
-      <w:r>
-        <w:rPr>
-          <w:sz w:val="28"/>
-          <w:szCs w:val="28"/>
-        </w:rPr>
-        <w:t>Đư</w:t>
-      </w:r>
-      <w:r>
-        <w:rPr>
-          <w:sz w:val="28"/>
-          <w:szCs w:val="28"/>
-        </w:rPr>
-        <w:t>ờng</w:t>
-      </w:r>
-      <w:r>
-        <w:rPr>
-          <w:sz w:val="28"/>
-          <w:szCs w:val="28"/>
-        </w:rPr>
-        <w:t xml:space="preserve"> k</w:t>
-      </w:r>
-      <w:r>
-        <w:rPr>
-          <w:sz w:val="28"/>
-          <w:szCs w:val="28"/>
-        </w:rPr>
-        <w:t>ính</w:t>
-      </w:r>
-      <w:r>
-        <w:rPr>
-          <w:sz w:val="28"/>
-          <w:szCs w:val="28"/>
-        </w:rPr>
-        <w:t xml:space="preserve"> Moayo: Dmo=(1,6 : 2) d</w:t>
-      </w:r>
-    </w:p>
-    <w:p>
-      <w:pPr>
-        <w:rPr>
-          <w:sz w:val="28"/>
-          <w:szCs w:val="28"/>
-        </w:rPr>
-      </w:pPr>
-      <w:r>
-        <w:rPr>
-          <w:sz w:val="28"/>
-          <w:szCs w:val="28"/>
-        </w:rPr>
-        <w:t>Chi</w:t>
-      </w:r>
-      <w:r>
-        <w:rPr>
-          <w:sz w:val="28"/>
-          <w:szCs w:val="28"/>
-        </w:rPr>
-        <w:t>ều</w:t>
-      </w:r>
-      <w:r>
-        <w:rPr>
-          <w:sz w:val="28"/>
-          <w:szCs w:val="28"/>
-        </w:rPr>
-        <w:t xml:space="preserve"> d</w:t>
-      </w:r>
-      <w:r>
-        <w:rPr>
-          <w:sz w:val="28"/>
-          <w:szCs w:val="28"/>
-        </w:rPr>
-        <w:t>ài</w:t>
-      </w:r>
-      <w:r>
-        <w:rPr>
-          <w:sz w:val="28"/>
-          <w:szCs w:val="28"/>
-        </w:rPr>
-        <w:t xml:space="preserve"> Moay o: Lmo = (1,5:2)d</w:t>
-      </w:r>
-    </w:p>
-    <w:p>
-      <w:pPr>
-        <w:rPr>
-          <w:sz w:val="28"/>
-          <w:szCs w:val="28"/>
-        </w:rPr>
-      </w:pPr>
-      <w:r>
-        <w:rPr>
-          <w:sz w:val="28"/>
-          <w:szCs w:val="28"/>
-        </w:rPr>
-        <w:t>Chi</w:t>
-      </w:r>
-      <w:r>
-        <w:rPr>
-          <w:sz w:val="28"/>
-          <w:szCs w:val="28"/>
-        </w:rPr>
-        <w:t>ều</w:t>
-      </w:r>
-      <w:r>
-        <w:rPr>
-          <w:sz w:val="28"/>
-          <w:szCs w:val="28"/>
-        </w:rPr>
-        <w:t xml:space="preserve"> d</w:t>
-      </w:r>
-      <w:r>
-        <w:rPr>
-          <w:sz w:val="28"/>
-          <w:szCs w:val="28"/>
-        </w:rPr>
-        <w:t>ày</w:t>
-      </w:r>
-      <w:r>
-        <w:rPr>
-          <w:sz w:val="28"/>
-          <w:szCs w:val="28"/>
-        </w:rPr>
-        <w:t xml:space="preserve"> v</w:t>
-      </w:r>
-      <w:r>
-        <w:rPr>
-          <w:sz w:val="28"/>
-          <w:szCs w:val="28"/>
-        </w:rPr>
-        <w:t>ành</w:t>
-      </w:r>
-      <w:r>
-        <w:rPr>
-          <w:sz w:val="28"/>
-          <w:szCs w:val="28"/>
-        </w:rPr>
-        <w:t xml:space="preserve">: </w:t>
-      </w:r>
-    </w:p>
-    <w:p>
-      <w:pPr>
-        <w:rPr>
-          <w:sz w:val="28"/>
-          <w:szCs w:val="28"/>
+          <w:szCs w:val="26"/>
+        </w:rPr>
+      </w:pPr>
+      <w:r>
+        <w:rPr>
+          <w:szCs w:val="26"/>
+        </w:rPr>
+        <w:t>Đường kính Moayo: Dmo=(1,6 : 2) d</w:t>
+      </w:r>
+    </w:p>
+    <w:p>
+      <w:pPr>
+        <w:rPr>
+          <w:szCs w:val="26"/>
+        </w:rPr>
+      </w:pPr>
+      <w:r>
+        <w:rPr>
+          <w:szCs w:val="26"/>
+        </w:rPr>
+        <w:t>Chiều dài Moay o: Lmo = (1,5:2)d</w:t>
+      </w:r>
+    </w:p>
+    <w:p>
+      <w:pPr>
+        <w:rPr>
+          <w:szCs w:val="26"/>
+        </w:rPr>
+      </w:pPr>
+      <w:r>
+        <w:rPr>
+          <w:szCs w:val="26"/>
+        </w:rPr>
+        <w:t xml:space="preserve">Chiều dày vành: </w:t>
+      </w:r>
+    </w:p>
+    <w:p>
+      <w:pPr>
+        <w:rPr>
+          <w:szCs w:val="26"/>
         </w:rPr>
       </w:pPr>
       <w:r>
         <w:rPr>
           <w:noProof/>
-          <w:sz w:val="28"/>
-          <w:szCs w:val="28"/>
+          <w:szCs w:val="26"/>
         </w:rPr>
         <w:drawing>
           <wp:inline distT="0" distB="0" distL="0" distR="0" wp14:anchorId="397FB5CF" wp14:editId="736E959F">
@@ -13199,8 +13028,7 @@
     <w:p>
       <w:pPr>
         <w:rPr>
-          <w:sz w:val="28"/>
-          <w:szCs w:val="28"/>
+          <w:szCs w:val="26"/>
         </w:rPr>
       </w:pPr>
     </w:p>
@@ -15838,7 +15666,7 @@
 </file>
 
 <file path=customXml/itemProps1.xml><?xml version="1.0" encoding="utf-8"?>
-<ds:datastoreItem xmlns:ds="http://schemas.openxmlformats.org/officeDocument/2006/customXml" ds:itemID="{901A6110-F698-40FC-9620-5C2FC3BF8702}">
+<ds:datastoreItem xmlns:ds="http://schemas.openxmlformats.org/officeDocument/2006/customXml" ds:itemID="{92396E3A-2505-4AAD-80E0-0F2ECE765D78}">
   <ds:schemaRefs>
     <ds:schemaRef ds:uri="http://schemas.openxmlformats.org/officeDocument/2006/bibliography"/>
   </ds:schemaRefs>

</xml_diff>

<commit_message>
Hoàn thiện báo cáo
</commit_message>
<xml_diff>
--- a/bao_cao_auto_lisp.docx
+++ b/bao_cao_auto_lisp.docx
@@ -960,7 +960,7 @@
       </w:pPr>
       <w:bookmarkStart w:id="0" w:name="_Toc30009058"/>
       <w:bookmarkStart w:id="1" w:name="_Toc30009835"/>
-      <w:bookmarkStart w:id="2" w:name="_Toc30011356"/>
+      <w:bookmarkStart w:id="2" w:name="_Toc30053833"/>
       <w:r>
         <w:rPr>
           <w:rFonts w:ascii="Times New Roman" w:hAnsi="Times New Roman" w:cs="Times New Roman"/>
@@ -2053,6 +2053,12 @@
     </w:p>
     <w:sdt>
       <w:sdtPr>
+        <w:rPr>
+          <w:rFonts w:ascii="Times New Roman" w:eastAsiaTheme="minorHAnsi" w:hAnsi="Times New Roman" w:cs="Times New Roman"/>
+          <w:color w:val="auto"/>
+          <w:sz w:val="26"/>
+          <w:szCs w:val="24"/>
+        </w:rPr>
         <w:id w:val="874815658"/>
         <w:docPartObj>
           <w:docPartGallery w:val="Table of Contents"/>
@@ -2061,13 +2067,9 @@
       </w:sdtPr>
       <w:sdtEndPr>
         <w:rPr>
-          <w:rFonts w:ascii="Times New Roman" w:eastAsiaTheme="minorHAnsi" w:hAnsi="Times New Roman" w:cs="Times New Roman"/>
           <w:b/>
           <w:bCs/>
           <w:noProof/>
-          <w:color w:val="auto"/>
-          <w:sz w:val="26"/>
-          <w:szCs w:val="24"/>
         </w:rPr>
       </w:sdtEndPr>
       <w:sdtContent>
@@ -2107,14 +2109,14 @@
           <w:r>
             <w:fldChar w:fldCharType="separate"/>
           </w:r>
-          <w:hyperlink w:anchor="_Toc30011356" w:history="1">
+          <w:hyperlink w:anchor="_Toc30053833" w:history="1">
             <w:r>
               <w:rPr>
                 <w:rStyle w:val="Hyperlink"/>
                 <w:b/>
                 <w:noProof/>
               </w:rPr>
-              <w:t>Bảng phân công trách nhiệm các thành viên trong nhóm 3</w:t>
+              <w:t>BẢNG PHÂN CÔNG TRÁCH NHIỆM CÁC THÀNH VIÊN TRONG NHÓM 3</w:t>
             </w:r>
             <w:r>
               <w:rPr>
@@ -2135,7 +2137,7 @@
                 <w:noProof/>
                 <w:webHidden/>
               </w:rPr>
-              <w:instrText xml:space="preserve"> PAGEREF _Toc30011356 \h </w:instrText>
+              <w:instrText xml:space="preserve"> PAGEREF _Toc30053833 \h </w:instrText>
             </w:r>
             <w:r>
               <w:rPr>
@@ -2179,7 +2181,7 @@
               <w:szCs w:val="22"/>
             </w:rPr>
           </w:pPr>
-          <w:hyperlink w:anchor="_Toc30011357" w:history="1">
+          <w:hyperlink w:anchor="_Toc30053834" w:history="1">
             <w:r>
               <w:rPr>
                 <w:rStyle w:val="Hyperlink"/>
@@ -2207,7 +2209,7 @@
                 <w:noProof/>
                 <w:webHidden/>
               </w:rPr>
-              <w:instrText xml:space="preserve"> PAGEREF _Toc30011357 \h </w:instrText>
+              <w:instrText xml:space="preserve"> PAGEREF _Toc30053834 \h </w:instrText>
             </w:r>
             <w:r>
               <w:rPr>
@@ -2251,14 +2253,14 @@
               <w:szCs w:val="22"/>
             </w:rPr>
           </w:pPr>
-          <w:hyperlink w:anchor="_Toc30011358" w:history="1">
+          <w:hyperlink w:anchor="_Toc30053835" w:history="1">
             <w:r>
               <w:rPr>
                 <w:rStyle w:val="Hyperlink"/>
                 <w:b/>
                 <w:noProof/>
               </w:rPr>
-              <w:t>CHƯƠNG 1. TỔNG QUAN VỀ AUTOLISP</w:t>
+              <w:t>CHƯƠNG 1: TỔNG QUAN VỀ AUTOLISP</w:t>
             </w:r>
             <w:r>
               <w:rPr>
@@ -2279,7 +2281,7 @@
                 <w:noProof/>
                 <w:webHidden/>
               </w:rPr>
-              <w:instrText xml:space="preserve"> PAGEREF _Toc30011358 \h </w:instrText>
+              <w:instrText xml:space="preserve"> PAGEREF _Toc30053835 \h </w:instrText>
             </w:r>
             <w:r>
               <w:rPr>
@@ -2323,7 +2325,7 @@
               <w:szCs w:val="22"/>
             </w:rPr>
           </w:pPr>
-          <w:hyperlink w:anchor="_Toc30011359" w:history="1">
+          <w:hyperlink w:anchor="_Toc30053836" w:history="1">
             <w:r>
               <w:rPr>
                 <w:rStyle w:val="Hyperlink"/>
@@ -2351,7 +2353,7 @@
                 <w:noProof/>
                 <w:webHidden/>
               </w:rPr>
-              <w:instrText xml:space="preserve"> PAGEREF _Toc30011359 \h </w:instrText>
+              <w:instrText xml:space="preserve"> PAGEREF _Toc30053836 \h </w:instrText>
             </w:r>
             <w:r>
               <w:rPr>
@@ -2395,7 +2397,7 @@
               <w:szCs w:val="22"/>
             </w:rPr>
           </w:pPr>
-          <w:hyperlink w:anchor="_Toc30011360" w:history="1">
+          <w:hyperlink w:anchor="_Toc30053837" w:history="1">
             <w:r>
               <w:rPr>
                 <w:rStyle w:val="Hyperlink"/>
@@ -2423,7 +2425,7 @@
                 <w:noProof/>
                 <w:webHidden/>
               </w:rPr>
-              <w:instrText xml:space="preserve"> PAGEREF _Toc30011360 \h </w:instrText>
+              <w:instrText xml:space="preserve"> PAGEREF _Toc30053837 \h </w:instrText>
             </w:r>
             <w:r>
               <w:rPr>
@@ -2467,7 +2469,7 @@
               <w:szCs w:val="22"/>
             </w:rPr>
           </w:pPr>
-          <w:hyperlink w:anchor="_Toc30011361" w:history="1">
+          <w:hyperlink w:anchor="_Toc30053838" w:history="1">
             <w:r>
               <w:rPr>
                 <w:rStyle w:val="Hyperlink"/>
@@ -2495,7 +2497,7 @@
                 <w:noProof/>
                 <w:webHidden/>
               </w:rPr>
-              <w:instrText xml:space="preserve"> PAGEREF _Toc30011361 \h </w:instrText>
+              <w:instrText xml:space="preserve"> PAGEREF _Toc30053838 \h </w:instrText>
             </w:r>
             <w:r>
               <w:rPr>
@@ -2539,7 +2541,7 @@
               <w:szCs w:val="22"/>
             </w:rPr>
           </w:pPr>
-          <w:hyperlink w:anchor="_Toc30011362" w:history="1">
+          <w:hyperlink w:anchor="_Toc30053839" w:history="1">
             <w:r>
               <w:rPr>
                 <w:rStyle w:val="Hyperlink"/>
@@ -2576,7 +2578,7 @@
                 <w:noProof/>
                 <w:webHidden/>
               </w:rPr>
-              <w:instrText xml:space="preserve"> PAGEREF _Toc30011362 \h </w:instrText>
+              <w:instrText xml:space="preserve"> PAGEREF _Toc30053839 \h </w:instrText>
             </w:r>
             <w:r>
               <w:rPr>
@@ -2620,14 +2622,14 @@
               <w:szCs w:val="22"/>
             </w:rPr>
           </w:pPr>
-          <w:hyperlink w:anchor="_Toc30011363" w:history="1">
+          <w:hyperlink w:anchor="_Toc30053840" w:history="1">
             <w:r>
               <w:rPr>
                 <w:rStyle w:val="Hyperlink"/>
                 <w:b/>
                 <w:noProof/>
               </w:rPr>
-              <w:t>Chương 2: Các dữ liệu cần nhập và bảng số liệu demo.</w:t>
+              <w:t>CHƯƠNG 2: CÁC DỮ LIỆU CẦN NHẬP VÀ BẢNG SỐ LIỆU DEMO</w:t>
             </w:r>
             <w:r>
               <w:rPr>
@@ -2648,7 +2650,7 @@
                 <w:noProof/>
                 <w:webHidden/>
               </w:rPr>
-              <w:instrText xml:space="preserve"> PAGEREF _Toc30011363 \h </w:instrText>
+              <w:instrText xml:space="preserve"> PAGEREF _Toc30053840 \h </w:instrText>
             </w:r>
             <w:r>
               <w:rPr>
@@ -2692,14 +2694,14 @@
               <w:szCs w:val="22"/>
             </w:rPr>
           </w:pPr>
-          <w:hyperlink w:anchor="_Toc30011364" w:history="1">
+          <w:hyperlink w:anchor="_Toc30053841" w:history="1">
             <w:r>
               <w:rPr>
                 <w:rStyle w:val="Hyperlink"/>
                 <w:b/>
                 <w:noProof/>
               </w:rPr>
-              <w:t>Chương 3: Cách thức xây dựng bản vẽ chi tiết và cụm chi tiết</w:t>
+              <w:t>CHƯƠNG 3: CÁCH THỨC XÂY DỰNG BẢN VẼ CHI TIẾT VÀ CỤM CHI TIẾT</w:t>
             </w:r>
             <w:r>
               <w:rPr>
@@ -2720,7 +2722,7 @@
                 <w:noProof/>
                 <w:webHidden/>
               </w:rPr>
-              <w:instrText xml:space="preserve"> PAGEREF _Toc30011364 \h </w:instrText>
+              <w:instrText xml:space="preserve"> PAGEREF _Toc30053841 \h </w:instrText>
             </w:r>
             <w:r>
               <w:rPr>
@@ -2764,7 +2766,7 @@
               <w:szCs w:val="22"/>
             </w:rPr>
           </w:pPr>
-          <w:hyperlink w:anchor="_Toc30011365" w:history="1">
+          <w:hyperlink w:anchor="_Toc30053842" w:history="1">
             <w:r>
               <w:rPr>
                 <w:rStyle w:val="Hyperlink"/>
@@ -2792,7 +2794,7 @@
                 <w:noProof/>
                 <w:webHidden/>
               </w:rPr>
-              <w:instrText xml:space="preserve"> PAGEREF _Toc30011365 \h </w:instrText>
+              <w:instrText xml:space="preserve"> PAGEREF _Toc30053842 \h </w:instrText>
             </w:r>
             <w:r>
               <w:rPr>
@@ -2836,7 +2838,7 @@
               <w:szCs w:val="22"/>
             </w:rPr>
           </w:pPr>
-          <w:hyperlink w:anchor="_Toc30011366" w:history="1">
+          <w:hyperlink w:anchor="_Toc30053843" w:history="1">
             <w:r>
               <w:rPr>
                 <w:rStyle w:val="Hyperlink"/>
@@ -2864,7 +2866,7 @@
                 <w:noProof/>
                 <w:webHidden/>
               </w:rPr>
-              <w:instrText xml:space="preserve"> PAGEREF _Toc30011366 \h </w:instrText>
+              <w:instrText xml:space="preserve"> PAGEREF _Toc30053843 \h </w:instrText>
             </w:r>
             <w:r>
               <w:rPr>
@@ -2908,14 +2910,14 @@
               <w:szCs w:val="22"/>
             </w:rPr>
           </w:pPr>
-          <w:hyperlink w:anchor="_Toc30011367" w:history="1">
+          <w:hyperlink w:anchor="_Toc30053844" w:history="1">
             <w:r>
               <w:rPr>
                 <w:rStyle w:val="Hyperlink"/>
                 <w:b/>
                 <w:noProof/>
               </w:rPr>
-              <w:t>Chương 4: Các quan hệ kích thước sử dụng để thiết lập bản vẽ từ các số liệu ban đầu.</w:t>
+              <w:t>CHƯƠNG 4: CÁC QUAN HỆ KÍCH THƯỚC SỬ DỤNG ĐỂ THIẾT LẬP BẢN VẼ TỪ CÁC SỐ LIỆU BAN ĐẦU</w:t>
             </w:r>
             <w:r>
               <w:rPr>
@@ -2936,7 +2938,7 @@
                 <w:noProof/>
                 <w:webHidden/>
               </w:rPr>
-              <w:instrText xml:space="preserve"> PAGEREF _Toc30011367 \h </w:instrText>
+              <w:instrText xml:space="preserve"> PAGEREF _Toc30053844 \h </w:instrText>
             </w:r>
             <w:r>
               <w:rPr>
@@ -2980,7 +2982,7 @@
               <w:szCs w:val="22"/>
             </w:rPr>
           </w:pPr>
-          <w:hyperlink w:anchor="_Toc30011368" w:history="1">
+          <w:hyperlink w:anchor="_Toc30053845" w:history="1">
             <w:r>
               <w:rPr>
                 <w:rStyle w:val="Hyperlink"/>
@@ -3008,7 +3010,7 @@
                 <w:noProof/>
                 <w:webHidden/>
               </w:rPr>
-              <w:instrText xml:space="preserve"> PAGEREF _Toc30011368 \h </w:instrText>
+              <w:instrText xml:space="preserve"> PAGEREF _Toc30053845 \h </w:instrText>
             </w:r>
             <w:r>
               <w:rPr>
@@ -3052,14 +3054,14 @@
               <w:szCs w:val="22"/>
             </w:rPr>
           </w:pPr>
-          <w:hyperlink w:anchor="_Toc30011369" w:history="1">
+          <w:hyperlink w:anchor="_Toc30053846" w:history="1">
             <w:r>
               <w:rPr>
                 <w:rStyle w:val="Hyperlink"/>
                 <w:b/>
                 <w:noProof/>
               </w:rPr>
-              <w:t>4.2. Bánh răng nghiêng</w:t>
+              <w:t>4.2. Chi tiết then</w:t>
             </w:r>
             <w:r>
               <w:rPr>
@@ -3080,7 +3082,7 @@
                 <w:noProof/>
                 <w:webHidden/>
               </w:rPr>
-              <w:instrText xml:space="preserve"> PAGEREF _Toc30011369 \h </w:instrText>
+              <w:instrText xml:space="preserve"> PAGEREF _Toc30053846 \h </w:instrText>
             </w:r>
             <w:r>
               <w:rPr>
@@ -3124,14 +3126,14 @@
               <w:szCs w:val="22"/>
             </w:rPr>
           </w:pPr>
-          <w:hyperlink w:anchor="_Toc30011370" w:history="1">
+          <w:hyperlink w:anchor="_Toc30053847" w:history="1">
             <w:r>
               <w:rPr>
                 <w:rStyle w:val="Hyperlink"/>
                 <w:b/>
                 <w:noProof/>
               </w:rPr>
-              <w:t>4.3. Ổ bi đỡ chặn</w:t>
+              <w:t>4.3. Bánh răng nghiêng</w:t>
             </w:r>
             <w:r>
               <w:rPr>
@@ -3152,7 +3154,7 @@
                 <w:noProof/>
                 <w:webHidden/>
               </w:rPr>
-              <w:instrText xml:space="preserve"> PAGEREF _Toc30011370 \h </w:instrText>
+              <w:instrText xml:space="preserve"> PAGEREF _Toc30053847 \h </w:instrText>
             </w:r>
             <w:r>
               <w:rPr>
@@ -3196,14 +3198,14 @@
               <w:szCs w:val="22"/>
             </w:rPr>
           </w:pPr>
-          <w:hyperlink w:anchor="_Toc30011371" w:history="1">
+          <w:hyperlink w:anchor="_Toc30053848" w:history="1">
             <w:r>
               <w:rPr>
                 <w:rStyle w:val="Hyperlink"/>
                 <w:b/>
                 <w:noProof/>
               </w:rPr>
-              <w:t>4.4. Vòng phớt</w:t>
+              <w:t>4.4. Ổ bi đỡ chặn</w:t>
             </w:r>
             <w:r>
               <w:rPr>
@@ -3224,7 +3226,7 @@
                 <w:noProof/>
                 <w:webHidden/>
               </w:rPr>
-              <w:instrText xml:space="preserve"> PAGEREF _Toc30011371 \h </w:instrText>
+              <w:instrText xml:space="preserve"> PAGEREF _Toc30053848 \h </w:instrText>
             </w:r>
             <w:r>
               <w:rPr>
@@ -3268,14 +3270,14 @@
               <w:szCs w:val="22"/>
             </w:rPr>
           </w:pPr>
-          <w:hyperlink w:anchor="_Toc30011372" w:history="1">
+          <w:hyperlink w:anchor="_Toc30053849" w:history="1">
             <w:r>
               <w:rPr>
                 <w:rStyle w:val="Hyperlink"/>
                 <w:b/>
                 <w:noProof/>
               </w:rPr>
-              <w:t>4.5. Nắp ổ thông</w:t>
+              <w:t>4.5. Vòng phớt</w:t>
             </w:r>
             <w:r>
               <w:rPr>
@@ -3296,7 +3298,7 @@
                 <w:noProof/>
                 <w:webHidden/>
               </w:rPr>
-              <w:instrText xml:space="preserve"> PAGEREF _Toc30011372 \h </w:instrText>
+              <w:instrText xml:space="preserve"> PAGEREF _Toc30053849 \h </w:instrText>
             </w:r>
             <w:r>
               <w:rPr>
@@ -3316,7 +3318,7 @@
                 <w:noProof/>
                 <w:webHidden/>
               </w:rPr>
-              <w:t>17</w:t>
+              <w:t>18</w:t>
             </w:r>
             <w:r>
               <w:rPr>
@@ -3340,14 +3342,14 @@
               <w:szCs w:val="22"/>
             </w:rPr>
           </w:pPr>
-          <w:hyperlink w:anchor="_Toc30011373" w:history="1">
+          <w:hyperlink w:anchor="_Toc30053850" w:history="1">
             <w:r>
               <w:rPr>
                 <w:rStyle w:val="Hyperlink"/>
                 <w:b/>
                 <w:noProof/>
               </w:rPr>
-              <w:t>4.6. Nắp ổ không thông</w:t>
+              <w:t>4.6. Nắp ổ thông</w:t>
             </w:r>
             <w:r>
               <w:rPr>
@@ -3368,7 +3370,7 @@
                 <w:noProof/>
                 <w:webHidden/>
               </w:rPr>
-              <w:instrText xml:space="preserve"> PAGEREF _Toc30011373 \h </w:instrText>
+              <w:instrText xml:space="preserve"> PAGEREF _Toc30053850 \h </w:instrText>
             </w:r>
             <w:r>
               <w:rPr>
@@ -3412,14 +3414,14 @@
               <w:szCs w:val="22"/>
             </w:rPr>
           </w:pPr>
-          <w:hyperlink w:anchor="_Toc30011374" w:history="1">
+          <w:hyperlink w:anchor="_Toc30053851" w:history="1">
             <w:r>
               <w:rPr>
                 <w:rStyle w:val="Hyperlink"/>
                 <w:b/>
                 <w:noProof/>
               </w:rPr>
-              <w:t>4.7. Vỏ hộp giảm tốc</w:t>
+              <w:t>4.7. Nắp ổ không thông</w:t>
             </w:r>
             <w:r>
               <w:rPr>
@@ -3440,7 +3442,7 @@
                 <w:noProof/>
                 <w:webHidden/>
               </w:rPr>
-              <w:instrText xml:space="preserve"> PAGEREF _Toc30011374 \h </w:instrText>
+              <w:instrText xml:space="preserve"> PAGEREF _Toc30053851 \h </w:instrText>
             </w:r>
             <w:r>
               <w:rPr>
@@ -3484,14 +3486,14 @@
               <w:szCs w:val="22"/>
             </w:rPr>
           </w:pPr>
-          <w:hyperlink w:anchor="_Toc30011375" w:history="1">
+          <w:hyperlink w:anchor="_Toc30053852" w:history="1">
             <w:r>
               <w:rPr>
                 <w:rStyle w:val="Hyperlink"/>
                 <w:b/>
                 <w:noProof/>
               </w:rPr>
-              <w:t>4.8. Vòng chắn dầu</w:t>
+              <w:t>4.8. Vỏ hộp giảm tốc</w:t>
             </w:r>
             <w:r>
               <w:rPr>
@@ -3512,7 +3514,7 @@
                 <w:noProof/>
                 <w:webHidden/>
               </w:rPr>
-              <w:instrText xml:space="preserve"> PAGEREF _Toc30011375 \h </w:instrText>
+              <w:instrText xml:space="preserve"> PAGEREF _Toc30053852 \h </w:instrText>
             </w:r>
             <w:r>
               <w:rPr>
@@ -3556,14 +3558,14 @@
               <w:szCs w:val="22"/>
             </w:rPr>
           </w:pPr>
-          <w:hyperlink w:anchor="_Toc30011376" w:history="1">
+          <w:hyperlink w:anchor="_Toc30053853" w:history="1">
             <w:r>
               <w:rPr>
                 <w:rStyle w:val="Hyperlink"/>
                 <w:b/>
                 <w:noProof/>
               </w:rPr>
-              <w:t>4.9. Bánh đai thang</w:t>
+              <w:t>4.9. Vòng chắn dầu</w:t>
             </w:r>
             <w:r>
               <w:rPr>
@@ -3584,7 +3586,7 @@
                 <w:noProof/>
                 <w:webHidden/>
               </w:rPr>
-              <w:instrText xml:space="preserve"> PAGEREF _Toc30011376 \h </w:instrText>
+              <w:instrText xml:space="preserve"> PAGEREF _Toc30053853 \h </w:instrText>
             </w:r>
             <w:r>
               <w:rPr>
@@ -3605,6 +3607,78 @@
                 <w:webHidden/>
               </w:rPr>
               <w:t>21</w:t>
+            </w:r>
+            <w:r>
+              <w:rPr>
+                <w:noProof/>
+                <w:webHidden/>
+              </w:rPr>
+              <w:fldChar w:fldCharType="end"/>
+            </w:r>
+          </w:hyperlink>
+        </w:p>
+        <w:p>
+          <w:pPr>
+            <w:pStyle w:val="TOC2"/>
+            <w:tabs>
+              <w:tab w:val="right" w:leader="dot" w:pos="9350"/>
+            </w:tabs>
+            <w:rPr>
+              <w:rFonts w:asciiTheme="minorHAnsi" w:eastAsiaTheme="minorEastAsia" w:hAnsiTheme="minorHAnsi" w:cstheme="minorBidi"/>
+              <w:noProof/>
+              <w:sz w:val="22"/>
+              <w:szCs w:val="22"/>
+            </w:rPr>
+          </w:pPr>
+          <w:hyperlink w:anchor="_Toc30053854" w:history="1">
+            <w:r>
+              <w:rPr>
+                <w:rStyle w:val="Hyperlink"/>
+                <w:b/>
+                <w:noProof/>
+              </w:rPr>
+              <w:t>4.10. Bánh đai thang</w:t>
+            </w:r>
+            <w:r>
+              <w:rPr>
+                <w:noProof/>
+                <w:webHidden/>
+              </w:rPr>
+              <w:tab/>
+            </w:r>
+            <w:r>
+              <w:rPr>
+                <w:noProof/>
+                <w:webHidden/>
+              </w:rPr>
+              <w:fldChar w:fldCharType="begin"/>
+            </w:r>
+            <w:r>
+              <w:rPr>
+                <w:noProof/>
+                <w:webHidden/>
+              </w:rPr>
+              <w:instrText xml:space="preserve"> PAGEREF _Toc30053854 \h </w:instrText>
+            </w:r>
+            <w:r>
+              <w:rPr>
+                <w:noProof/>
+                <w:webHidden/>
+              </w:rPr>
+            </w:r>
+            <w:r>
+              <w:rPr>
+                <w:noProof/>
+                <w:webHidden/>
+              </w:rPr>
+              <w:fldChar w:fldCharType="separate"/>
+            </w:r>
+            <w:r>
+              <w:rPr>
+                <w:noProof/>
+                <w:webHidden/>
+              </w:rPr>
+              <w:t>22</w:t>
             </w:r>
             <w:r>
               <w:rPr>
@@ -3628,7 +3702,7 @@
               <w:szCs w:val="22"/>
             </w:rPr>
           </w:pPr>
-          <w:hyperlink w:anchor="_Toc30011377" w:history="1">
+          <w:hyperlink w:anchor="_Toc30053855" w:history="1">
             <w:r>
               <w:rPr>
                 <w:rStyle w:val="Hyperlink"/>
@@ -3656,7 +3730,7 @@
                 <w:noProof/>
                 <w:webHidden/>
               </w:rPr>
-              <w:instrText xml:space="preserve"> PAGEREF _Toc30011377 \h </w:instrText>
+              <w:instrText xml:space="preserve"> PAGEREF _Toc30053855 \h </w:instrText>
             </w:r>
             <w:r>
               <w:rPr>
@@ -3676,7 +3750,7 @@
                 <w:noProof/>
                 <w:webHidden/>
               </w:rPr>
-              <w:t>24</w:t>
+              <w:t>25</w:t>
             </w:r>
             <w:r>
               <w:rPr>
@@ -3700,7 +3774,7 @@
               <w:szCs w:val="22"/>
             </w:rPr>
           </w:pPr>
-          <w:hyperlink w:anchor="_Toc30011378" w:history="1">
+          <w:hyperlink w:anchor="_Toc30053856" w:history="1">
             <w:r>
               <w:rPr>
                 <w:rStyle w:val="Hyperlink"/>
@@ -3728,7 +3802,7 @@
                 <w:noProof/>
                 <w:webHidden/>
               </w:rPr>
-              <w:instrText xml:space="preserve"> PAGEREF _Toc30011378 \h </w:instrText>
+              <w:instrText xml:space="preserve"> PAGEREF _Toc30053856 \h </w:instrText>
             </w:r>
             <w:r>
               <w:rPr>
@@ -3748,7 +3822,7 @@
                 <w:noProof/>
                 <w:webHidden/>
               </w:rPr>
-              <w:t>25</w:t>
+              <w:t>26</w:t>
             </w:r>
             <w:r>
               <w:rPr>
@@ -3787,12 +3861,6 @@
           <w:szCs w:val="26"/>
         </w:rPr>
       </w:pPr>
-      <w:r>
-        <w:rPr>
-          <w:szCs w:val="26"/>
-        </w:rPr>
-        <w:br w:type="page"/>
-      </w:r>
     </w:p>
     <w:p>
       <w:pPr>
@@ -3804,16 +3872,17 @@
         <w:outlineLvl w:val="0"/>
         <w:rPr>
           <w:b/>
-          <w:szCs w:val="26"/>
-        </w:rPr>
-      </w:pPr>
-      <w:bookmarkStart w:id="4" w:name="_Toc30011357"/>
+          <w:sz w:val="32"/>
+          <w:szCs w:val="32"/>
+        </w:rPr>
+      </w:pPr>
+      <w:bookmarkStart w:id="4" w:name="_Toc30053834"/>
       <w:r>
         <w:rPr>
           <w:b/>
-          <w:szCs w:val="26"/>
-        </w:rPr>
-        <w:lastRenderedPageBreak/>
+          <w:sz w:val="32"/>
+          <w:szCs w:val="32"/>
+        </w:rPr>
         <w:t>DANH MỤC HÌNH ẢNH</w:t>
       </w:r>
       <w:bookmarkEnd w:id="4"/>
@@ -3850,7 +3919,7 @@
         </w:rPr>
         <w:fldChar w:fldCharType="separate"/>
       </w:r>
-      <w:hyperlink w:anchor="_Toc30011311" w:history="1">
+      <w:hyperlink w:anchor="_Toc30053857" w:history="1">
         <w:r>
           <w:rPr>
             <w:rStyle w:val="Hyperlink"/>
@@ -3877,7 +3946,7 @@
             <w:noProof/>
             <w:webHidden/>
           </w:rPr>
-          <w:instrText xml:space="preserve"> PAGEREF _Toc30011311 \h </w:instrText>
+          <w:instrText xml:space="preserve"> PAGEREF _Toc30053857 \h </w:instrText>
         </w:r>
         <w:r>
           <w:rPr>
@@ -3897,7 +3966,7 @@
             <w:noProof/>
             <w:webHidden/>
           </w:rPr>
-          <w:t>15</w:t>
+          <w:t>14</w:t>
         </w:r>
         <w:r>
           <w:rPr>
@@ -3921,7 +3990,7 @@
           <w:szCs w:val="22"/>
         </w:rPr>
       </w:pPr>
-      <w:hyperlink w:anchor="_Toc30011312" w:history="1">
+      <w:hyperlink w:anchor="_Toc30053858" w:history="1">
         <w:r>
           <w:rPr>
             <w:rStyle w:val="Hyperlink"/>
@@ -3948,7 +4017,7 @@
             <w:noProof/>
             <w:webHidden/>
           </w:rPr>
-          <w:instrText xml:space="preserve"> PAGEREF _Toc30011312 \h </w:instrText>
+          <w:instrText xml:space="preserve"> PAGEREF _Toc30053858 \h </w:instrText>
         </w:r>
         <w:r>
           <w:rPr>
@@ -3992,7 +4061,7 @@
           <w:szCs w:val="22"/>
         </w:rPr>
       </w:pPr>
-      <w:hyperlink w:anchor="_Toc30011313" w:history="1">
+      <w:hyperlink w:anchor="_Toc30053859" w:history="1">
         <w:r>
           <w:rPr>
             <w:rStyle w:val="Hyperlink"/>
@@ -4019,7 +4088,7 @@
             <w:noProof/>
             <w:webHidden/>
           </w:rPr>
-          <w:instrText xml:space="preserve"> PAGEREF _Toc30011313 \h </w:instrText>
+          <w:instrText xml:space="preserve"> PAGEREF _Toc30053859 \h </w:instrText>
         </w:r>
         <w:r>
           <w:rPr>
@@ -4063,7 +4132,7 @@
           <w:szCs w:val="22"/>
         </w:rPr>
       </w:pPr>
-      <w:hyperlink w:anchor="_Toc30011314" w:history="1">
+      <w:hyperlink w:anchor="_Toc30053860" w:history="1">
         <w:r>
           <w:rPr>
             <w:rStyle w:val="Hyperlink"/>
@@ -4090,7 +4159,7 @@
             <w:noProof/>
             <w:webHidden/>
           </w:rPr>
-          <w:instrText xml:space="preserve"> PAGEREF _Toc30011314 \h </w:instrText>
+          <w:instrText xml:space="preserve"> PAGEREF _Toc30053860 \h </w:instrText>
         </w:r>
         <w:r>
           <w:rPr>
@@ -4134,7 +4203,7 @@
           <w:szCs w:val="22"/>
         </w:rPr>
       </w:pPr>
-      <w:hyperlink w:anchor="_Toc30011315" w:history="1">
+      <w:hyperlink w:anchor="_Toc30053861" w:history="1">
         <w:r>
           <w:rPr>
             <w:rStyle w:val="Hyperlink"/>
@@ -4161,7 +4230,7 @@
             <w:noProof/>
             <w:webHidden/>
           </w:rPr>
-          <w:instrText xml:space="preserve"> PAGEREF _Toc30011315 \h </w:instrText>
+          <w:instrText xml:space="preserve"> PAGEREF _Toc30053861 \h </w:instrText>
         </w:r>
         <w:r>
           <w:rPr>
@@ -4205,7 +4274,7 @@
           <w:szCs w:val="22"/>
         </w:rPr>
       </w:pPr>
-      <w:hyperlink w:anchor="_Toc30011316" w:history="1">
+      <w:hyperlink w:anchor="_Toc30053862" w:history="1">
         <w:r>
           <w:rPr>
             <w:rStyle w:val="Hyperlink"/>
@@ -4232,7 +4301,7 @@
             <w:noProof/>
             <w:webHidden/>
           </w:rPr>
-          <w:instrText xml:space="preserve"> PAGEREF _Toc30011316 \h </w:instrText>
+          <w:instrText xml:space="preserve"> PAGEREF _Toc30053862 \h </w:instrText>
         </w:r>
         <w:r>
           <w:rPr>
@@ -4276,7 +4345,7 @@
           <w:szCs w:val="22"/>
         </w:rPr>
       </w:pPr>
-      <w:hyperlink w:anchor="_Toc30011317" w:history="1">
+      <w:hyperlink w:anchor="_Toc30053863" w:history="1">
         <w:r>
           <w:rPr>
             <w:rStyle w:val="Hyperlink"/>
@@ -4303,7 +4372,7 @@
             <w:noProof/>
             <w:webHidden/>
           </w:rPr>
-          <w:instrText xml:space="preserve"> PAGEREF _Toc30011317 \h </w:instrText>
+          <w:instrText xml:space="preserve"> PAGEREF _Toc30053863 \h </w:instrText>
         </w:r>
         <w:r>
           <w:rPr>
@@ -4347,7 +4416,7 @@
           <w:szCs w:val="22"/>
         </w:rPr>
       </w:pPr>
-      <w:hyperlink w:anchor="_Toc30011318" w:history="1">
+      <w:hyperlink w:anchor="_Toc30053864" w:history="1">
         <w:r>
           <w:rPr>
             <w:rStyle w:val="Hyperlink"/>
@@ -4374,7 +4443,7 @@
             <w:noProof/>
             <w:webHidden/>
           </w:rPr>
-          <w:instrText xml:space="preserve"> PAGEREF _Toc30011318 \h </w:instrText>
+          <w:instrText xml:space="preserve"> PAGEREF _Toc30053864 \h </w:instrText>
         </w:r>
         <w:r>
           <w:rPr>
@@ -4418,7 +4487,7 @@
           <w:szCs w:val="22"/>
         </w:rPr>
       </w:pPr>
-      <w:hyperlink w:anchor="_Toc30011319" w:history="1">
+      <w:hyperlink w:anchor="_Toc30053865" w:history="1">
         <w:r>
           <w:rPr>
             <w:rStyle w:val="Hyperlink"/>
@@ -4445,7 +4514,7 @@
             <w:noProof/>
             <w:webHidden/>
           </w:rPr>
-          <w:instrText xml:space="preserve"> PAGEREF _Toc30011319 \h </w:instrText>
+          <w:instrText xml:space="preserve"> PAGEREF _Toc30053865 \h </w:instrText>
         </w:r>
         <w:r>
           <w:rPr>
@@ -4489,7 +4558,7 @@
           <w:szCs w:val="22"/>
         </w:rPr>
       </w:pPr>
-      <w:hyperlink w:anchor="_Toc30011320" w:history="1">
+      <w:hyperlink w:anchor="_Toc30053866" w:history="1">
         <w:r>
           <w:rPr>
             <w:rStyle w:val="Hyperlink"/>
@@ -4516,7 +4585,7 @@
             <w:noProof/>
             <w:webHidden/>
           </w:rPr>
-          <w:instrText xml:space="preserve"> PAGEREF _Toc30011320 \h </w:instrText>
+          <w:instrText xml:space="preserve"> PAGEREF _Toc30053866 \h </w:instrText>
         </w:r>
         <w:r>
           <w:rPr>
@@ -4560,7 +4629,7 @@
           <w:szCs w:val="22"/>
         </w:rPr>
       </w:pPr>
-      <w:hyperlink w:anchor="_Toc30011321" w:history="1">
+      <w:hyperlink w:anchor="_Toc30053867" w:history="1">
         <w:r>
           <w:rPr>
             <w:rStyle w:val="Hyperlink"/>
@@ -4587,7 +4656,7 @@
             <w:noProof/>
             <w:webHidden/>
           </w:rPr>
-          <w:instrText xml:space="preserve"> PAGEREF _Toc30011321 \h </w:instrText>
+          <w:instrText xml:space="preserve"> PAGEREF _Toc30053867 \h </w:instrText>
         </w:r>
         <w:r>
           <w:rPr>
@@ -4631,7 +4700,7 @@
           <w:szCs w:val="22"/>
         </w:rPr>
       </w:pPr>
-      <w:hyperlink w:anchor="_Toc30011322" w:history="1">
+      <w:hyperlink w:anchor="_Toc30053868" w:history="1">
         <w:r>
           <w:rPr>
             <w:rStyle w:val="Hyperlink"/>
@@ -4658,7 +4727,7 @@
             <w:noProof/>
             <w:webHidden/>
           </w:rPr>
-          <w:instrText xml:space="preserve"> PAGEREF _Toc30011322 \h </w:instrText>
+          <w:instrText xml:space="preserve"> PAGEREF _Toc30053868 \h </w:instrText>
         </w:r>
         <w:r>
           <w:rPr>
@@ -4729,14 +4798,18 @@
         <w:rPr>
           <w:rFonts w:ascii="Times New Roman" w:hAnsi="Times New Roman" w:cs="Times New Roman"/>
           <w:b/>
+          <w:sz w:val="30"/>
+          <w:szCs w:val="30"/>
         </w:rPr>
       </w:pPr>
       <w:bookmarkStart w:id="7" w:name="_Toc30009836"/>
-      <w:bookmarkStart w:id="8" w:name="_Toc30011358"/>
+      <w:bookmarkStart w:id="8" w:name="_Toc30053835"/>
       <w:r>
         <w:rPr>
           <w:rFonts w:ascii="Times New Roman" w:hAnsi="Times New Roman" w:cs="Times New Roman"/>
           <w:b/>
+          <w:sz w:val="30"/>
+          <w:szCs w:val="30"/>
         </w:rPr>
         <w:lastRenderedPageBreak/>
         <w:t>CHƯƠNG 1:</w:t>
@@ -4745,6 +4818,8 @@
         <w:rPr>
           <w:rFonts w:ascii="Times New Roman" w:hAnsi="Times New Roman" w:cs="Times New Roman"/>
           <w:b/>
+          <w:sz w:val="30"/>
+          <w:szCs w:val="30"/>
         </w:rPr>
         <w:t xml:space="preserve"> TỔNG QUAN VỀ AUTOLISP</w:t>
       </w:r>
@@ -4764,7 +4839,7 @@
       <w:bookmarkStart w:id="9" w:name="_Toc401076231"/>
       <w:bookmarkStart w:id="10" w:name="_Toc30009061"/>
       <w:bookmarkStart w:id="11" w:name="_Toc30009837"/>
-      <w:bookmarkStart w:id="12" w:name="_Toc30011359"/>
+      <w:bookmarkStart w:id="12" w:name="_Toc30053836"/>
       <w:r>
         <w:rPr>
           <w:rFonts w:ascii="Times New Roman" w:hAnsi="Times New Roman" w:cs="Times New Roman"/>
@@ -4907,7 +4982,7 @@
       <w:bookmarkStart w:id="19" w:name="_Toc401076234"/>
       <w:bookmarkStart w:id="20" w:name="_Toc30009064"/>
       <w:bookmarkStart w:id="21" w:name="_Toc30009840"/>
-      <w:bookmarkStart w:id="22" w:name="_Toc30011360"/>
+      <w:bookmarkStart w:id="22" w:name="_Toc30053837"/>
       <w:r>
         <w:rPr>
           <w:rFonts w:ascii="Times New Roman" w:hAnsi="Times New Roman" w:cs="Times New Roman"/>
@@ -5246,7 +5321,7 @@
       <w:bookmarkStart w:id="29" w:name="_Toc401076237"/>
       <w:bookmarkStart w:id="30" w:name="_Toc30009067"/>
       <w:bookmarkStart w:id="31" w:name="_Toc30009843"/>
-      <w:bookmarkStart w:id="32" w:name="_Toc30011361"/>
+      <w:bookmarkStart w:id="32" w:name="_Toc30053838"/>
       <w:r>
         <w:rPr>
           <w:rFonts w:ascii="Times New Roman" w:hAnsi="Times New Roman" w:cs="Times New Roman"/>
@@ -5432,7 +5507,7 @@
       <w:bookmarkStart w:id="33" w:name="_Toc401076238"/>
       <w:bookmarkStart w:id="34" w:name="_Toc30009068"/>
       <w:bookmarkStart w:id="35" w:name="_Toc30009844"/>
-      <w:bookmarkStart w:id="36" w:name="_Toc30011362"/>
+      <w:bookmarkStart w:id="36" w:name="_Toc30053839"/>
       <w:r>
         <w:rPr>
           <w:rStyle w:val="a"/>
@@ -6863,23 +6938,7 @@
           <w:szCs w:val="26"/>
         </w:rPr>
         <w:lastRenderedPageBreak/>
-        <w:t xml:space="preserve">AutoCAD dùng các mã số từ 1000 đến 1042 để biểu diễn các dữ liệu mở rộng.Với dữ </w:t>
-      </w:r>
-      <w:proofErr w:type="gramStart"/>
-      <w:r>
-        <w:rPr>
-          <w:rStyle w:val="a"/>
-          <w:szCs w:val="26"/>
-        </w:rPr>
-        <w:t>liệu</w:t>
-      </w:r>
-      <w:proofErr w:type="gramEnd"/>
-      <w:r>
-        <w:rPr>
-          <w:rStyle w:val="a"/>
-          <w:szCs w:val="26"/>
-        </w:rPr>
-        <w:t xml:space="preserve"> mở rộng người lập trình có thể đánh dấu đối tượng trên AutoCAD để thực</w:t>
+        <w:t>AutoCAD dùng các mã số từ 1000 đến 1042 để biểu diễn các dữ liệu mở rộng.Với dữ liệu mở rộng người lập trình có thể đánh dấu đối tượng trên AutoCAD để thực</w:t>
       </w:r>
       <w:r>
         <w:rPr>
@@ -7561,19 +7620,19 @@
         <w:rPr>
           <w:rFonts w:ascii="Times New Roman" w:hAnsi="Times New Roman" w:cs="Times New Roman"/>
           <w:b/>
-          <w:sz w:val="26"/>
-          <w:szCs w:val="26"/>
+          <w:sz w:val="30"/>
+          <w:szCs w:val="30"/>
         </w:rPr>
       </w:pPr>
       <w:bookmarkStart w:id="67" w:name="_Toc30009079"/>
       <w:bookmarkStart w:id="68" w:name="_Toc30009855"/>
-      <w:bookmarkStart w:id="69" w:name="_Toc30011363"/>
+      <w:bookmarkStart w:id="69" w:name="_Toc30053840"/>
       <w:r>
         <w:rPr>
           <w:rFonts w:ascii="Times New Roman" w:hAnsi="Times New Roman" w:cs="Times New Roman"/>
           <w:b/>
-          <w:sz w:val="26"/>
-          <w:szCs w:val="26"/>
+          <w:sz w:val="30"/>
+          <w:szCs w:val="30"/>
         </w:rPr>
         <w:lastRenderedPageBreak/>
         <w:t>CHƯƠNG 2: CÁC DỮ LIỆU CẦN NHẬP VÀ BẢNG SỐ LIỆU DEMO</w:t>
@@ -11560,6 +11619,7 @@
         <w:rPr>
           <w:szCs w:val="26"/>
         </w:rPr>
+        <w:lastRenderedPageBreak/>
         <w:t>Số răng nghiêng</w:t>
       </w:r>
       <w:r>
@@ -11617,7 +11677,6 @@
         <w:rPr>
           <w:szCs w:val="26"/>
         </w:rPr>
-        <w:lastRenderedPageBreak/>
         <w:t>Mô đun</w:t>
       </w:r>
       <w:r>
@@ -12055,6 +12114,12 @@
                 <w:szCs w:val="26"/>
               </w:rPr>
             </w:pPr>
+            <w:r>
+              <w:rPr>
+                <w:szCs w:val="26"/>
+              </w:rPr>
+              <w:t>100 (mm)</w:t>
+            </w:r>
           </w:p>
         </w:tc>
       </w:tr>
@@ -12229,6 +12294,8 @@
             </m:oMathPara>
           </w:p>
         </w:tc>
+        <w:bookmarkStart w:id="72" w:name="_GoBack"/>
+        <w:bookmarkEnd w:id="72"/>
       </w:tr>
       <w:tr>
         <w:trPr>
@@ -12351,14 +12418,7 @@
                     <w:rFonts w:ascii="Cambria Math" w:hAnsi="Cambria Math"/>
                     <w:szCs w:val="26"/>
                   </w:rPr>
-                  <m:t>81</m:t>
-                </m:r>
-                <m:r>
-                  <w:rPr>
-                    <w:rFonts w:ascii="Cambria Math" w:hAnsi="Cambria Math"/>
-                    <w:szCs w:val="26"/>
-                  </w:rPr>
-                  <m:t xml:space="preserve"> (m</m:t>
+                  <m:t>81 (m</m:t>
                 </m:r>
                 <m:sSup>
                   <m:sSupPr>
@@ -12566,6 +12626,12 @@
               </w:rPr>
               <w:t>300</w:t>
             </w:r>
+            <w:r>
+              <w:rPr>
+                <w:szCs w:val="26"/>
+              </w:rPr>
+              <w:t xml:space="preserve"> (mm)</w:t>
+            </w:r>
           </w:p>
         </w:tc>
       </w:tr>
@@ -12587,27 +12653,37 @@
     <w:p>
       <w:pPr>
         <w:pStyle w:val="Heading1"/>
+        <w:ind w:left="1800" w:hanging="1800"/>
         <w:rPr>
           <w:rFonts w:ascii="Times New Roman" w:hAnsi="Times New Roman" w:cs="Times New Roman"/>
           <w:b/>
-          <w:sz w:val="26"/>
-          <w:szCs w:val="26"/>
-        </w:rPr>
-      </w:pPr>
-      <w:bookmarkStart w:id="72" w:name="_Toc30009080"/>
-      <w:bookmarkStart w:id="73" w:name="_Toc30009856"/>
-      <w:bookmarkStart w:id="74" w:name="_Toc30011364"/>
+          <w:sz w:val="30"/>
+          <w:szCs w:val="30"/>
+        </w:rPr>
+      </w:pPr>
+      <w:bookmarkStart w:id="73" w:name="_Toc30009080"/>
+      <w:bookmarkStart w:id="74" w:name="_Toc30009856"/>
+      <w:bookmarkStart w:id="75" w:name="_Toc30053841"/>
       <w:r>
         <w:rPr>
           <w:rFonts w:ascii="Times New Roman" w:hAnsi="Times New Roman" w:cs="Times New Roman"/>
           <w:b/>
-          <w:sz w:val="26"/>
-          <w:szCs w:val="26"/>
+          <w:sz w:val="30"/>
+          <w:szCs w:val="30"/>
         </w:rPr>
         <w:lastRenderedPageBreak/>
-        <w:t xml:space="preserve">CHƯƠNG 3: CÁCH THỨC XÂY DỰNG BẢN VẼ CHI TIẾT VÀ CỤM CHI TIẾT </w:t>
-      </w:r>
-      <w:bookmarkEnd w:id="72"/>
+        <w:t>CHƯƠNG 3: CÁCH THỨC XÂY DỰNG BẢN VẼ CHI TIẾT VÀ CỤM CHI TIẾT</w:t>
+      </w:r>
+      <w:bookmarkEnd w:id="75"/>
+      <w:r>
+        <w:rPr>
+          <w:rFonts w:ascii="Times New Roman" w:hAnsi="Times New Roman" w:cs="Times New Roman"/>
+          <w:b/>
+          <w:sz w:val="30"/>
+          <w:szCs w:val="30"/>
+        </w:rPr>
+        <w:t xml:space="preserve"> </w:t>
+      </w:r>
       <w:bookmarkEnd w:id="73"/>
       <w:bookmarkEnd w:id="74"/>
     </w:p>
@@ -12619,9 +12695,9 @@
           <w:b/>
         </w:rPr>
       </w:pPr>
-      <w:bookmarkStart w:id="75" w:name="_Toc30009081"/>
-      <w:bookmarkStart w:id="76" w:name="_Toc30009857"/>
-      <w:bookmarkStart w:id="77" w:name="_Toc30011365"/>
+      <w:bookmarkStart w:id="76" w:name="_Toc30009081"/>
+      <w:bookmarkStart w:id="77" w:name="_Toc30009857"/>
+      <w:bookmarkStart w:id="78" w:name="_Toc30053842"/>
       <w:r>
         <w:rPr>
           <w:rFonts w:ascii="Times New Roman" w:hAnsi="Times New Roman" w:cs="Times New Roman"/>
@@ -12636,9 +12712,9 @@
         </w:rPr>
         <w:t>.1. Cách thức xây dựng bản vẽ chi tiết</w:t>
       </w:r>
-      <w:bookmarkEnd w:id="75"/>
       <w:bookmarkEnd w:id="76"/>
       <w:bookmarkEnd w:id="77"/>
+      <w:bookmarkEnd w:id="78"/>
     </w:p>
     <w:p>
       <w:pPr>
@@ -12833,9 +12909,9 @@
           <w:b/>
         </w:rPr>
       </w:pPr>
-      <w:bookmarkStart w:id="78" w:name="_Toc30009082"/>
-      <w:bookmarkStart w:id="79" w:name="_Toc30009858"/>
-      <w:bookmarkStart w:id="80" w:name="_Toc30011366"/>
+      <w:bookmarkStart w:id="79" w:name="_Toc30009082"/>
+      <w:bookmarkStart w:id="80" w:name="_Toc30009858"/>
+      <w:bookmarkStart w:id="81" w:name="_Toc30053843"/>
       <w:r>
         <w:rPr>
           <w:rFonts w:ascii="Times New Roman" w:hAnsi="Times New Roman" w:cs="Times New Roman"/>
@@ -12850,9 +12926,9 @@
         </w:rPr>
         <w:t>.2. Cách thức xây dựng cụm chi tiết</w:t>
       </w:r>
-      <w:bookmarkEnd w:id="78"/>
       <w:bookmarkEnd w:id="79"/>
       <w:bookmarkEnd w:id="80"/>
+      <w:bookmarkEnd w:id="81"/>
     </w:p>
     <w:p>
       <w:pPr>
@@ -13081,27 +13157,37 @@
     <w:p>
       <w:pPr>
         <w:pStyle w:val="Heading1"/>
+        <w:ind w:left="1800" w:hanging="1800"/>
         <w:rPr>
           <w:rFonts w:ascii="Times New Roman" w:hAnsi="Times New Roman" w:cs="Times New Roman"/>
           <w:b/>
-          <w:sz w:val="26"/>
-          <w:szCs w:val="26"/>
-        </w:rPr>
-      </w:pPr>
-      <w:bookmarkStart w:id="81" w:name="_Toc30009083"/>
-      <w:bookmarkStart w:id="82" w:name="_Toc30009859"/>
-      <w:bookmarkStart w:id="83" w:name="_Toc30011367"/>
+          <w:sz w:val="30"/>
+          <w:szCs w:val="30"/>
+        </w:rPr>
+      </w:pPr>
+      <w:bookmarkStart w:id="82" w:name="_Toc30009083"/>
+      <w:bookmarkStart w:id="83" w:name="_Toc30009859"/>
+      <w:bookmarkStart w:id="84" w:name="_Toc30053844"/>
       <w:r>
         <w:rPr>
           <w:rFonts w:ascii="Times New Roman" w:hAnsi="Times New Roman" w:cs="Times New Roman"/>
           <w:b/>
-          <w:sz w:val="26"/>
-          <w:szCs w:val="26"/>
+          <w:sz w:val="30"/>
+          <w:szCs w:val="30"/>
         </w:rPr>
         <w:lastRenderedPageBreak/>
-        <w:t xml:space="preserve">CHƯƠNG 4: CÁC QUAN HỆ KÍCH THƯỚC SỬ DỤNG ĐỂ THIẾT LẬP BẢN VẼ TỪ CÁC SỐ LIỆU BAN ĐẦU </w:t>
-      </w:r>
-      <w:bookmarkEnd w:id="81"/>
+        <w:t>CHƯƠNG 4: CÁC QUAN HỆ KÍCH THƯỚC SỬ DỤNG ĐỂ THIẾT LẬP BẢN VẼ TỪ CÁC SỐ LIỆU BAN ĐẦU</w:t>
+      </w:r>
+      <w:bookmarkEnd w:id="84"/>
+      <w:r>
+        <w:rPr>
+          <w:rFonts w:ascii="Times New Roman" w:hAnsi="Times New Roman" w:cs="Times New Roman"/>
+          <w:b/>
+          <w:sz w:val="30"/>
+          <w:szCs w:val="30"/>
+        </w:rPr>
+        <w:t xml:space="preserve"> </w:t>
+      </w:r>
       <w:bookmarkEnd w:id="82"/>
       <w:bookmarkEnd w:id="83"/>
     </w:p>
@@ -13121,9 +13207,9 @@
           <w:b/>
         </w:rPr>
       </w:pPr>
-      <w:bookmarkStart w:id="84" w:name="_Toc30009084"/>
-      <w:bookmarkStart w:id="85" w:name="_Toc30009860"/>
-      <w:bookmarkStart w:id="86" w:name="_Toc30011368"/>
+      <w:bookmarkStart w:id="85" w:name="_Toc30009084"/>
+      <w:bookmarkStart w:id="86" w:name="_Toc30009860"/>
+      <w:bookmarkStart w:id="87" w:name="_Toc30053845"/>
       <w:r>
         <w:rPr>
           <w:rFonts w:ascii="Times New Roman" w:hAnsi="Times New Roman" w:cs="Times New Roman"/>
@@ -13138,9 +13224,9 @@
         </w:rPr>
         <w:t>.1. Chi tiết trục</w:t>
       </w:r>
-      <w:bookmarkEnd w:id="84"/>
       <w:bookmarkEnd w:id="85"/>
       <w:bookmarkEnd w:id="86"/>
+      <w:bookmarkEnd w:id="87"/>
     </w:p>
     <w:p>
       <w:pPr>
@@ -13211,24 +13297,37 @@
           <w:szCs w:val="26"/>
         </w:rPr>
       </w:pPr>
-      <w:bookmarkStart w:id="87" w:name="_Toc30011260"/>
-      <w:bookmarkStart w:id="88" w:name="_Toc30011311"/>
+      <w:bookmarkStart w:id="88" w:name="_Toc30011260"/>
+      <w:bookmarkStart w:id="89" w:name="_Toc30053857"/>
       <w:r>
         <w:t xml:space="preserve">Hình </w:t>
       </w:r>
-      <w:fldSimple w:instr=" SEQ Hình \* ARABIC ">
-        <w:r>
-          <w:rPr>
-            <w:noProof/>
-          </w:rPr>
-          <w:t>1</w:t>
-        </w:r>
-      </w:fldSimple>
+      <w:r>
+        <w:fldChar w:fldCharType="begin"/>
+      </w:r>
+      <w:r>
+        <w:instrText xml:space="preserve"> SEQ Hình \* ARABIC </w:instrText>
+      </w:r>
+      <w:r>
+        <w:fldChar w:fldCharType="separate"/>
+      </w:r>
+      <w:r>
+        <w:rPr>
+          <w:noProof/>
+        </w:rPr>
+        <w:t>1</w:t>
+      </w:r>
+      <w:r>
+        <w:rPr>
+          <w:noProof/>
+        </w:rPr>
+        <w:fldChar w:fldCharType="end"/>
+      </w:r>
       <w:r>
         <w:t>: Thông số chi tiết trục</w:t>
       </w:r>
-      <w:bookmarkEnd w:id="87"/>
       <w:bookmarkEnd w:id="88"/>
+      <w:bookmarkEnd w:id="89"/>
     </w:p>
     <w:p>
       <w:pPr>
@@ -13972,14 +14071,7 @@
                 <w:rFonts w:ascii="Cambria Math" w:eastAsiaTheme="minorEastAsia" w:hAnsi="Cambria Math"/>
                 <w:szCs w:val="26"/>
               </w:rPr>
-              <m:t>m</m:t>
-            </m:r>
-            <m:r>
-              <w:rPr>
-                <w:rFonts w:ascii="Cambria Math" w:eastAsiaTheme="minorEastAsia" w:hAnsi="Cambria Math"/>
-                <w:szCs w:val="26"/>
-              </w:rPr>
-              <m:t>o</m:t>
+              <m:t>mo</m:t>
             </m:r>
           </m:sub>
         </m:sSub>
@@ -14328,9 +14420,9 @@
           <w:b/>
         </w:rPr>
       </w:pPr>
-      <w:bookmarkStart w:id="89" w:name="_Toc30009085"/>
-      <w:bookmarkStart w:id="90" w:name="_Toc30009861"/>
-      <w:bookmarkStart w:id="91" w:name="_Toc30011369"/>
+      <w:bookmarkStart w:id="90" w:name="_Toc30009085"/>
+      <w:bookmarkStart w:id="91" w:name="_Toc30009861"/>
+      <w:bookmarkStart w:id="92" w:name="_Toc30053846"/>
       <w:r>
         <w:rPr>
           <w:rFonts w:ascii="Times New Roman" w:hAnsi="Times New Roman" w:cs="Times New Roman"/>
@@ -14343,11 +14435,122 @@
           <w:rFonts w:ascii="Times New Roman" w:hAnsi="Times New Roman" w:cs="Times New Roman"/>
           <w:b/>
         </w:rPr>
-        <w:t>.2. Bánh răng nghiêng</w:t>
-      </w:r>
-      <w:bookmarkEnd w:id="89"/>
+        <w:t xml:space="preserve">.2. </w:t>
+      </w:r>
+      <w:r>
+        <w:rPr>
+          <w:rFonts w:ascii="Times New Roman" w:hAnsi="Times New Roman" w:cs="Times New Roman"/>
+          <w:b/>
+        </w:rPr>
+        <w:t>Chi tiết then</w:t>
+      </w:r>
+      <w:bookmarkEnd w:id="92"/>
+    </w:p>
+    <w:p>
+      <w:r>
+        <w:t>Các thông số đầu vào:</w:t>
+      </w:r>
+    </w:p>
+    <w:p>
+      <w:pPr>
+        <w:pStyle w:val="ListParagraph"/>
+        <w:numPr>
+          <w:ilvl w:val="0"/>
+          <w:numId w:val="15"/>
+        </w:numPr>
+      </w:pPr>
+      <w:r>
+        <w:t>Đường kính trục: d</w:t>
+      </w:r>
+    </w:p>
+    <w:p>
+      <w:pPr>
+        <w:pStyle w:val="ListParagraph"/>
+        <w:numPr>
+          <w:ilvl w:val="0"/>
+          <w:numId w:val="15"/>
+        </w:numPr>
+      </w:pPr>
+      <w:r>
+        <w:t>Chiều dài moay-ơ của chi tiết lắp lên trục.</w:t>
+      </w:r>
+    </w:p>
+    <w:p>
+      <w:r>
+        <w:rPr>
+          <w:noProof/>
+        </w:rPr>
+        <w:drawing>
+          <wp:inline distT="0" distB="0" distL="0" distR="0" wp14:anchorId="4CF4445E" wp14:editId="133011B9">
+            <wp:extent cx="5915025" cy="5837536"/>
+            <wp:effectExtent l="0" t="0" r="0" b="0"/>
+            <wp:docPr id="4" name="Picture 4"/>
+            <wp:cNvGraphicFramePr>
+              <a:graphicFrameLocks xmlns:a="http://schemas.openxmlformats.org/drawingml/2006/main" noChangeAspect="1"/>
+            </wp:cNvGraphicFramePr>
+            <a:graphic xmlns:a="http://schemas.openxmlformats.org/drawingml/2006/main">
+              <a:graphicData uri="http://schemas.openxmlformats.org/drawingml/2006/picture">
+                <pic:pic xmlns:pic="http://schemas.openxmlformats.org/drawingml/2006/picture">
+                  <pic:nvPicPr>
+                    <pic:cNvPr id="1" name=""/>
+                    <pic:cNvPicPr/>
+                  </pic:nvPicPr>
+                  <pic:blipFill rotWithShape="1">
+                    <a:blip r:embed="rId10"/>
+                    <a:srcRect l="14785" t="35532" r="9977" b="12153"/>
+                    <a:stretch/>
+                  </pic:blipFill>
+                  <pic:spPr bwMode="auto">
+                    <a:xfrm>
+                      <a:off x="0" y="0"/>
+                      <a:ext cx="5915759" cy="5838260"/>
+                    </a:xfrm>
+                    <a:prstGeom prst="rect">
+                      <a:avLst/>
+                    </a:prstGeom>
+                    <a:ln>
+                      <a:noFill/>
+                    </a:ln>
+                    <a:extLst>
+                      <a:ext uri="{53640926-AAD7-44D8-BBD7-CCE9431645EC}">
+                        <a14:shadowObscured xmlns:a14="http://schemas.microsoft.com/office/drawing/2010/main"/>
+                      </a:ext>
+                    </a:extLst>
+                  </pic:spPr>
+                </pic:pic>
+              </a:graphicData>
+            </a:graphic>
+          </wp:inline>
+        </w:drawing>
+      </w:r>
+    </w:p>
+    <w:p>
+      <w:pPr>
+        <w:pStyle w:val="Heading2"/>
+        <w:rPr>
+          <w:rFonts w:ascii="Times New Roman" w:hAnsi="Times New Roman" w:cs="Times New Roman"/>
+          <w:b/>
+        </w:rPr>
+      </w:pPr>
+      <w:bookmarkStart w:id="93" w:name="_Toc30053847"/>
+      <w:r>
+        <w:rPr>
+          <w:rFonts w:ascii="Times New Roman" w:hAnsi="Times New Roman" w:cs="Times New Roman"/>
+          <w:b/>
+        </w:rPr>
+        <w:lastRenderedPageBreak/>
+        <w:t xml:space="preserve">4.3. </w:t>
+      </w:r>
+      <w:r>
+        <w:rPr>
+          <w:rFonts w:ascii="Times New Roman" w:hAnsi="Times New Roman" w:cs="Times New Roman"/>
+          <w:b/>
+        </w:rPr>
+        <w:t>Bánh răng nghiêng</w:t>
+      </w:r>
       <w:bookmarkEnd w:id="90"/>
       <w:bookmarkEnd w:id="91"/>
+      <w:bookmarkEnd w:id="93"/>
     </w:p>
     <w:p>
       <w:pPr>
@@ -14375,7 +14578,7 @@
                     <pic:cNvPicPr/>
                   </pic:nvPicPr>
                   <pic:blipFill>
-                    <a:blip r:embed="rId10"/>
+                    <a:blip r:embed="rId11"/>
                     <a:stretch>
                       <a:fillRect/>
                     </a:stretch>
@@ -14403,24 +14606,37 @@
           <w:szCs w:val="26"/>
         </w:rPr>
       </w:pPr>
-      <w:bookmarkStart w:id="92" w:name="_Toc30011261"/>
-      <w:bookmarkStart w:id="93" w:name="_Toc30011312"/>
+      <w:bookmarkStart w:id="94" w:name="_Toc30011261"/>
+      <w:bookmarkStart w:id="95" w:name="_Toc30053858"/>
       <w:r>
         <w:t xml:space="preserve">Hình </w:t>
       </w:r>
-      <w:fldSimple w:instr=" SEQ Hình \* ARABIC ">
-        <w:r>
-          <w:rPr>
-            <w:noProof/>
-          </w:rPr>
-          <w:t>2</w:t>
-        </w:r>
-      </w:fldSimple>
+      <w:r>
+        <w:fldChar w:fldCharType="begin"/>
+      </w:r>
+      <w:r>
+        <w:instrText xml:space="preserve"> SEQ Hình \* ARABIC </w:instrText>
+      </w:r>
+      <w:r>
+        <w:fldChar w:fldCharType="separate"/>
+      </w:r>
+      <w:r>
+        <w:rPr>
+          <w:noProof/>
+        </w:rPr>
+        <w:t>2</w:t>
+      </w:r>
+      <w:r>
+        <w:rPr>
+          <w:noProof/>
+        </w:rPr>
+        <w:fldChar w:fldCharType="end"/>
+      </w:r>
       <w:r>
         <w:t>: Thông số bánh răng trụ</w:t>
       </w:r>
-      <w:bookmarkEnd w:id="92"/>
-      <w:bookmarkEnd w:id="93"/>
+      <w:bookmarkEnd w:id="94"/>
+      <w:bookmarkEnd w:id="95"/>
     </w:p>
     <w:p>
       <w:pPr>
@@ -14900,7 +15116,6 @@
         <w:rPr>
           <w:szCs w:val="26"/>
         </w:rPr>
-        <w:lastRenderedPageBreak/>
         <w:t>Đường kính chân răng:</w:t>
       </w:r>
     </w:p>
@@ -15004,9 +15219,9 @@
           <w:b/>
         </w:rPr>
       </w:pPr>
-      <w:bookmarkStart w:id="94" w:name="_Toc30009086"/>
-      <w:bookmarkStart w:id="95" w:name="_Toc30009862"/>
-      <w:bookmarkStart w:id="96" w:name="_Toc30011370"/>
+      <w:bookmarkStart w:id="96" w:name="_Toc30009086"/>
+      <w:bookmarkStart w:id="97" w:name="_Toc30009862"/>
+      <w:bookmarkStart w:id="98" w:name="_Toc30053848"/>
       <w:r>
         <w:rPr>
           <w:rFonts w:ascii="Times New Roman" w:hAnsi="Times New Roman" w:cs="Times New Roman"/>
@@ -15019,11 +15234,18 @@
           <w:rFonts w:ascii="Times New Roman" w:hAnsi="Times New Roman" w:cs="Times New Roman"/>
           <w:b/>
         </w:rPr>
-        <w:t>.3. Ổ bi đỡ chặn</w:t>
-      </w:r>
-      <w:bookmarkEnd w:id="94"/>
-      <w:bookmarkEnd w:id="95"/>
+        <w:t>.4</w:t>
+      </w:r>
+      <w:r>
+        <w:rPr>
+          <w:rFonts w:ascii="Times New Roman" w:hAnsi="Times New Roman" w:cs="Times New Roman"/>
+          <w:b/>
+        </w:rPr>
+        <w:t>. Ổ bi đỡ chặn</w:t>
+      </w:r>
       <w:bookmarkEnd w:id="96"/>
+      <w:bookmarkEnd w:id="97"/>
+      <w:bookmarkEnd w:id="98"/>
     </w:p>
     <w:p>
       <w:pPr>
@@ -15051,7 +15273,7 @@
                     <pic:cNvPicPr/>
                   </pic:nvPicPr>
                   <pic:blipFill>
-                    <a:blip r:embed="rId11"/>
+                    <a:blip r:embed="rId12"/>
                     <a:stretch>
                       <a:fillRect/>
                     </a:stretch>
@@ -15080,24 +15302,37 @@
           <w:szCs w:val="26"/>
         </w:rPr>
       </w:pPr>
-      <w:bookmarkStart w:id="97" w:name="_Toc30011262"/>
-      <w:bookmarkStart w:id="98" w:name="_Toc30011313"/>
+      <w:bookmarkStart w:id="99" w:name="_Toc30011262"/>
+      <w:bookmarkStart w:id="100" w:name="_Toc30053859"/>
       <w:r>
         <w:t xml:space="preserve">Hình </w:t>
       </w:r>
-      <w:fldSimple w:instr=" SEQ Hình \* ARABIC ">
-        <w:r>
-          <w:rPr>
-            <w:noProof/>
-          </w:rPr>
-          <w:t>3</w:t>
-        </w:r>
-      </w:fldSimple>
+      <w:r>
+        <w:fldChar w:fldCharType="begin"/>
+      </w:r>
+      <w:r>
+        <w:instrText xml:space="preserve"> SEQ Hình \* ARABIC </w:instrText>
+      </w:r>
+      <w:r>
+        <w:fldChar w:fldCharType="separate"/>
+      </w:r>
+      <w:r>
+        <w:rPr>
+          <w:noProof/>
+        </w:rPr>
+        <w:t>3</w:t>
+      </w:r>
+      <w:r>
+        <w:rPr>
+          <w:noProof/>
+        </w:rPr>
+        <w:fldChar w:fldCharType="end"/>
+      </w:r>
       <w:r>
         <w:t>: Thông số ổ bi đỡ chặn</w:t>
       </w:r>
-      <w:bookmarkEnd w:id="97"/>
-      <w:bookmarkEnd w:id="98"/>
+      <w:bookmarkEnd w:id="99"/>
+      <w:bookmarkEnd w:id="100"/>
     </w:p>
     <w:p>
       <w:pPr>
@@ -16575,7 +16810,6 @@
               <w:rPr>
                 <w:szCs w:val="26"/>
               </w:rPr>
-              <w:lastRenderedPageBreak/>
               <w:t>46320</w:t>
             </w:r>
           </w:p>
@@ -16692,6 +16926,7 @@
               <w:rPr>
                 <w:szCs w:val="26"/>
               </w:rPr>
+              <w:lastRenderedPageBreak/>
               <w:t>46330</w:t>
             </w:r>
           </w:p>
@@ -16809,9 +17044,9 @@
           <w:b/>
         </w:rPr>
       </w:pPr>
-      <w:bookmarkStart w:id="99" w:name="_Toc30009087"/>
-      <w:bookmarkStart w:id="100" w:name="_Toc30009863"/>
-      <w:bookmarkStart w:id="101" w:name="_Toc30011371"/>
+      <w:bookmarkStart w:id="101" w:name="_Toc30009087"/>
+      <w:bookmarkStart w:id="102" w:name="_Toc30009863"/>
+      <w:bookmarkStart w:id="103" w:name="_Toc30053849"/>
       <w:r>
         <w:rPr>
           <w:rFonts w:ascii="Times New Roman" w:hAnsi="Times New Roman" w:cs="Times New Roman"/>
@@ -16824,11 +17059,18 @@
           <w:rFonts w:ascii="Times New Roman" w:hAnsi="Times New Roman" w:cs="Times New Roman"/>
           <w:b/>
         </w:rPr>
-        <w:t>.4. Vòng phớt</w:t>
-      </w:r>
-      <w:bookmarkEnd w:id="99"/>
-      <w:bookmarkEnd w:id="100"/>
+        <w:t>.5</w:t>
+      </w:r>
+      <w:r>
+        <w:rPr>
+          <w:rFonts w:ascii="Times New Roman" w:hAnsi="Times New Roman" w:cs="Times New Roman"/>
+          <w:b/>
+        </w:rPr>
+        <w:t>. Vòng phớt</w:t>
+      </w:r>
       <w:bookmarkEnd w:id="101"/>
+      <w:bookmarkEnd w:id="102"/>
+      <w:bookmarkEnd w:id="103"/>
     </w:p>
     <w:p>
       <w:pPr>
@@ -16857,7 +17099,7 @@
                     <pic:cNvPicPr/>
                   </pic:nvPicPr>
                   <pic:blipFill>
-                    <a:blip r:embed="rId12"/>
+                    <a:blip r:embed="rId13"/>
                     <a:stretch>
                       <a:fillRect/>
                     </a:stretch>
@@ -16886,24 +17128,37 @@
           <w:szCs w:val="26"/>
         </w:rPr>
       </w:pPr>
-      <w:bookmarkStart w:id="102" w:name="_Toc30011263"/>
-      <w:bookmarkStart w:id="103" w:name="_Toc30011314"/>
+      <w:bookmarkStart w:id="104" w:name="_Toc30011263"/>
+      <w:bookmarkStart w:id="105" w:name="_Toc30053860"/>
       <w:r>
         <w:t xml:space="preserve">Hình </w:t>
       </w:r>
-      <w:fldSimple w:instr=" SEQ Hình \* ARABIC ">
-        <w:r>
-          <w:rPr>
-            <w:noProof/>
-          </w:rPr>
-          <w:t>4</w:t>
-        </w:r>
-      </w:fldSimple>
+      <w:r>
+        <w:fldChar w:fldCharType="begin"/>
+      </w:r>
+      <w:r>
+        <w:instrText xml:space="preserve"> SEQ Hình \* ARABIC </w:instrText>
+      </w:r>
+      <w:r>
+        <w:fldChar w:fldCharType="separate"/>
+      </w:r>
+      <w:r>
+        <w:rPr>
+          <w:noProof/>
+        </w:rPr>
+        <w:t>4</w:t>
+      </w:r>
+      <w:r>
+        <w:rPr>
+          <w:noProof/>
+        </w:rPr>
+        <w:fldChar w:fldCharType="end"/>
+      </w:r>
       <w:r>
         <w:t>: Chi tiết vòng phớt</w:t>
       </w:r>
-      <w:bookmarkEnd w:id="102"/>
-      <w:bookmarkEnd w:id="103"/>
+      <w:bookmarkEnd w:id="104"/>
+      <w:bookmarkEnd w:id="105"/>
     </w:p>
     <w:p>
       <w:pPr>
@@ -16913,9 +17168,9 @@
           <w:b/>
         </w:rPr>
       </w:pPr>
-      <w:bookmarkStart w:id="104" w:name="_Toc30009088"/>
-      <w:bookmarkStart w:id="105" w:name="_Toc30009864"/>
-      <w:bookmarkStart w:id="106" w:name="_Toc30011372"/>
+      <w:bookmarkStart w:id="106" w:name="_Toc30009088"/>
+      <w:bookmarkStart w:id="107" w:name="_Toc30009864"/>
+      <w:bookmarkStart w:id="108" w:name="_Toc30053850"/>
       <w:r>
         <w:rPr>
           <w:rFonts w:ascii="Times New Roman" w:hAnsi="Times New Roman" w:cs="Times New Roman"/>
@@ -16928,18 +17183,25 @@
           <w:rFonts w:ascii="Times New Roman" w:hAnsi="Times New Roman" w:cs="Times New Roman"/>
           <w:b/>
         </w:rPr>
-        <w:t>.5. Nắp ổ</w:t>
+        <w:t>.6</w:t>
       </w:r>
       <w:r>
         <w:rPr>
           <w:rFonts w:ascii="Times New Roman" w:hAnsi="Times New Roman" w:cs="Times New Roman"/>
           <w:b/>
         </w:rPr>
+        <w:t>. Nắp ổ</w:t>
+      </w:r>
+      <w:r>
+        <w:rPr>
+          <w:rFonts w:ascii="Times New Roman" w:hAnsi="Times New Roman" w:cs="Times New Roman"/>
+          <w:b/>
+        </w:rPr>
         <w:t xml:space="preserve"> thông</w:t>
       </w:r>
-      <w:bookmarkEnd w:id="104"/>
-      <w:bookmarkEnd w:id="105"/>
       <w:bookmarkEnd w:id="106"/>
+      <w:bookmarkEnd w:id="107"/>
+      <w:bookmarkEnd w:id="108"/>
     </w:p>
     <w:p>
       <w:pPr>
@@ -17199,8 +17461,8 @@
         </w:rPr>
         <w:t>Đường kính vít</w:t>
       </w:r>
-      <w:bookmarkStart w:id="107" w:name="OLE_LINK5"/>
-      <w:bookmarkStart w:id="108" w:name="OLE_LINK6"/>
+      <w:bookmarkStart w:id="109" w:name="OLE_LINK5"/>
+      <w:bookmarkStart w:id="110" w:name="OLE_LINK6"/>
       <w:r>
         <w:rPr>
           <w:szCs w:val="26"/>
@@ -17237,8 +17499,8 @@
           </m:sub>
         </m:sSub>
       </m:oMath>
-      <w:bookmarkEnd w:id="107"/>
-      <w:bookmarkEnd w:id="108"/>
+      <w:bookmarkEnd w:id="109"/>
+      <w:bookmarkEnd w:id="110"/>
       <w:r>
         <w:rPr>
           <w:rFonts w:eastAsiaTheme="minorEastAsia"/>
@@ -17390,7 +17652,7 @@
                     </pic:cNvPicPr>
                   </pic:nvPicPr>
                   <pic:blipFill rotWithShape="1">
-                    <a:blip r:embed="rId13">
+                    <a:blip r:embed="rId14">
                       <a:extLst>
                         <a:ext uri="{28A0092B-C50C-407E-A947-70E740481C1C}">
                           <a14:useLocalDpi xmlns:a14="http://schemas.microsoft.com/office/drawing/2010/main" val="0"/>
@@ -17433,24 +17695,37 @@
           <w:szCs w:val="26"/>
         </w:rPr>
       </w:pPr>
-      <w:bookmarkStart w:id="109" w:name="_Toc30011264"/>
-      <w:bookmarkStart w:id="110" w:name="_Toc30011315"/>
+      <w:bookmarkStart w:id="111" w:name="_Toc30011264"/>
+      <w:bookmarkStart w:id="112" w:name="_Toc30053861"/>
       <w:r>
         <w:t xml:space="preserve">Hình </w:t>
       </w:r>
-      <w:fldSimple w:instr=" SEQ Hình \* ARABIC ">
-        <w:r>
-          <w:rPr>
-            <w:noProof/>
-          </w:rPr>
-          <w:t>5</w:t>
-        </w:r>
-      </w:fldSimple>
+      <w:r>
+        <w:fldChar w:fldCharType="begin"/>
+      </w:r>
+      <w:r>
+        <w:instrText xml:space="preserve"> SEQ Hình \* ARABIC </w:instrText>
+      </w:r>
+      <w:r>
+        <w:fldChar w:fldCharType="separate"/>
+      </w:r>
+      <w:r>
+        <w:rPr>
+          <w:noProof/>
+        </w:rPr>
+        <w:t>5</w:t>
+      </w:r>
+      <w:r>
+        <w:rPr>
+          <w:noProof/>
+        </w:rPr>
+        <w:fldChar w:fldCharType="end"/>
+      </w:r>
       <w:r>
         <w:t>: Nắp ổ thông</w:t>
       </w:r>
-      <w:bookmarkEnd w:id="109"/>
-      <w:bookmarkEnd w:id="110"/>
+      <w:bookmarkEnd w:id="111"/>
+      <w:bookmarkEnd w:id="112"/>
     </w:p>
     <w:p>
       <w:pPr>
@@ -17469,9 +17744,9 @@
           <w:b/>
         </w:rPr>
       </w:pPr>
-      <w:bookmarkStart w:id="111" w:name="_Toc30009089"/>
-      <w:bookmarkStart w:id="112" w:name="_Toc30009865"/>
-      <w:bookmarkStart w:id="113" w:name="_Toc30011373"/>
+      <w:bookmarkStart w:id="113" w:name="_Toc30009089"/>
+      <w:bookmarkStart w:id="114" w:name="_Toc30009865"/>
+      <w:bookmarkStart w:id="115" w:name="_Toc30053851"/>
       <w:r>
         <w:rPr>
           <w:rFonts w:ascii="Times New Roman" w:hAnsi="Times New Roman" w:cs="Times New Roman"/>
@@ -17484,25 +17759,32 @@
           <w:rFonts w:ascii="Times New Roman" w:hAnsi="Times New Roman" w:cs="Times New Roman"/>
           <w:b/>
         </w:rPr>
-        <w:t>.6. Nắp ổ</w:t>
+        <w:t>.7</w:t>
       </w:r>
       <w:r>
         <w:rPr>
           <w:rFonts w:ascii="Times New Roman" w:hAnsi="Times New Roman" w:cs="Times New Roman"/>
           <w:b/>
         </w:rPr>
-        <w:t xml:space="preserve"> không</w:t>
+        <w:t>. Nắp ổ</w:t>
       </w:r>
       <w:r>
         <w:rPr>
           <w:rFonts w:ascii="Times New Roman" w:hAnsi="Times New Roman" w:cs="Times New Roman"/>
           <w:b/>
         </w:rPr>
+        <w:t xml:space="preserve"> không</w:t>
+      </w:r>
+      <w:r>
+        <w:rPr>
+          <w:rFonts w:ascii="Times New Roman" w:hAnsi="Times New Roman" w:cs="Times New Roman"/>
+          <w:b/>
+        </w:rPr>
         <w:t xml:space="preserve"> thông</w:t>
       </w:r>
-      <w:bookmarkEnd w:id="111"/>
-      <w:bookmarkEnd w:id="112"/>
       <w:bookmarkEnd w:id="113"/>
+      <w:bookmarkEnd w:id="114"/>
+      <w:bookmarkEnd w:id="115"/>
     </w:p>
     <w:p>
       <w:pPr>
@@ -17780,7 +18062,7 @@
                     </pic:cNvPicPr>
                   </pic:nvPicPr>
                   <pic:blipFill rotWithShape="1">
-                    <a:blip r:embed="rId14">
+                    <a:blip r:embed="rId15">
                       <a:extLst>
                         <a:ext uri="{28A0092B-C50C-407E-A947-70E740481C1C}">
                           <a14:useLocalDpi xmlns:a14="http://schemas.microsoft.com/office/drawing/2010/main" val="0"/>
@@ -17823,24 +18105,37 @@
           <w:szCs w:val="26"/>
         </w:rPr>
       </w:pPr>
-      <w:bookmarkStart w:id="114" w:name="_Toc30011265"/>
-      <w:bookmarkStart w:id="115" w:name="_Toc30011316"/>
+      <w:bookmarkStart w:id="116" w:name="_Toc30011265"/>
+      <w:bookmarkStart w:id="117" w:name="_Toc30053862"/>
       <w:r>
         <w:t xml:space="preserve">Hình </w:t>
       </w:r>
-      <w:fldSimple w:instr=" SEQ Hình \* ARABIC ">
-        <w:r>
-          <w:rPr>
-            <w:noProof/>
-          </w:rPr>
-          <w:t>6</w:t>
-        </w:r>
-      </w:fldSimple>
+      <w:r>
+        <w:fldChar w:fldCharType="begin"/>
+      </w:r>
+      <w:r>
+        <w:instrText xml:space="preserve"> SEQ Hình \* ARABIC </w:instrText>
+      </w:r>
+      <w:r>
+        <w:fldChar w:fldCharType="separate"/>
+      </w:r>
+      <w:r>
+        <w:rPr>
+          <w:noProof/>
+        </w:rPr>
+        <w:t>6</w:t>
+      </w:r>
+      <w:r>
+        <w:rPr>
+          <w:noProof/>
+        </w:rPr>
+        <w:fldChar w:fldCharType="end"/>
+      </w:r>
       <w:r>
         <w:t>: Nắp ổ không thông</w:t>
       </w:r>
-      <w:bookmarkEnd w:id="114"/>
-      <w:bookmarkEnd w:id="115"/>
+      <w:bookmarkEnd w:id="116"/>
+      <w:bookmarkEnd w:id="117"/>
     </w:p>
     <w:p>
       <w:pPr>
@@ -17858,16 +18153,16 @@
           <w:b/>
         </w:rPr>
       </w:pPr>
-      <w:bookmarkStart w:id="116" w:name="_Toc30009090"/>
-      <w:bookmarkStart w:id="117" w:name="_Toc30009866"/>
-      <w:bookmarkStart w:id="118" w:name="_Toc30011374"/>
+      <w:bookmarkStart w:id="118" w:name="_Toc30009090"/>
+      <w:bookmarkStart w:id="119" w:name="_Toc30009866"/>
+      <w:bookmarkStart w:id="120" w:name="_Toc30053852"/>
       <w:r>
         <w:rPr>
           <w:rFonts w:ascii="Times New Roman" w:hAnsi="Times New Roman" w:cs="Times New Roman"/>
           <w:b/>
         </w:rPr>
         <w:lastRenderedPageBreak/>
-        <w:t>4.7</w:t>
+        <w:t>4.8</w:t>
       </w:r>
       <w:r>
         <w:rPr>
@@ -17876,9 +18171,9 @@
         </w:rPr>
         <w:t>. Vỏ hộp giảm tốc</w:t>
       </w:r>
-      <w:bookmarkEnd w:id="116"/>
-      <w:bookmarkEnd w:id="117"/>
       <w:bookmarkEnd w:id="118"/>
+      <w:bookmarkEnd w:id="119"/>
+      <w:bookmarkEnd w:id="120"/>
     </w:p>
     <w:p>
       <w:pPr>
@@ -17907,7 +18202,7 @@
                     <pic:cNvPicPr/>
                   </pic:nvPicPr>
                   <pic:blipFill rotWithShape="1">
-                    <a:blip r:embed="rId15"/>
+                    <a:blip r:embed="rId16"/>
                     <a:srcRect l="11419" t="5566" r="18625" b="21653"/>
                     <a:stretch/>
                   </pic:blipFill>
@@ -17943,24 +18238,37 @@
           <w:szCs w:val="26"/>
         </w:rPr>
       </w:pPr>
-      <w:bookmarkStart w:id="119" w:name="_Toc30011266"/>
-      <w:bookmarkStart w:id="120" w:name="_Toc30011317"/>
+      <w:bookmarkStart w:id="121" w:name="_Toc30011266"/>
+      <w:bookmarkStart w:id="122" w:name="_Toc30053863"/>
       <w:r>
         <w:t xml:space="preserve">Hình </w:t>
       </w:r>
-      <w:fldSimple w:instr=" SEQ Hình \* ARABIC ">
-        <w:r>
-          <w:rPr>
-            <w:noProof/>
-          </w:rPr>
-          <w:t>7</w:t>
-        </w:r>
-      </w:fldSimple>
+      <w:r>
+        <w:fldChar w:fldCharType="begin"/>
+      </w:r>
+      <w:r>
+        <w:instrText xml:space="preserve"> SEQ Hình \* ARABIC </w:instrText>
+      </w:r>
+      <w:r>
+        <w:fldChar w:fldCharType="separate"/>
+      </w:r>
+      <w:r>
+        <w:rPr>
+          <w:noProof/>
+        </w:rPr>
+        <w:t>7</w:t>
+      </w:r>
+      <w:r>
+        <w:rPr>
+          <w:noProof/>
+        </w:rPr>
+        <w:fldChar w:fldCharType="end"/>
+      </w:r>
       <w:r>
         <w:t>: Kết cấu và cách xác định các kích thước cơ bản vỏ hộp giảm tốc đúc</w:t>
       </w:r>
-      <w:bookmarkEnd w:id="119"/>
-      <w:bookmarkEnd w:id="120"/>
+      <w:bookmarkEnd w:id="121"/>
+      <w:bookmarkEnd w:id="122"/>
     </w:p>
     <w:p>
       <w:pPr>
@@ -18130,9 +18438,9 @@
                   <o:lock v:ext="edit" aspectratio="t"/>
                 </v:shapetype>
                 <v:shape id="_x0000_i1025" type="#_x0000_t75" style="width:11.25pt;height:15pt" o:ole="">
-                  <v:imagedata r:id="rId16" o:title=""/>
+                  <v:imagedata r:id="rId17" o:title=""/>
                 </v:shape>
-                <o:OLEObject Type="Embed" ProgID="Equation.DSMT4" ShapeID="_x0000_i1025" DrawAspect="Content" ObjectID="_1640625108" r:id="rId17"/>
+                <o:OLEObject Type="Embed" ProgID="Equation.DSMT4" ShapeID="_x0000_i1025" DrawAspect="Content" ObjectID="_1640666860" r:id="rId18"/>
               </w:object>
             </w:r>
           </w:p>
@@ -18174,9 +18482,9 @@
               </w:rPr>
               <w:object w:dxaOrig="240" w:dyaOrig="300">
                 <v:shape id="_x0000_i1026" type="#_x0000_t75" style="width:11.25pt;height:15pt" o:ole="">
-                  <v:imagedata r:id="rId18" o:title=""/>
+                  <v:imagedata r:id="rId19" o:title=""/>
                 </v:shape>
-                <o:OLEObject Type="Embed" ProgID="Equation.DSMT4" ShapeID="_x0000_i1026" DrawAspect="Content" ObjectID="_1640625109" r:id="rId19"/>
+                <o:OLEObject Type="Embed" ProgID="Equation.DSMT4" ShapeID="_x0000_i1026" DrawAspect="Content" ObjectID="_1640666861" r:id="rId20"/>
               </w:object>
             </w:r>
             <w:r>
@@ -18684,9 +18992,9 @@
               </w:rPr>
               <w:object w:dxaOrig="260" w:dyaOrig="279">
                 <v:shape id="_x0000_i1027" type="#_x0000_t75" style="width:13.5pt;height:14.25pt" o:ole="">
-                  <v:imagedata r:id="rId20" o:title=""/>
+                  <v:imagedata r:id="rId21" o:title=""/>
                 </v:shape>
-                <o:OLEObject Type="Embed" ProgID="Equation.DSMT4" ShapeID="_x0000_i1027" DrawAspect="Content" ObjectID="_1640625110" r:id="rId21"/>
+                <o:OLEObject Type="Embed" ProgID="Equation.DSMT4" ShapeID="_x0000_i1027" DrawAspect="Content" ObjectID="_1640666862" r:id="rId22"/>
               </w:object>
             </w:r>
             <w:r>
@@ -18696,9 +19004,9 @@
               </w:rPr>
               <w:object w:dxaOrig="220" w:dyaOrig="260">
                 <v:shape id="_x0000_i1028" type="#_x0000_t75" style="width:11.25pt;height:13.5pt" o:ole="">
-                  <v:imagedata r:id="rId22" o:title=""/>
+                  <v:imagedata r:id="rId23" o:title=""/>
                 </v:shape>
-                <o:OLEObject Type="Embed" ProgID="Equation.DSMT4" ShapeID="_x0000_i1028" DrawAspect="Content" ObjectID="_1640625111" r:id="rId23"/>
+                <o:OLEObject Type="Embed" ProgID="Equation.DSMT4" ShapeID="_x0000_i1028" DrawAspect="Content" ObjectID="_1640666863" r:id="rId24"/>
               </w:object>
             </w:r>
             <w:r>
@@ -18730,9 +19038,9 @@
               </w:rPr>
               <w:object w:dxaOrig="240" w:dyaOrig="300">
                 <v:shape id="_x0000_i1029" type="#_x0000_t75" style="width:11.25pt;height:15pt" o:ole="">
-                  <v:imagedata r:id="rId18" o:title=""/>
+                  <v:imagedata r:id="rId19" o:title=""/>
                 </v:shape>
-                <o:OLEObject Type="Embed" ProgID="Equation.DSMT4" ShapeID="_x0000_i1029" DrawAspect="Content" ObjectID="_1640625112" r:id="rId24"/>
+                <o:OLEObject Type="Embed" ProgID="Equation.DSMT4" ShapeID="_x0000_i1029" DrawAspect="Content" ObjectID="_1640666864" r:id="rId25"/>
               </w:object>
             </w:r>
             <w:r>
@@ -18779,16 +19087,16 @@
           <w:b/>
         </w:rPr>
       </w:pPr>
-      <w:bookmarkStart w:id="121" w:name="_Toc30009091"/>
-      <w:bookmarkStart w:id="122" w:name="_Toc30009867"/>
-      <w:bookmarkStart w:id="123" w:name="_Toc30011375"/>
+      <w:bookmarkStart w:id="123" w:name="_Toc30009091"/>
+      <w:bookmarkStart w:id="124" w:name="_Toc30009867"/>
+      <w:bookmarkStart w:id="125" w:name="_Toc30053853"/>
       <w:r>
         <w:rPr>
           <w:rFonts w:ascii="Times New Roman" w:hAnsi="Times New Roman" w:cs="Times New Roman"/>
           <w:b/>
         </w:rPr>
         <w:lastRenderedPageBreak/>
-        <w:t>4.8</w:t>
+        <w:t>4.9</w:t>
       </w:r>
       <w:r>
         <w:rPr>
@@ -18797,9 +19105,9 @@
         </w:rPr>
         <w:t>. Vòng chắn dầu</w:t>
       </w:r>
-      <w:bookmarkEnd w:id="121"/>
-      <w:bookmarkEnd w:id="122"/>
       <w:bookmarkEnd w:id="123"/>
+      <w:bookmarkEnd w:id="124"/>
+      <w:bookmarkEnd w:id="125"/>
     </w:p>
     <w:p>
       <w:pPr>
@@ -18931,7 +19239,7 @@
                     <pic:cNvPicPr/>
                   </pic:nvPicPr>
                   <pic:blipFill>
-                    <a:blip r:embed="rId25">
+                    <a:blip r:embed="rId26">
                       <a:extLst>
                         <a:ext uri="{28A0092B-C50C-407E-A947-70E740481C1C}">
                           <a14:useLocalDpi xmlns:a14="http://schemas.microsoft.com/office/drawing/2010/main" val="0"/>
@@ -18966,24 +19274,37 @@
           <w:szCs w:val="26"/>
         </w:rPr>
       </w:pPr>
-      <w:bookmarkStart w:id="124" w:name="_Toc30011267"/>
-      <w:bookmarkStart w:id="125" w:name="_Toc30011318"/>
+      <w:bookmarkStart w:id="126" w:name="_Toc30011267"/>
+      <w:bookmarkStart w:id="127" w:name="_Toc30053864"/>
       <w:r>
         <w:t xml:space="preserve">Hình </w:t>
       </w:r>
-      <w:fldSimple w:instr=" SEQ Hình \* ARABIC ">
-        <w:r>
-          <w:rPr>
-            <w:noProof/>
-          </w:rPr>
-          <w:t>8</w:t>
-        </w:r>
-      </w:fldSimple>
+      <w:r>
+        <w:fldChar w:fldCharType="begin"/>
+      </w:r>
+      <w:r>
+        <w:instrText xml:space="preserve"> SEQ Hình \* ARABIC </w:instrText>
+      </w:r>
+      <w:r>
+        <w:fldChar w:fldCharType="separate"/>
+      </w:r>
+      <w:r>
+        <w:rPr>
+          <w:noProof/>
+        </w:rPr>
+        <w:t>8</w:t>
+      </w:r>
+      <w:r>
+        <w:rPr>
+          <w:noProof/>
+        </w:rPr>
+        <w:fldChar w:fldCharType="end"/>
+      </w:r>
       <w:r>
         <w:t>: Vòng chắn dầu</w:t>
       </w:r>
-      <w:bookmarkEnd w:id="124"/>
-      <w:bookmarkEnd w:id="125"/>
+      <w:bookmarkEnd w:id="126"/>
+      <w:bookmarkEnd w:id="127"/>
     </w:p>
     <w:p>
       <w:pPr>
@@ -18993,43 +19314,50 @@
           <w:b/>
         </w:rPr>
       </w:pPr>
-      <w:bookmarkStart w:id="126" w:name="_Toc30009092"/>
-      <w:bookmarkStart w:id="127" w:name="_Toc30009868"/>
-      <w:bookmarkStart w:id="128" w:name="_Toc30011376"/>
+      <w:bookmarkStart w:id="128" w:name="_Toc30009092"/>
+      <w:bookmarkStart w:id="129" w:name="_Toc30009868"/>
+      <w:bookmarkStart w:id="130" w:name="_Toc30053854"/>
       <w:r>
         <w:rPr>
           <w:rFonts w:ascii="Times New Roman" w:hAnsi="Times New Roman" w:cs="Times New Roman"/>
           <w:b/>
         </w:rPr>
         <w:lastRenderedPageBreak/>
-        <w:t>4.9.</w:t>
+        <w:t>4.10</w:t>
       </w:r>
       <w:r>
         <w:rPr>
           <w:rFonts w:ascii="Times New Roman" w:hAnsi="Times New Roman" w:cs="Times New Roman"/>
           <w:b/>
         </w:rPr>
-        <w:t xml:space="preserve"> Bánh </w:t>
-      </w:r>
-      <w:proofErr w:type="gramStart"/>
+        <w:t>.</w:t>
+      </w:r>
       <w:r>
         <w:rPr>
           <w:rFonts w:ascii="Times New Roman" w:hAnsi="Times New Roman" w:cs="Times New Roman"/>
           <w:b/>
         </w:rPr>
-        <w:t>đai</w:t>
-      </w:r>
-      <w:proofErr w:type="gramEnd"/>
+        <w:t xml:space="preserve"> Bánh </w:t>
+      </w:r>
+      <w:proofErr w:type="gramStart"/>
       <w:r>
         <w:rPr>
           <w:rFonts w:ascii="Times New Roman" w:hAnsi="Times New Roman" w:cs="Times New Roman"/>
           <w:b/>
         </w:rPr>
+        <w:t>đai</w:t>
+      </w:r>
+      <w:proofErr w:type="gramEnd"/>
+      <w:r>
+        <w:rPr>
+          <w:rFonts w:ascii="Times New Roman" w:hAnsi="Times New Roman" w:cs="Times New Roman"/>
+          <w:b/>
+        </w:rPr>
         <w:t xml:space="preserve"> thang</w:t>
       </w:r>
-      <w:bookmarkEnd w:id="126"/>
-      <w:bookmarkEnd w:id="127"/>
       <w:bookmarkEnd w:id="128"/>
+      <w:bookmarkEnd w:id="129"/>
+      <w:bookmarkEnd w:id="130"/>
     </w:p>
     <w:p>
       <w:pPr>
@@ -19056,7 +19384,7 @@
                     <pic:cNvPicPr/>
                   </pic:nvPicPr>
                   <pic:blipFill rotWithShape="1">
-                    <a:blip r:embed="rId26"/>
+                    <a:blip r:embed="rId27"/>
                     <a:srcRect t="4813"/>
                     <a:stretch/>
                   </pic:blipFill>
@@ -19092,19 +19420,32 @@
           <w:szCs w:val="26"/>
         </w:rPr>
       </w:pPr>
-      <w:bookmarkStart w:id="129" w:name="_Toc30011268"/>
-      <w:bookmarkStart w:id="130" w:name="_Toc30011319"/>
+      <w:bookmarkStart w:id="131" w:name="_Toc30011268"/>
+      <w:bookmarkStart w:id="132" w:name="_Toc30053865"/>
       <w:r>
         <w:t xml:space="preserve">Hình </w:t>
       </w:r>
-      <w:fldSimple w:instr=" SEQ Hình \* ARABIC ">
-        <w:r>
-          <w:rPr>
-            <w:noProof/>
-          </w:rPr>
-          <w:t>9</w:t>
-        </w:r>
-      </w:fldSimple>
+      <w:r>
+        <w:fldChar w:fldCharType="begin"/>
+      </w:r>
+      <w:r>
+        <w:instrText xml:space="preserve"> SEQ Hình \* ARABIC </w:instrText>
+      </w:r>
+      <w:r>
+        <w:fldChar w:fldCharType="separate"/>
+      </w:r>
+      <w:r>
+        <w:rPr>
+          <w:noProof/>
+        </w:rPr>
+        <w:t>9</w:t>
+      </w:r>
+      <w:r>
+        <w:rPr>
+          <w:noProof/>
+        </w:rPr>
+        <w:fldChar w:fldCharType="end"/>
+      </w:r>
       <w:r>
         <w:t xml:space="preserve">: Các thông số của </w:t>
       </w:r>
@@ -19116,8 +19457,8 @@
       <w:r>
         <w:t xml:space="preserve"> hình thang</w:t>
       </w:r>
-      <w:bookmarkEnd w:id="129"/>
-      <w:bookmarkEnd w:id="130"/>
+      <w:bookmarkEnd w:id="131"/>
+      <w:bookmarkEnd w:id="132"/>
     </w:p>
     <w:p>
       <w:pPr>
@@ -19155,7 +19496,7 @@
                     <pic:cNvPicPr/>
                   </pic:nvPicPr>
                   <pic:blipFill>
-                    <a:blip r:embed="rId27">
+                    <a:blip r:embed="rId28">
                       <a:extLst>
                         <a:ext uri="{28A0092B-C50C-407E-A947-70E740481C1C}">
                           <a14:useLocalDpi xmlns:a14="http://schemas.microsoft.com/office/drawing/2010/main" val="0"/>
@@ -19190,19 +19531,32 @@
           <w:szCs w:val="26"/>
         </w:rPr>
       </w:pPr>
-      <w:bookmarkStart w:id="131" w:name="_Toc30011269"/>
-      <w:bookmarkStart w:id="132" w:name="_Toc30011320"/>
+      <w:bookmarkStart w:id="133" w:name="_Toc30011269"/>
+      <w:bookmarkStart w:id="134" w:name="_Toc30053866"/>
       <w:r>
         <w:t xml:space="preserve">Hình </w:t>
       </w:r>
-      <w:fldSimple w:instr=" SEQ Hình \* ARABIC ">
-        <w:r>
-          <w:rPr>
-            <w:noProof/>
-          </w:rPr>
-          <w:t>10</w:t>
-        </w:r>
-      </w:fldSimple>
+      <w:r>
+        <w:fldChar w:fldCharType="begin"/>
+      </w:r>
+      <w:r>
+        <w:instrText xml:space="preserve"> SEQ Hình \* ARABIC </w:instrText>
+      </w:r>
+      <w:r>
+        <w:fldChar w:fldCharType="separate"/>
+      </w:r>
+      <w:r>
+        <w:rPr>
+          <w:noProof/>
+        </w:rPr>
+        <w:t>10</w:t>
+      </w:r>
+      <w:r>
+        <w:rPr>
+          <w:noProof/>
+        </w:rPr>
+        <w:fldChar w:fldCharType="end"/>
+      </w:r>
       <w:r>
         <w:t xml:space="preserve">: Các thông số của bánh </w:t>
       </w:r>
@@ -19214,8 +19568,8 @@
       <w:r>
         <w:t xml:space="preserve"> hình thang</w:t>
       </w:r>
-      <w:bookmarkEnd w:id="131"/>
-      <w:bookmarkEnd w:id="132"/>
+      <w:bookmarkEnd w:id="133"/>
+      <w:bookmarkEnd w:id="134"/>
     </w:p>
     <w:p>
       <w:pPr>
@@ -19244,7 +19598,7 @@
                     <pic:cNvPicPr/>
                   </pic:nvPicPr>
                   <pic:blipFill>
-                    <a:blip r:embed="rId28">
+                    <a:blip r:embed="rId29">
                       <a:extLst>
                         <a:ext uri="{28A0092B-C50C-407E-A947-70E740481C1C}">
                           <a14:useLocalDpi xmlns:a14="http://schemas.microsoft.com/office/drawing/2010/main" val="0"/>
@@ -19279,19 +19633,32 @@
           <w:szCs w:val="26"/>
         </w:rPr>
       </w:pPr>
-      <w:bookmarkStart w:id="133" w:name="_Toc30011270"/>
-      <w:bookmarkStart w:id="134" w:name="_Toc30011321"/>
+      <w:bookmarkStart w:id="135" w:name="_Toc30011270"/>
+      <w:bookmarkStart w:id="136" w:name="_Toc30053867"/>
       <w:r>
         <w:t xml:space="preserve">Hình </w:t>
       </w:r>
-      <w:fldSimple w:instr=" SEQ Hình \* ARABIC ">
-        <w:r>
-          <w:rPr>
-            <w:noProof/>
-          </w:rPr>
-          <w:t>11</w:t>
-        </w:r>
-      </w:fldSimple>
+      <w:r>
+        <w:fldChar w:fldCharType="begin"/>
+      </w:r>
+      <w:r>
+        <w:instrText xml:space="preserve"> SEQ Hình \* ARABIC </w:instrText>
+      </w:r>
+      <w:r>
+        <w:fldChar w:fldCharType="separate"/>
+      </w:r>
+      <w:r>
+        <w:rPr>
+          <w:noProof/>
+        </w:rPr>
+        <w:t>11</w:t>
+      </w:r>
+      <w:r>
+        <w:rPr>
+          <w:noProof/>
+        </w:rPr>
+        <w:fldChar w:fldCharType="end"/>
+      </w:r>
       <w:r>
         <w:t xml:space="preserve">: Cấu tạo bánh </w:t>
       </w:r>
@@ -19303,8 +19670,8 @@
       <w:r>
         <w:t xml:space="preserve"> đúc hình thang</w:t>
       </w:r>
-      <w:bookmarkEnd w:id="133"/>
-      <w:bookmarkEnd w:id="134"/>
+      <w:bookmarkEnd w:id="135"/>
+      <w:bookmarkEnd w:id="136"/>
     </w:p>
     <w:p>
       <w:pPr>
@@ -19668,7 +20035,7 @@
                     <pic:cNvPicPr/>
                   </pic:nvPicPr>
                   <pic:blipFill>
-                    <a:blip r:embed="rId29">
+                    <a:blip r:embed="rId30">
                       <a:extLst>
                         <a:ext uri="{28A0092B-C50C-407E-A947-70E740481C1C}">
                           <a14:useLocalDpi xmlns:a14="http://schemas.microsoft.com/office/drawing/2010/main" val="0"/>
@@ -20152,24 +20519,26 @@
         <w:pStyle w:val="Heading1"/>
         <w:jc w:val="center"/>
         <w:rPr>
+          <w:rFonts w:ascii="Times New Roman" w:hAnsi="Times New Roman" w:cs="Times New Roman"/>
           <w:b/>
           <w:szCs w:val="26"/>
         </w:rPr>
       </w:pPr>
-      <w:bookmarkStart w:id="135" w:name="_Toc30009093"/>
-      <w:bookmarkStart w:id="136" w:name="_Toc30009869"/>
-      <w:bookmarkStart w:id="137" w:name="_Toc30011377"/>
-      <w:r>
-        <w:rPr>
+      <w:bookmarkStart w:id="137" w:name="_Toc30009093"/>
+      <w:bookmarkStart w:id="138" w:name="_Toc30009869"/>
+      <w:bookmarkStart w:id="139" w:name="_Toc30053855"/>
+      <w:r>
+        <w:rPr>
+          <w:rFonts w:ascii="Times New Roman" w:hAnsi="Times New Roman" w:cs="Times New Roman"/>
           <w:b/>
           <w:szCs w:val="26"/>
         </w:rPr>
         <w:lastRenderedPageBreak/>
         <w:t>KẾT QUẢ</w:t>
       </w:r>
-      <w:bookmarkEnd w:id="135"/>
-      <w:bookmarkEnd w:id="136"/>
       <w:bookmarkEnd w:id="137"/>
+      <w:bookmarkEnd w:id="138"/>
+      <w:bookmarkEnd w:id="139"/>
     </w:p>
     <w:p>
       <w:pPr>
@@ -20200,7 +20569,7 @@
                     </pic:cNvPicPr>
                   </pic:nvPicPr>
                   <pic:blipFill>
-                    <a:blip r:embed="rId30">
+                    <a:blip r:embed="rId31">
                       <a:extLst>
                         <a:ext uri="{28A0092B-C50C-407E-A947-70E740481C1C}">
                           <a14:useLocalDpi xmlns:a14="http://schemas.microsoft.com/office/drawing/2010/main" val="0"/>
@@ -20231,32 +20600,43 @@
           </wp:inline>
         </w:drawing>
       </w:r>
-      <w:bookmarkStart w:id="138" w:name="_GoBack"/>
-      <w:bookmarkEnd w:id="138"/>
     </w:p>
     <w:p>
       <w:pPr>
         <w:pStyle w:val="Caption"/>
         <w:jc w:val="center"/>
       </w:pPr>
-      <w:bookmarkStart w:id="139" w:name="_Toc30011271"/>
-      <w:bookmarkStart w:id="140" w:name="_Toc30011322"/>
+      <w:bookmarkStart w:id="140" w:name="_Toc30011271"/>
+      <w:bookmarkStart w:id="141" w:name="_Toc30053868"/>
       <w:r>
         <w:t xml:space="preserve">Hình </w:t>
       </w:r>
-      <w:fldSimple w:instr=" SEQ Hình \* ARABIC ">
-        <w:r>
-          <w:rPr>
-            <w:noProof/>
-          </w:rPr>
-          <w:t>12</w:t>
-        </w:r>
-      </w:fldSimple>
+      <w:r>
+        <w:fldChar w:fldCharType="begin"/>
+      </w:r>
+      <w:r>
+        <w:instrText xml:space="preserve"> SEQ Hình \* ARABIC </w:instrText>
+      </w:r>
+      <w:r>
+        <w:fldChar w:fldCharType="separate"/>
+      </w:r>
+      <w:r>
+        <w:rPr>
+          <w:noProof/>
+        </w:rPr>
+        <w:t>12</w:t>
+      </w:r>
+      <w:r>
+        <w:rPr>
+          <w:noProof/>
+        </w:rPr>
+        <w:fldChar w:fldCharType="end"/>
+      </w:r>
       <w:r>
         <w:t>: Kết quả chương trình</w:t>
       </w:r>
-      <w:bookmarkEnd w:id="139"/>
       <w:bookmarkEnd w:id="140"/>
+      <w:bookmarkEnd w:id="141"/>
     </w:p>
     <w:p>
       <w:pPr>
@@ -20275,29 +20655,30 @@
     <w:p>
       <w:pPr>
         <w:pStyle w:val="Heading1"/>
+        <w:jc w:val="center"/>
         <w:rPr>
           <w:rFonts w:ascii="Times New Roman" w:hAnsi="Times New Roman" w:cs="Times New Roman"/>
           <w:b/>
-          <w:sz w:val="26"/>
-          <w:szCs w:val="26"/>
-        </w:rPr>
-      </w:pPr>
-      <w:bookmarkStart w:id="141" w:name="_Toc30009094"/>
-      <w:bookmarkStart w:id="142" w:name="_Toc30009870"/>
-      <w:bookmarkStart w:id="143" w:name="_Toc30011378"/>
+          <w:sz w:val="30"/>
+          <w:szCs w:val="30"/>
+        </w:rPr>
+      </w:pPr>
+      <w:bookmarkStart w:id="142" w:name="_Toc30009094"/>
+      <w:bookmarkStart w:id="143" w:name="_Toc30009870"/>
+      <w:bookmarkStart w:id="144" w:name="_Toc30053856"/>
       <w:r>
         <w:rPr>
           <w:rFonts w:ascii="Times New Roman" w:hAnsi="Times New Roman" w:cs="Times New Roman"/>
           <w:b/>
-          <w:sz w:val="26"/>
-          <w:szCs w:val="26"/>
+          <w:sz w:val="30"/>
+          <w:szCs w:val="30"/>
         </w:rPr>
         <w:lastRenderedPageBreak/>
         <w:t>TÀI LIỆU THAM KHẢO</w:t>
       </w:r>
-      <w:bookmarkEnd w:id="141"/>
       <w:bookmarkEnd w:id="142"/>
       <w:bookmarkEnd w:id="143"/>
+      <w:bookmarkEnd w:id="144"/>
     </w:p>
     <w:p/>
     <w:p>
@@ -20406,7 +20787,7 @@
       </w:pPr>
     </w:p>
     <w:sectPr>
-      <w:footerReference w:type="default" r:id="rId31"/>
+      <w:footerReference w:type="default" r:id="rId32"/>
       <w:pgSz w:w="12240" w:h="15840"/>
       <w:pgMar w:top="1440" w:right="1440" w:bottom="1440" w:left="1440" w:header="720" w:footer="720" w:gutter="0"/>
       <w:pgNumType w:start="0"/>
@@ -20477,7 +20858,7 @@
           <w:rPr>
             <w:noProof/>
           </w:rPr>
-          <w:t>25</w:t>
+          <w:t>22</w:t>
         </w:r>
         <w:r>
           <w:rPr>
@@ -20524,9 +20905,9 @@
 <file path=word/numbering.xml><?xml version="1.0" encoding="utf-8"?>
 <w:numbering xmlns:wpc="http://schemas.microsoft.com/office/word/2010/wordprocessingCanvas" xmlns:mc="http://schemas.openxmlformats.org/markup-compatibility/2006" xmlns:o="urn:schemas-microsoft-com:office:office" xmlns:r="http://schemas.openxmlformats.org/officeDocument/2006/relationships" xmlns:m="http://schemas.openxmlformats.org/officeDocument/2006/math" xmlns:v="urn:schemas-microsoft-com:vml" xmlns:wp14="http://schemas.microsoft.com/office/word/2010/wordprocessingDrawing" xmlns:wp="http://schemas.openxmlformats.org/drawingml/2006/wordprocessingDrawing" xmlns:w10="urn:schemas-microsoft-com:office:word" xmlns:w="http://schemas.openxmlformats.org/wordprocessingml/2006/main" xmlns:w14="http://schemas.microsoft.com/office/word/2010/wordml" xmlns:w15="http://schemas.microsoft.com/office/word/2012/wordml" xmlns:wpg="http://schemas.microsoft.com/office/word/2010/wordprocessingGroup" xmlns:wpi="http://schemas.microsoft.com/office/word/2010/wordprocessingInk" xmlns:wne="http://schemas.microsoft.com/office/word/2006/wordml" xmlns:wps="http://schemas.microsoft.com/office/word/2010/wordprocessingShape" mc:Ignorable="w14 w15 wp14">
   <w:abstractNum w:abstractNumId="0">
-    <w:nsid w:val="066874AC"/>
+    <w:nsid w:val="00C00524"/>
     <w:multiLevelType w:val="hybridMultilevel"/>
-    <w:tmpl w:val="5A562E4C"/>
+    <w:tmpl w:val="DF8C97AA"/>
     <w:lvl w:ilvl="0" w:tplc="04090001">
       <w:start w:val="1"/>
       <w:numFmt w:val="bullet"/>
@@ -20637,6 +21018,119 @@
     </w:lvl>
   </w:abstractNum>
   <w:abstractNum w:abstractNumId="1">
+    <w:nsid w:val="066874AC"/>
+    <w:multiLevelType w:val="hybridMultilevel"/>
+    <w:tmpl w:val="5A562E4C"/>
+    <w:lvl w:ilvl="0" w:tplc="04090001">
+      <w:start w:val="1"/>
+      <w:numFmt w:val="bullet"/>
+      <w:lvlText w:val=""/>
+      <w:lvlJc w:val="left"/>
+      <w:pPr>
+        <w:ind w:left="720" w:hanging="360"/>
+      </w:pPr>
+      <w:rPr>
+        <w:rFonts w:ascii="Symbol" w:hAnsi="Symbol" w:hint="default"/>
+      </w:rPr>
+    </w:lvl>
+    <w:lvl w:ilvl="1" w:tplc="04090003" w:tentative="1">
+      <w:start w:val="1"/>
+      <w:numFmt w:val="bullet"/>
+      <w:lvlText w:val="o"/>
+      <w:lvlJc w:val="left"/>
+      <w:pPr>
+        <w:ind w:left="1440" w:hanging="360"/>
+      </w:pPr>
+      <w:rPr>
+        <w:rFonts w:ascii="Courier New" w:hAnsi="Courier New" w:cs="Courier New" w:hint="default"/>
+      </w:rPr>
+    </w:lvl>
+    <w:lvl w:ilvl="2" w:tplc="04090005" w:tentative="1">
+      <w:start w:val="1"/>
+      <w:numFmt w:val="bullet"/>
+      <w:lvlText w:val=""/>
+      <w:lvlJc w:val="left"/>
+      <w:pPr>
+        <w:ind w:left="2160" w:hanging="360"/>
+      </w:pPr>
+      <w:rPr>
+        <w:rFonts w:ascii="Wingdings" w:hAnsi="Wingdings" w:hint="default"/>
+      </w:rPr>
+    </w:lvl>
+    <w:lvl w:ilvl="3" w:tplc="04090001" w:tentative="1">
+      <w:start w:val="1"/>
+      <w:numFmt w:val="bullet"/>
+      <w:lvlText w:val=""/>
+      <w:lvlJc w:val="left"/>
+      <w:pPr>
+        <w:ind w:left="2880" w:hanging="360"/>
+      </w:pPr>
+      <w:rPr>
+        <w:rFonts w:ascii="Symbol" w:hAnsi="Symbol" w:hint="default"/>
+      </w:rPr>
+    </w:lvl>
+    <w:lvl w:ilvl="4" w:tplc="04090003" w:tentative="1">
+      <w:start w:val="1"/>
+      <w:numFmt w:val="bullet"/>
+      <w:lvlText w:val="o"/>
+      <w:lvlJc w:val="left"/>
+      <w:pPr>
+        <w:ind w:left="3600" w:hanging="360"/>
+      </w:pPr>
+      <w:rPr>
+        <w:rFonts w:ascii="Courier New" w:hAnsi="Courier New" w:cs="Courier New" w:hint="default"/>
+      </w:rPr>
+    </w:lvl>
+    <w:lvl w:ilvl="5" w:tplc="04090005" w:tentative="1">
+      <w:start w:val="1"/>
+      <w:numFmt w:val="bullet"/>
+      <w:lvlText w:val=""/>
+      <w:lvlJc w:val="left"/>
+      <w:pPr>
+        <w:ind w:left="4320" w:hanging="360"/>
+      </w:pPr>
+      <w:rPr>
+        <w:rFonts w:ascii="Wingdings" w:hAnsi="Wingdings" w:hint="default"/>
+      </w:rPr>
+    </w:lvl>
+    <w:lvl w:ilvl="6" w:tplc="04090001" w:tentative="1">
+      <w:start w:val="1"/>
+      <w:numFmt w:val="bullet"/>
+      <w:lvlText w:val=""/>
+      <w:lvlJc w:val="left"/>
+      <w:pPr>
+        <w:ind w:left="5040" w:hanging="360"/>
+      </w:pPr>
+      <w:rPr>
+        <w:rFonts w:ascii="Symbol" w:hAnsi="Symbol" w:hint="default"/>
+      </w:rPr>
+    </w:lvl>
+    <w:lvl w:ilvl="7" w:tplc="04090003" w:tentative="1">
+      <w:start w:val="1"/>
+      <w:numFmt w:val="bullet"/>
+      <w:lvlText w:val="o"/>
+      <w:lvlJc w:val="left"/>
+      <w:pPr>
+        <w:ind w:left="5760" w:hanging="360"/>
+      </w:pPr>
+      <w:rPr>
+        <w:rFonts w:ascii="Courier New" w:hAnsi="Courier New" w:cs="Courier New" w:hint="default"/>
+      </w:rPr>
+    </w:lvl>
+    <w:lvl w:ilvl="8" w:tplc="04090005" w:tentative="1">
+      <w:start w:val="1"/>
+      <w:numFmt w:val="bullet"/>
+      <w:lvlText w:val=""/>
+      <w:lvlJc w:val="left"/>
+      <w:pPr>
+        <w:ind w:left="6480" w:hanging="360"/>
+      </w:pPr>
+      <w:rPr>
+        <w:rFonts w:ascii="Wingdings" w:hAnsi="Wingdings" w:hint="default"/>
+      </w:rPr>
+    </w:lvl>
+  </w:abstractNum>
+  <w:abstractNum w:abstractNumId="2">
     <w:nsid w:val="098A2782"/>
     <w:multiLevelType w:val="hybridMultilevel"/>
     <w:tmpl w:val="E33C1902"/>
@@ -20749,7 +21243,7 @@
       </w:rPr>
     </w:lvl>
   </w:abstractNum>
-  <w:abstractNum w:abstractNumId="2">
+  <w:abstractNum w:abstractNumId="3">
     <w:nsid w:val="20632150"/>
     <w:multiLevelType w:val="hybridMultilevel"/>
     <w:tmpl w:val="4C6430B2"/>
@@ -20838,7 +21332,7 @@
       </w:pPr>
     </w:lvl>
   </w:abstractNum>
-  <w:abstractNum w:abstractNumId="3">
+  <w:abstractNum w:abstractNumId="4">
     <w:nsid w:val="23786B2F"/>
     <w:multiLevelType w:val="multilevel"/>
     <w:tmpl w:val="6622A4E4"/>
@@ -20951,7 +21445,7 @@
       </w:rPr>
     </w:lvl>
   </w:abstractNum>
-  <w:abstractNum w:abstractNumId="4">
+  <w:abstractNum w:abstractNumId="5">
     <w:nsid w:val="313D3F53"/>
     <w:multiLevelType w:val="hybridMultilevel"/>
     <w:tmpl w:val="447EFBA2"/>
@@ -21064,7 +21558,7 @@
       </w:rPr>
     </w:lvl>
   </w:abstractNum>
-  <w:abstractNum w:abstractNumId="5">
+  <w:abstractNum w:abstractNumId="6">
     <w:nsid w:val="45405E04"/>
     <w:multiLevelType w:val="hybridMultilevel"/>
     <w:tmpl w:val="03542834"/>
@@ -21177,7 +21671,7 @@
       </w:rPr>
     </w:lvl>
   </w:abstractNum>
-  <w:abstractNum w:abstractNumId="6">
+  <w:abstractNum w:abstractNumId="7">
     <w:nsid w:val="4A6F39E8"/>
     <w:multiLevelType w:val="hybridMultilevel"/>
     <w:tmpl w:val="568A6506"/>
@@ -21290,7 +21784,7 @@
       </w:rPr>
     </w:lvl>
   </w:abstractNum>
-  <w:abstractNum w:abstractNumId="7">
+  <w:abstractNum w:abstractNumId="8">
     <w:nsid w:val="4ABB3EAC"/>
     <w:multiLevelType w:val="hybridMultilevel"/>
     <w:tmpl w:val="CA083514"/>
@@ -21403,7 +21897,7 @@
       </w:rPr>
     </w:lvl>
   </w:abstractNum>
-  <w:abstractNum w:abstractNumId="8">
+  <w:abstractNum w:abstractNumId="9">
     <w:nsid w:val="5372103C"/>
     <w:multiLevelType w:val="hybridMultilevel"/>
     <w:tmpl w:val="F31E7670"/>
@@ -21516,7 +22010,7 @@
       </w:rPr>
     </w:lvl>
   </w:abstractNum>
-  <w:abstractNum w:abstractNumId="9">
+  <w:abstractNum w:abstractNumId="10">
     <w:nsid w:val="54260745"/>
     <w:multiLevelType w:val="hybridMultilevel"/>
     <w:tmpl w:val="2B34DB2C"/>
@@ -21629,7 +22123,7 @@
       </w:rPr>
     </w:lvl>
   </w:abstractNum>
-  <w:abstractNum w:abstractNumId="10">
+  <w:abstractNum w:abstractNumId="11">
     <w:nsid w:val="5A15163C"/>
     <w:multiLevelType w:val="hybridMultilevel"/>
     <w:tmpl w:val="D270C744"/>
@@ -21741,7 +22235,7 @@
       </w:rPr>
     </w:lvl>
   </w:abstractNum>
-  <w:abstractNum w:abstractNumId="11">
+  <w:abstractNum w:abstractNumId="12">
     <w:nsid w:val="69BC18B7"/>
     <w:multiLevelType w:val="hybridMultilevel"/>
     <w:tmpl w:val="21E60076"/>
@@ -21854,7 +22348,7 @@
       </w:rPr>
     </w:lvl>
   </w:abstractNum>
-  <w:abstractNum w:abstractNumId="12">
+  <w:abstractNum w:abstractNumId="13">
     <w:nsid w:val="6AA33D42"/>
     <w:multiLevelType w:val="hybridMultilevel"/>
     <w:tmpl w:val="99524A58"/>
@@ -21967,7 +22461,7 @@
       </w:rPr>
     </w:lvl>
   </w:abstractNum>
-  <w:abstractNum w:abstractNumId="13">
+  <w:abstractNum w:abstractNumId="14">
     <w:nsid w:val="7C15744E"/>
     <w:multiLevelType w:val="hybridMultilevel"/>
     <w:tmpl w:val="498017BC"/>
@@ -22057,46 +22551,49 @@
     </w:lvl>
   </w:abstractNum>
   <w:num w:numId="1">
+    <w:abstractNumId w:val="11"/>
+  </w:num>
+  <w:num w:numId="2">
+    <w:abstractNumId w:val="3"/>
+  </w:num>
+  <w:num w:numId="3">
+    <w:abstractNumId w:val="8"/>
+  </w:num>
+  <w:num w:numId="4">
+    <w:abstractNumId w:val="2"/>
+  </w:num>
+  <w:num w:numId="5">
+    <w:abstractNumId w:val="6"/>
+  </w:num>
+  <w:num w:numId="6">
+    <w:abstractNumId w:val="5"/>
+  </w:num>
+  <w:num w:numId="7">
+    <w:abstractNumId w:val="4"/>
+  </w:num>
+  <w:num w:numId="8">
+    <w:abstractNumId w:val="9"/>
+  </w:num>
+  <w:num w:numId="9">
+    <w:abstractNumId w:val="7"/>
+  </w:num>
+  <w:num w:numId="10">
     <w:abstractNumId w:val="10"/>
   </w:num>
-  <w:num w:numId="2">
-    <w:abstractNumId w:val="2"/>
-  </w:num>
-  <w:num w:numId="3">
-    <w:abstractNumId w:val="7"/>
-  </w:num>
-  <w:num w:numId="4">
+  <w:num w:numId="11">
     <w:abstractNumId w:val="1"/>
   </w:num>
-  <w:num w:numId="5">
-    <w:abstractNumId w:val="5"/>
-  </w:num>
-  <w:num w:numId="6">
-    <w:abstractNumId w:val="4"/>
-  </w:num>
-  <w:num w:numId="7">
-    <w:abstractNumId w:val="3"/>
-  </w:num>
-  <w:num w:numId="8">
-    <w:abstractNumId w:val="8"/>
-  </w:num>
-  <w:num w:numId="9">
-    <w:abstractNumId w:val="6"/>
-  </w:num>
-  <w:num w:numId="10">
-    <w:abstractNumId w:val="9"/>
-  </w:num>
-  <w:num w:numId="11">
-    <w:abstractNumId w:val="0"/>
-  </w:num>
   <w:num w:numId="12">
-    <w:abstractNumId w:val="11"/>
+    <w:abstractNumId w:val="12"/>
   </w:num>
   <w:num w:numId="13">
+    <w:abstractNumId w:val="14"/>
+  </w:num>
+  <w:num w:numId="14">
     <w:abstractNumId w:val="13"/>
   </w:num>
-  <w:num w:numId="14">
-    <w:abstractNumId w:val="12"/>
+  <w:num w:numId="15">
+    <w:abstractNumId w:val="0"/>
   </w:num>
 </w:numbering>
 </file>
@@ -22886,565 +23383,6 @@
 </w:styles>
 </file>
 
-<file path=word/glossary/document.xml><?xml version="1.0" encoding="utf-8"?>
-<w:glossaryDocument xmlns:wpc="http://schemas.microsoft.com/office/word/2010/wordprocessingCanvas" xmlns:mc="http://schemas.openxmlformats.org/markup-compatibility/2006" xmlns:o="urn:schemas-microsoft-com:office:office" xmlns:r="http://schemas.openxmlformats.org/officeDocument/2006/relationships" xmlns:m="http://schemas.openxmlformats.org/officeDocument/2006/math" xmlns:v="urn:schemas-microsoft-com:vml" xmlns:wp14="http://schemas.microsoft.com/office/word/2010/wordprocessingDrawing" xmlns:wp="http://schemas.openxmlformats.org/drawingml/2006/wordprocessingDrawing" xmlns:w10="urn:schemas-microsoft-com:office:word" xmlns:w="http://schemas.openxmlformats.org/wordprocessingml/2006/main" xmlns:w14="http://schemas.microsoft.com/office/word/2010/wordml" xmlns:w15="http://schemas.microsoft.com/office/word/2012/wordml" xmlns:wpg="http://schemas.microsoft.com/office/word/2010/wordprocessingGroup" xmlns:wpi="http://schemas.microsoft.com/office/word/2010/wordprocessingInk" xmlns:wne="http://schemas.microsoft.com/office/word/2006/wordml" xmlns:wps="http://schemas.microsoft.com/office/word/2010/wordprocessingShape" mc:Ignorable="w14 w15 wp14"/>
-</file>
-
-<file path=word/glossary/fontTable.xml><?xml version="1.0" encoding="utf-8"?>
-<w:fonts xmlns:mc="http://schemas.openxmlformats.org/markup-compatibility/2006" xmlns:r="http://schemas.openxmlformats.org/officeDocument/2006/relationships" xmlns:w="http://schemas.openxmlformats.org/wordprocessingml/2006/main" xmlns:w14="http://schemas.microsoft.com/office/word/2010/wordml" xmlns:w15="http://schemas.microsoft.com/office/word/2012/wordml" mc:Ignorable="w14 w15">
-  <w:font w:name="Symbol">
-    <w:panose1 w:val="05050102010706020507"/>
-    <w:charset w:val="02"/>
-    <w:family w:val="roman"/>
-    <w:pitch w:val="variable"/>
-    <w:sig w:usb0="00000000" w:usb1="10000000" w:usb2="00000000" w:usb3="00000000" w:csb0="80000000" w:csb1="00000000"/>
-  </w:font>
-  <w:font w:name="Times New Roman">
-    <w:panose1 w:val="02020603050405020304"/>
-    <w:charset w:val="00"/>
-    <w:family w:val="roman"/>
-    <w:pitch w:val="variable"/>
-    <w:sig w:usb0="E0002EFF" w:usb1="C0007843" w:usb2="00000009" w:usb3="00000000" w:csb0="000001FF" w:csb1="00000000"/>
-  </w:font>
-  <w:font w:name="Courier New">
-    <w:panose1 w:val="02070309020205020404"/>
-    <w:charset w:val="00"/>
-    <w:family w:val="modern"/>
-    <w:pitch w:val="fixed"/>
-    <w:sig w:usb0="E0002AFF" w:usb1="C0007843" w:usb2="00000009" w:usb3="00000000" w:csb0="000001FF" w:csb1="00000000"/>
-  </w:font>
-  <w:font w:name="Wingdings">
-    <w:panose1 w:val="05000000000000000000"/>
-    <w:charset w:val="02"/>
-    <w:family w:val="auto"/>
-    <w:pitch w:val="variable"/>
-    <w:sig w:usb0="00000000" w:usb1="10000000" w:usb2="00000000" w:usb3="00000000" w:csb0="80000000" w:csb1="00000000"/>
-  </w:font>
-  <w:font w:name="Calibri">
-    <w:panose1 w:val="020F0502020204030204"/>
-    <w:charset w:val="00"/>
-    <w:family w:val="swiss"/>
-    <w:pitch w:val="variable"/>
-    <w:sig w:usb0="E00002FF" w:usb1="4000ACFF" w:usb2="00000001" w:usb3="00000000" w:csb0="0000019F" w:csb1="00000000"/>
-  </w:font>
-  <w:font w:name="Calibri Light">
-    <w:panose1 w:val="020F0302020204030204"/>
-    <w:charset w:val="00"/>
-    <w:family w:val="swiss"/>
-    <w:pitch w:val="variable"/>
-    <w:sig w:usb0="A00002EF" w:usb1="4000207B" w:usb2="00000000" w:usb3="00000000" w:csb0="0000019F" w:csb1="00000000"/>
-  </w:font>
-  <w:font w:name="Segoe UI">
-    <w:panose1 w:val="020B0502040204020203"/>
-    <w:charset w:val="00"/>
-    <w:family w:val="swiss"/>
-    <w:pitch w:val="variable"/>
-    <w:sig w:usb0="E4002EFF" w:usb1="C000E47F" w:usb2="00000009" w:usb3="00000000" w:csb0="000001FF" w:csb1="00000000"/>
-  </w:font>
-  <w:font w:name="Arial">
-    <w:panose1 w:val="020B0604020202020204"/>
-    <w:charset w:val="00"/>
-    <w:family w:val="swiss"/>
-    <w:pitch w:val="variable"/>
-    <w:sig w:usb0="E0002AFF" w:usb1="C0007843" w:usb2="00000009" w:usb3="00000000" w:csb0="000001FF" w:csb1="00000000"/>
-  </w:font>
-  <w:font w:name="Cambria Math">
-    <w:panose1 w:val="02040503050406030204"/>
-    <w:charset w:val="00"/>
-    <w:family w:val="roman"/>
-    <w:pitch w:val="variable"/>
-    <w:sig w:usb0="E00002FF" w:usb1="420024FF" w:usb2="00000000" w:usb3="00000000" w:csb0="0000019F" w:csb1="00000000"/>
-  </w:font>
-  <w:font w:name="MS Mincho">
-    <w:altName w:val="ＭＳ 明朝"/>
-    <w:panose1 w:val="02020609040205080304"/>
-    <w:charset w:val="80"/>
-    <w:family w:val="modern"/>
-    <w:pitch w:val="fixed"/>
-    <w:sig w:usb0="E00002FF" w:usb1="6AC7FDFB" w:usb2="08000012" w:usb3="00000000" w:csb0="0002009F" w:csb1="00000000"/>
-  </w:font>
-</w:fonts>
-</file>
-
-<file path=word/glossary/settings.xml><?xml version="1.0" encoding="utf-8"?>
-<w:settings xmlns:mc="http://schemas.openxmlformats.org/markup-compatibility/2006" xmlns:o="urn:schemas-microsoft-com:office:office" xmlns:r="http://schemas.openxmlformats.org/officeDocument/2006/relationships" xmlns:m="http://schemas.openxmlformats.org/officeDocument/2006/math" xmlns:v="urn:schemas-microsoft-com:vml" xmlns:w10="urn:schemas-microsoft-com:office:word" xmlns:w="http://schemas.openxmlformats.org/wordprocessingml/2006/main" xmlns:w14="http://schemas.microsoft.com/office/word/2010/wordml" xmlns:w15="http://schemas.microsoft.com/office/word/2012/wordml" xmlns:sl="http://schemas.openxmlformats.org/schemaLibrary/2006/main" mc:Ignorable="w14 w15">
-  <w:view w:val="normal"/>
-  <w:defaultTabStop w:val="720"/>
-  <w:characterSpacingControl w:val="doNotCompress"/>
-  <w:compat>
-    <w:useFELayout/>
-    <w:compatSetting w:name="compatibilityMode" w:uri="http://schemas.microsoft.com/office/word" w:val="15"/>
-    <w:compatSetting w:name="overrideTableStyleFontSizeAndJustification" w:uri="http://schemas.microsoft.com/office/word" w:val="1"/>
-    <w:compatSetting w:name="enableOpenTypeFeatures" w:uri="http://schemas.microsoft.com/office/word" w:val="1"/>
-    <w:compatSetting w:name="doNotFlipMirrorIndents" w:uri="http://schemas.microsoft.com/office/word" w:val="1"/>
-    <w:compatSetting w:name="differentiateMultirowTableHeaders" w:uri="http://schemas.microsoft.com/office/word" w:val="1"/>
-  </w:compat>
-  <w:rsids>
-    <w:rsidRoot w:val="000269EE"/>
-    <w:rsid w:val="000269EE"/>
-  </w:rsids>
-  <m:mathPr>
-    <m:mathFont m:val="Cambria Math"/>
-    <m:brkBin m:val="before"/>
-    <m:brkBinSub m:val="--"/>
-    <m:smallFrac m:val="0"/>
-    <m:dispDef/>
-    <m:lMargin m:val="0"/>
-    <m:rMargin m:val="0"/>
-    <m:defJc m:val="centerGroup"/>
-    <m:wrapIndent m:val="1440"/>
-    <m:intLim m:val="subSup"/>
-    <m:naryLim m:val="undOvr"/>
-  </m:mathPr>
-  <w:themeFontLang w:val="en-US"/>
-  <w:clrSchemeMapping w:bg1="light1" w:t1="dark1" w:bg2="light2" w:t2="dark2" w:accent1="accent1" w:accent2="accent2" w:accent3="accent3" w:accent4="accent4" w:accent5="accent5" w:accent6="accent6" w:hyperlink="hyperlink" w:followedHyperlink="followedHyperlink"/>
-  <w:decimalSymbol w:val="."/>
-  <w:listSeparator w:val=","/>
-  <w15:chartTrackingRefBased/>
-</w:settings>
-</file>
-
-<file path=word/glossary/styles.xml><?xml version="1.0" encoding="utf-8"?>
-<w:styles xmlns:mc="http://schemas.openxmlformats.org/markup-compatibility/2006" xmlns:r="http://schemas.openxmlformats.org/officeDocument/2006/relationships" xmlns:w="http://schemas.openxmlformats.org/wordprocessingml/2006/main" xmlns:w14="http://schemas.microsoft.com/office/word/2010/wordml" xmlns:w15="http://schemas.microsoft.com/office/word/2012/wordml" mc:Ignorable="w14 w15">
-  <w:docDefaults>
-    <w:rPrDefault>
-      <w:rPr>
-        <w:rFonts w:asciiTheme="minorHAnsi" w:eastAsiaTheme="minorEastAsia" w:hAnsiTheme="minorHAnsi" w:cstheme="minorBidi"/>
-        <w:sz w:val="22"/>
-        <w:szCs w:val="22"/>
-        <w:lang w:val="en-US" w:eastAsia="en-US" w:bidi="ar-SA"/>
-      </w:rPr>
-    </w:rPrDefault>
-    <w:pPrDefault>
-      <w:pPr>
-        <w:spacing w:after="160" w:line="259" w:lineRule="auto"/>
-      </w:pPr>
-    </w:pPrDefault>
-  </w:docDefaults>
-  <w:latentStyles w:defLockedState="0" w:defUIPriority="99" w:defSemiHidden="0" w:defUnhideWhenUsed="0" w:defQFormat="0" w:count="371">
-    <w:lsdException w:name="Normal" w:uiPriority="0" w:qFormat="1"/>
-    <w:lsdException w:name="heading 1" w:uiPriority="9" w:qFormat="1"/>
-    <w:lsdException w:name="heading 2" w:semiHidden="1" w:uiPriority="9" w:unhideWhenUsed="1" w:qFormat="1"/>
-    <w:lsdException w:name="heading 3" w:semiHidden="1" w:uiPriority="9" w:unhideWhenUsed="1" w:qFormat="1"/>
-    <w:lsdException w:name="heading 4" w:semiHidden="1" w:uiPriority="9" w:unhideWhenUsed="1" w:qFormat="1"/>
-    <w:lsdException w:name="heading 5" w:semiHidden="1" w:uiPriority="9" w:unhideWhenUsed="1" w:qFormat="1"/>
-    <w:lsdException w:name="heading 6" w:semiHidden="1" w:uiPriority="9" w:unhideWhenUsed="1" w:qFormat="1"/>
-    <w:lsdException w:name="heading 7" w:semiHidden="1" w:uiPriority="9" w:unhideWhenUsed="1" w:qFormat="1"/>
-    <w:lsdException w:name="heading 8" w:semiHidden="1" w:uiPriority="9" w:unhideWhenUsed="1" w:qFormat="1"/>
-    <w:lsdException w:name="heading 9" w:semiHidden="1" w:uiPriority="9" w:unhideWhenUsed="1" w:qFormat="1"/>
-    <w:lsdException w:name="index 1" w:semiHidden="1" w:unhideWhenUsed="1"/>
-    <w:lsdException w:name="index 2" w:semiHidden="1" w:unhideWhenUsed="1"/>
-    <w:lsdException w:name="index 3" w:semiHidden="1" w:unhideWhenUsed="1"/>
-    <w:lsdException w:name="index 4" w:semiHidden="1" w:unhideWhenUsed="1"/>
-    <w:lsdException w:name="index 5" w:semiHidden="1" w:unhideWhenUsed="1"/>
-    <w:lsdException w:name="index 6" w:semiHidden="1" w:unhideWhenUsed="1"/>
-    <w:lsdException w:name="index 7" w:semiHidden="1" w:unhideWhenUsed="1"/>
-    <w:lsdException w:name="index 8" w:semiHidden="1" w:unhideWhenUsed="1"/>
-    <w:lsdException w:name="index 9" w:semiHidden="1" w:unhideWhenUsed="1"/>
-    <w:lsdException w:name="toc 1" w:semiHidden="1" w:uiPriority="39" w:unhideWhenUsed="1"/>
-    <w:lsdException w:name="toc 2" w:semiHidden="1" w:uiPriority="39" w:unhideWhenUsed="1"/>
-    <w:lsdException w:name="toc 3" w:semiHidden="1" w:uiPriority="39" w:unhideWhenUsed="1"/>
-    <w:lsdException w:name="toc 4" w:semiHidden="1" w:uiPriority="39" w:unhideWhenUsed="1"/>
-    <w:lsdException w:name="toc 5" w:semiHidden="1" w:uiPriority="39" w:unhideWhenUsed="1"/>
-    <w:lsdException w:name="toc 6" w:semiHidden="1" w:uiPriority="39" w:unhideWhenUsed="1"/>
-    <w:lsdException w:name="toc 7" w:semiHidden="1" w:uiPriority="39" w:unhideWhenUsed="1"/>
-    <w:lsdException w:name="toc 8" w:semiHidden="1" w:uiPriority="39" w:unhideWhenUsed="1"/>
-    <w:lsdException w:name="toc 9" w:semiHidden="1" w:uiPriority="39" w:unhideWhenUsed="1"/>
-    <w:lsdException w:name="Normal Indent" w:semiHidden="1" w:unhideWhenUsed="1"/>
-    <w:lsdException w:name="footnote text" w:semiHidden="1" w:unhideWhenUsed="1"/>
-    <w:lsdException w:name="annotation text" w:semiHidden="1" w:unhideWhenUsed="1"/>
-    <w:lsdException w:name="header" w:semiHidden="1" w:unhideWhenUsed="1"/>
-    <w:lsdException w:name="footer" w:semiHidden="1" w:unhideWhenUsed="1"/>
-    <w:lsdException w:name="index heading" w:semiHidden="1" w:unhideWhenUsed="1"/>
-    <w:lsdException w:name="caption" w:semiHidden="1" w:uiPriority="35" w:unhideWhenUsed="1" w:qFormat="1"/>
-    <w:lsdException w:name="table of figures" w:semiHidden="1" w:unhideWhenUsed="1"/>
-    <w:lsdException w:name="envelope address" w:semiHidden="1" w:unhideWhenUsed="1"/>
-    <w:lsdException w:name="envelope return" w:semiHidden="1" w:unhideWhenUsed="1"/>
-    <w:lsdException w:name="footnote reference" w:semiHidden="1" w:unhideWhenUsed="1"/>
-    <w:lsdException w:name="annotation reference" w:semiHidden="1" w:unhideWhenUsed="1"/>
-    <w:lsdException w:name="line number" w:semiHidden="1" w:unhideWhenUsed="1"/>
-    <w:lsdException w:name="page number" w:semiHidden="1" w:unhideWhenUsed="1"/>
-    <w:lsdException w:name="endnote reference" w:semiHidden="1" w:unhideWhenUsed="1"/>
-    <w:lsdException w:name="endnote text" w:semiHidden="1" w:unhideWhenUsed="1"/>
-    <w:lsdException w:name="table of authorities" w:semiHidden="1" w:unhideWhenUsed="1"/>
-    <w:lsdException w:name="macro" w:semiHidden="1" w:unhideWhenUsed="1"/>
-    <w:lsdException w:name="toa heading" w:semiHidden="1" w:unhideWhenUsed="1"/>
-    <w:lsdException w:name="List" w:semiHidden="1" w:unhideWhenUsed="1"/>
-    <w:lsdException w:name="List Bullet" w:semiHidden="1" w:unhideWhenUsed="1"/>
-    <w:lsdException w:name="List Number" w:semiHidden="1" w:unhideWhenUsed="1"/>
-    <w:lsdException w:name="List 2" w:semiHidden="1" w:unhideWhenUsed="1"/>
-    <w:lsdException w:name="List 3" w:semiHidden="1" w:unhideWhenUsed="1"/>
-    <w:lsdException w:name="List 4" w:semiHidden="1" w:unhideWhenUsed="1"/>
-    <w:lsdException w:name="List 5" w:semiHidden="1" w:unhideWhenUsed="1"/>
-    <w:lsdException w:name="List Bullet 2" w:semiHidden="1" w:unhideWhenUsed="1"/>
-    <w:lsdException w:name="List Bullet 3" w:semiHidden="1" w:unhideWhenUsed="1"/>
-    <w:lsdException w:name="List Bullet 4" w:semiHidden="1" w:unhideWhenUsed="1"/>
-    <w:lsdException w:name="List Bullet 5" w:semiHidden="1" w:unhideWhenUsed="1"/>
-    <w:lsdException w:name="List Number 2" w:semiHidden="1" w:unhideWhenUsed="1"/>
-    <w:lsdException w:name="List Number 3" w:semiHidden="1" w:unhideWhenUsed="1"/>
-    <w:lsdException w:name="List Number 4" w:semiHidden="1" w:unhideWhenUsed="1"/>
-    <w:lsdException w:name="List Number 5" w:semiHidden="1" w:unhideWhenUsed="1"/>
-    <w:lsdException w:name="Title" w:uiPriority="10" w:qFormat="1"/>
-    <w:lsdException w:name="Closing" w:semiHidden="1" w:unhideWhenUsed="1"/>
-    <w:lsdException w:name="Signature" w:semiHidden="1" w:unhideWhenUsed="1"/>
-    <w:lsdException w:name="Default Paragraph Font" w:semiHidden="1" w:uiPriority="1" w:unhideWhenUsed="1"/>
-    <w:lsdException w:name="Body Text" w:semiHidden="1" w:unhideWhenUsed="1"/>
-    <w:lsdException w:name="Body Text Indent" w:semiHidden="1" w:unhideWhenUsed="1"/>
-    <w:lsdException w:name="List Continue" w:semiHidden="1" w:unhideWhenUsed="1"/>
-    <w:lsdException w:name="List Continue 2" w:semiHidden="1" w:unhideWhenUsed="1"/>
-    <w:lsdException w:name="List Continue 3" w:semiHidden="1" w:unhideWhenUsed="1"/>
-    <w:lsdException w:name="List Continue 4" w:semiHidden="1" w:unhideWhenUsed="1"/>
-    <w:lsdException w:name="List Continue 5" w:semiHidden="1" w:unhideWhenUsed="1"/>
-    <w:lsdException w:name="Message Header" w:semiHidden="1" w:unhideWhenUsed="1"/>
-    <w:lsdException w:name="Subtitle" w:uiPriority="11" w:qFormat="1"/>
-    <w:lsdException w:name="Salutation" w:semiHidden="1" w:unhideWhenUsed="1"/>
-    <w:lsdException w:name="Date" w:semiHidden="1" w:unhideWhenUsed="1"/>
-    <w:lsdException w:name="Body Text First Indent" w:semiHidden="1" w:unhideWhenUsed="1"/>
-    <w:lsdException w:name="Body Text First Indent 2" w:semiHidden="1" w:unhideWhenUsed="1"/>
-    <w:lsdException w:name="Note Heading" w:semiHidden="1" w:unhideWhenUsed="1"/>
-    <w:lsdException w:name="Body Text 2" w:semiHidden="1" w:unhideWhenUsed="1"/>
-    <w:lsdException w:name="Body Text 3" w:semiHidden="1" w:unhideWhenUsed="1"/>
-    <w:lsdException w:name="Body Text Indent 2" w:semiHidden="1" w:unhideWhenUsed="1"/>
-    <w:lsdException w:name="Body Text Indent 3" w:semiHidden="1" w:unhideWhenUsed="1"/>
-    <w:lsdException w:name="Block Text" w:semiHidden="1" w:unhideWhenUsed="1"/>
-    <w:lsdException w:name="Hyperlink" w:semiHidden="1" w:unhideWhenUsed="1"/>
-    <w:lsdException w:name="FollowedHyperlink" w:semiHidden="1" w:unhideWhenUsed="1"/>
-    <w:lsdException w:name="Strong" w:uiPriority="22" w:qFormat="1"/>
-    <w:lsdException w:name="Emphasis" w:uiPriority="20" w:qFormat="1"/>
-    <w:lsdException w:name="Document Map" w:semiHidden="1" w:unhideWhenUsed="1"/>
-    <w:lsdException w:name="Plain Text" w:semiHidden="1" w:unhideWhenUsed="1"/>
-    <w:lsdException w:name="E-mail Signature" w:semiHidden="1" w:unhideWhenUsed="1"/>
-    <w:lsdException w:name="HTML Top of Form" w:semiHidden="1" w:unhideWhenUsed="1"/>
-    <w:lsdException w:name="HTML Bottom of Form" w:semiHidden="1" w:unhideWhenUsed="1"/>
-    <w:lsdException w:name="Normal (Web)" w:semiHidden="1" w:unhideWhenUsed="1"/>
-    <w:lsdException w:name="HTML Acronym" w:semiHidden="1" w:unhideWhenUsed="1"/>
-    <w:lsdException w:name="HTML Address" w:semiHidden="1" w:unhideWhenUsed="1"/>
-    <w:lsdException w:name="HTML Cite" w:semiHidden="1" w:unhideWhenUsed="1"/>
-    <w:lsdException w:name="HTML Code" w:semiHidden="1" w:unhideWhenUsed="1"/>
-    <w:lsdException w:name="HTML Definition" w:semiHidden="1" w:unhideWhenUsed="1"/>
-    <w:lsdException w:name="HTML Keyboard" w:semiHidden="1" w:unhideWhenUsed="1"/>
-    <w:lsdException w:name="HTML Preformatted" w:semiHidden="1" w:unhideWhenUsed="1"/>
-    <w:lsdException w:name="HTML Sample" w:semiHidden="1" w:unhideWhenUsed="1"/>
-    <w:lsdException w:name="HTML Typewriter" w:semiHidden="1" w:unhideWhenUsed="1"/>
-    <w:lsdException w:name="HTML Variable" w:semiHidden="1" w:unhideWhenUsed="1"/>
-    <w:lsdException w:name="Normal Table" w:semiHidden="1" w:unhideWhenUsed="1"/>
-    <w:lsdException w:name="annotation subject" w:semiHidden="1" w:unhideWhenUsed="1"/>
-    <w:lsdException w:name="No List" w:semiHidden="1" w:unhideWhenUsed="1"/>
-    <w:lsdException w:name="Outline List 1" w:semiHidden="1" w:unhideWhenUsed="1"/>
-    <w:lsdException w:name="Outline List 2" w:semiHidden="1" w:unhideWhenUsed="1"/>
-    <w:lsdException w:name="Outline List 3" w:semiHidden="1" w:unhideWhenUsed="1"/>
-    <w:lsdException w:name="Table Simple 1" w:semiHidden="1" w:unhideWhenUsed="1"/>
-    <w:lsdException w:name="Table Simple 2" w:semiHidden="1" w:unhideWhenUsed="1"/>
-    <w:lsdException w:name="Table Simple 3" w:semiHidden="1" w:unhideWhenUsed="1"/>
-    <w:lsdException w:name="Table Classic 1" w:semiHidden="1" w:unhideWhenUsed="1"/>
-    <w:lsdException w:name="Table Classic 2" w:semiHidden="1" w:unhideWhenUsed="1"/>
-    <w:lsdException w:name="Table Classic 3" w:semiHidden="1" w:unhideWhenUsed="1"/>
-    <w:lsdException w:name="Table Classic 4" w:semiHidden="1" w:unhideWhenUsed="1"/>
-    <w:lsdException w:name="Table Colorful 1" w:semiHidden="1" w:unhideWhenUsed="1"/>
-    <w:lsdException w:name="Table Colorful 2" w:semiHidden="1" w:unhideWhenUsed="1"/>
-    <w:lsdException w:name="Table Colorful 3" w:semiHidden="1" w:unhideWhenUsed="1"/>
-    <w:lsdException w:name="Table Columns 1" w:semiHidden="1" w:unhideWhenUsed="1"/>
-    <w:lsdException w:name="Table Columns 2" w:semiHidden="1" w:unhideWhenUsed="1"/>
-    <w:lsdException w:name="Table Columns 3" w:semiHidden="1" w:unhideWhenUsed="1"/>
-    <w:lsdException w:name="Table Columns 4" w:semiHidden="1" w:unhideWhenUsed="1"/>
-    <w:lsdException w:name="Table Columns 5" w:semiHidden="1" w:unhideWhenUsed="1"/>
-    <w:lsdException w:name="Table Grid 1" w:semiHidden="1" w:unhideWhenUsed="1"/>
-    <w:lsdException w:name="Table Grid 2" w:semiHidden="1" w:unhideWhenUsed="1"/>
-    <w:lsdException w:name="Table Grid 3" w:semiHidden="1" w:unhideWhenUsed="1"/>
-    <w:lsdException w:name="Table Grid 4" w:semiHidden="1" w:unhideWhenUsed="1"/>
-    <w:lsdException w:name="Table Grid 5" w:semiHidden="1" w:unhideWhenUsed="1"/>
-    <w:lsdException w:name="Table Grid 6" w:semiHidden="1" w:unhideWhenUsed="1"/>
-    <w:lsdException w:name="Table Grid 7" w:semiHidden="1" w:unhideWhenUsed="1"/>
-    <w:lsdException w:name="Table Grid 8" w:semiHidden="1" w:unhideWhenUsed="1"/>
-    <w:lsdException w:name="Table List 1" w:semiHidden="1" w:unhideWhenUsed="1"/>
-    <w:lsdException w:name="Table List 2" w:semiHidden="1" w:unhideWhenUsed="1"/>
-    <w:lsdException w:name="Table List 3" w:semiHidden="1" w:unhideWhenUsed="1"/>
-    <w:lsdException w:name="Table List 4" w:semiHidden="1" w:unhideWhenUsed="1"/>
-    <w:lsdException w:name="Table List 5" w:semiHidden="1" w:unhideWhenUsed="1"/>
-    <w:lsdException w:name="Table List 6" w:semiHidden="1" w:unhideWhenUsed="1"/>
-    <w:lsdException w:name="Table List 7" w:semiHidden="1" w:unhideWhenUsed="1"/>
-    <w:lsdException w:name="Table List 8" w:semiHidden="1" w:unhideWhenUsed="1"/>
-    <w:lsdException w:name="Table 3D effects 1" w:semiHidden="1" w:unhideWhenUsed="1"/>
-    <w:lsdException w:name="Table 3D effects 2" w:semiHidden="1" w:unhideWhenUsed="1"/>
-    <w:lsdException w:name="Table 3D effects 3" w:semiHidden="1" w:unhideWhenUsed="1"/>
-    <w:lsdException w:name="Table Contemporary" w:semiHidden="1" w:unhideWhenUsed="1"/>
-    <w:lsdException w:name="Table Elegant" w:semiHidden="1" w:unhideWhenUsed="1"/>
-    <w:lsdException w:name="Table Professional" w:semiHidden="1" w:unhideWhenUsed="1"/>
-    <w:lsdException w:name="Table Subtle 1" w:semiHidden="1" w:unhideWhenUsed="1"/>
-    <w:lsdException w:name="Table Subtle 2" w:semiHidden="1" w:unhideWhenUsed="1"/>
-    <w:lsdException w:name="Table Web 1" w:semiHidden="1" w:unhideWhenUsed="1"/>
-    <w:lsdException w:name="Table Web 2" w:semiHidden="1" w:unhideWhenUsed="1"/>
-    <w:lsdException w:name="Table Web 3" w:semiHidden="1" w:unhideWhenUsed="1"/>
-    <w:lsdException w:name="Balloon Text" w:semiHidden="1" w:unhideWhenUsed="1"/>
-    <w:lsdException w:name="Table Grid" w:uiPriority="39"/>
-    <w:lsdException w:name="Table Theme" w:semiHidden="1" w:unhideWhenUsed="1"/>
-    <w:lsdException w:name="Placeholder Text" w:semiHidden="1"/>
-    <w:lsdException w:name="No Spacing" w:uiPriority="1" w:qFormat="1"/>
-    <w:lsdException w:name="Light Shading" w:uiPriority="60"/>
-    <w:lsdException w:name="Light List" w:uiPriority="61"/>
-    <w:lsdException w:name="Light Grid" w:uiPriority="62"/>
-    <w:lsdException w:name="Medium Shading 1" w:uiPriority="63"/>
-    <w:lsdException w:name="Medium Shading 2" w:uiPriority="64"/>
-    <w:lsdException w:name="Medium List 1" w:uiPriority="65"/>
-    <w:lsdException w:name="Medium List 2" w:uiPriority="66"/>
-    <w:lsdException w:name="Medium Grid 1" w:uiPriority="67"/>
-    <w:lsdException w:name="Medium Grid 2" w:uiPriority="68"/>
-    <w:lsdException w:name="Medium Grid 3" w:uiPriority="69"/>
-    <w:lsdException w:name="Dark List" w:uiPriority="70"/>
-    <w:lsdException w:name="Colorful Shading" w:uiPriority="71"/>
-    <w:lsdException w:name="Colorful List" w:uiPriority="72"/>
-    <w:lsdException w:name="Colorful Grid" w:uiPriority="73"/>
-    <w:lsdException w:name="Light Shading Accent 1" w:uiPriority="60"/>
-    <w:lsdException w:name="Light List Accent 1" w:uiPriority="61"/>
-    <w:lsdException w:name="Light Grid Accent 1" w:uiPriority="62"/>
-    <w:lsdException w:name="Medium Shading 1 Accent 1" w:uiPriority="63"/>
-    <w:lsdException w:name="Medium Shading 2 Accent 1" w:uiPriority="64"/>
-    <w:lsdException w:name="Medium List 1 Accent 1" w:uiPriority="65"/>
-    <w:lsdException w:name="Revision" w:semiHidden="1"/>
-    <w:lsdException w:name="List Paragraph" w:uiPriority="34" w:qFormat="1"/>
-    <w:lsdException w:name="Quote" w:uiPriority="29" w:qFormat="1"/>
-    <w:lsdException w:name="Intense Quote" w:uiPriority="30" w:qFormat="1"/>
-    <w:lsdException w:name="Medium List 2 Accent 1" w:uiPriority="66"/>
-    <w:lsdException w:name="Medium Grid 1 Accent 1" w:uiPriority="67"/>
-    <w:lsdException w:name="Medium Grid 2 Accent 1" w:uiPriority="68"/>
-    <w:lsdException w:name="Medium Grid 3 Accent 1" w:uiPriority="69"/>
-    <w:lsdException w:name="Dark List Accent 1" w:uiPriority="70"/>
-    <w:lsdException w:name="Colorful Shading Accent 1" w:uiPriority="71"/>
-    <w:lsdException w:name="Colorful List Accent 1" w:uiPriority="72"/>
-    <w:lsdException w:name="Colorful Grid Accent 1" w:uiPriority="73"/>
-    <w:lsdException w:name="Light Shading Accent 2" w:uiPriority="60"/>
-    <w:lsdException w:name="Light List Accent 2" w:uiPriority="61"/>
-    <w:lsdException w:name="Light Grid Accent 2" w:uiPriority="62"/>
-    <w:lsdException w:name="Medium Shading 1 Accent 2" w:uiPriority="63"/>
-    <w:lsdException w:name="Medium Shading 2 Accent 2" w:uiPriority="64"/>
-    <w:lsdException w:name="Medium List 1 Accent 2" w:uiPriority="65"/>
-    <w:lsdException w:name="Medium List 2 Accent 2" w:uiPriority="66"/>
-    <w:lsdException w:name="Medium Grid 1 Accent 2" w:uiPriority="67"/>
-    <w:lsdException w:name="Medium Grid 2 Accent 2" w:uiPriority="68"/>
-    <w:lsdException w:name="Medium Grid 3 Accent 2" w:uiPriority="69"/>
-    <w:lsdException w:name="Dark List Accent 2" w:uiPriority="70"/>
-    <w:lsdException w:name="Colorful Shading Accent 2" w:uiPriority="71"/>
-    <w:lsdException w:name="Colorful List Accent 2" w:uiPriority="72"/>
-    <w:lsdException w:name="Colorful Grid Accent 2" w:uiPriority="73"/>
-    <w:lsdException w:name="Light Shading Accent 3" w:uiPriority="60"/>
-    <w:lsdException w:name="Light List Accent 3" w:uiPriority="61"/>
-    <w:lsdException w:name="Light Grid Accent 3" w:uiPriority="62"/>
-    <w:lsdException w:name="Medium Shading 1 Accent 3" w:uiPriority="63"/>
-    <w:lsdException w:name="Medium Shading 2 Accent 3" w:uiPriority="64"/>
-    <w:lsdException w:name="Medium List 1 Accent 3" w:uiPriority="65"/>
-    <w:lsdException w:name="Medium List 2 Accent 3" w:uiPriority="66"/>
-    <w:lsdException w:name="Medium Grid 1 Accent 3" w:uiPriority="67"/>
-    <w:lsdException w:name="Medium Grid 2 Accent 3" w:uiPriority="68"/>
-    <w:lsdException w:name="Medium Grid 3 Accent 3" w:uiPriority="69"/>
-    <w:lsdException w:name="Dark List Accent 3" w:uiPriority="70"/>
-    <w:lsdException w:name="Colorful Shading Accent 3" w:uiPriority="71"/>
-    <w:lsdException w:name="Colorful List Accent 3" w:uiPriority="72"/>
-    <w:lsdException w:name="Colorful Grid Accent 3" w:uiPriority="73"/>
-    <w:lsdException w:name="Light Shading Accent 4" w:uiPriority="60"/>
-    <w:lsdException w:name="Light List Accent 4" w:uiPriority="61"/>
-    <w:lsdException w:name="Light Grid Accent 4" w:uiPriority="62"/>
-    <w:lsdException w:name="Medium Shading 1 Accent 4" w:uiPriority="63"/>
-    <w:lsdException w:name="Medium Shading 2 Accent 4" w:uiPriority="64"/>
-    <w:lsdException w:name="Medium List 1 Accent 4" w:uiPriority="65"/>
-    <w:lsdException w:name="Medium List 2 Accent 4" w:uiPriority="66"/>
-    <w:lsdException w:name="Medium Grid 1 Accent 4" w:uiPriority="67"/>
-    <w:lsdException w:name="Medium Grid 2 Accent 4" w:uiPriority="68"/>
-    <w:lsdException w:name="Medium Grid 3 Accent 4" w:uiPriority="69"/>
-    <w:lsdException w:name="Dark List Accent 4" w:uiPriority="70"/>
-    <w:lsdException w:name="Colorful Shading Accent 4" w:uiPriority="71"/>
-    <w:lsdException w:name="Colorful List Accent 4" w:uiPriority="72"/>
-    <w:lsdException w:name="Colorful Grid Accent 4" w:uiPriority="73"/>
-    <w:lsdException w:name="Light Shading Accent 5" w:uiPriority="60"/>
-    <w:lsdException w:name="Light List Accent 5" w:uiPriority="61"/>
-    <w:lsdException w:name="Light Grid Accent 5" w:uiPriority="62"/>
-    <w:lsdException w:name="Medium Shading 1 Accent 5" w:uiPriority="63"/>
-    <w:lsdException w:name="Medium Shading 2 Accent 5" w:uiPriority="64"/>
-    <w:lsdException w:name="Medium List 1 Accent 5" w:uiPriority="65"/>
-    <w:lsdException w:name="Medium List 2 Accent 5" w:uiPriority="66"/>
-    <w:lsdException w:name="Medium Grid 1 Accent 5" w:uiPriority="67"/>
-    <w:lsdException w:name="Medium Grid 2 Accent 5" w:uiPriority="68"/>
-    <w:lsdException w:name="Medium Grid 3 Accent 5" w:uiPriority="69"/>
-    <w:lsdException w:name="Dark List Accent 5" w:uiPriority="70"/>
-    <w:lsdException w:name="Colorful Shading Accent 5" w:uiPriority="71"/>
-    <w:lsdException w:name="Colorful List Accent 5" w:uiPriority="72"/>
-    <w:lsdException w:name="Colorful Grid Accent 5" w:uiPriority="73"/>
-    <w:lsdException w:name="Light Shading Accent 6" w:uiPriority="60"/>
-    <w:lsdException w:name="Light List Accent 6" w:uiPriority="61"/>
-    <w:lsdException w:name="Light Grid Accent 6" w:uiPriority="62"/>
-    <w:lsdException w:name="Medium Shading 1 Accent 6" w:uiPriority="63"/>
-    <w:lsdException w:name="Medium Shading 2 Accent 6" w:uiPriority="64"/>
-    <w:lsdException w:name="Medium List 1 Accent 6" w:uiPriority="65"/>
-    <w:lsdException w:name="Medium List 2 Accent 6" w:uiPriority="66"/>
-    <w:lsdException w:name="Medium Grid 1 Accent 6" w:uiPriority="67"/>
-    <w:lsdException w:name="Medium Grid 2 Accent 6" w:uiPriority="68"/>
-    <w:lsdException w:name="Medium Grid 3 Accent 6" w:uiPriority="69"/>
-    <w:lsdException w:name="Dark List Accent 6" w:uiPriority="70"/>
-    <w:lsdException w:name="Colorful Shading Accent 6" w:uiPriority="71"/>
-    <w:lsdException w:name="Colorful List Accent 6" w:uiPriority="72"/>
-    <w:lsdException w:name="Colorful Grid Accent 6" w:uiPriority="73"/>
-    <w:lsdException w:name="Subtle Emphasis" w:uiPriority="19" w:qFormat="1"/>
-    <w:lsdException w:name="Intense Emphasis" w:uiPriority="21" w:qFormat="1"/>
-    <w:lsdException w:name="Subtle Reference" w:uiPriority="31" w:qFormat="1"/>
-    <w:lsdException w:name="Intense Reference" w:uiPriority="32" w:qFormat="1"/>
-    <w:lsdException w:name="Book Title" w:uiPriority="33" w:qFormat="1"/>
-    <w:lsdException w:name="Bibliography" w:semiHidden="1" w:uiPriority="37" w:unhideWhenUsed="1"/>
-    <w:lsdException w:name="TOC Heading" w:semiHidden="1" w:uiPriority="39" w:unhideWhenUsed="1" w:qFormat="1"/>
-    <w:lsdException w:name="Plain Table 1" w:uiPriority="41"/>
-    <w:lsdException w:name="Plain Table 2" w:uiPriority="42"/>
-    <w:lsdException w:name="Plain Table 3" w:uiPriority="43"/>
-    <w:lsdException w:name="Plain Table 4" w:uiPriority="44"/>
-    <w:lsdException w:name="Plain Table 5" w:uiPriority="45"/>
-    <w:lsdException w:name="Grid Table Light" w:uiPriority="40"/>
-    <w:lsdException w:name="Grid Table 1 Light" w:uiPriority="46"/>
-    <w:lsdException w:name="Grid Table 2" w:uiPriority="47"/>
-    <w:lsdException w:name="Grid Table 3" w:uiPriority="48"/>
-    <w:lsdException w:name="Grid Table 4" w:uiPriority="49"/>
-    <w:lsdException w:name="Grid Table 5 Dark" w:uiPriority="50"/>
-    <w:lsdException w:name="Grid Table 6 Colorful" w:uiPriority="51"/>
-    <w:lsdException w:name="Grid Table 7 Colorful" w:uiPriority="52"/>
-    <w:lsdException w:name="Grid Table 1 Light Accent 1" w:uiPriority="46"/>
-    <w:lsdException w:name="Grid Table 2 Accent 1" w:uiPriority="47"/>
-    <w:lsdException w:name="Grid Table 3 Accent 1" w:uiPriority="48"/>
-    <w:lsdException w:name="Grid Table 4 Accent 1" w:uiPriority="49"/>
-    <w:lsdException w:name="Grid Table 5 Dark Accent 1" w:uiPriority="50"/>
-    <w:lsdException w:name="Grid Table 6 Colorful Accent 1" w:uiPriority="51"/>
-    <w:lsdException w:name="Grid Table 7 Colorful Accent 1" w:uiPriority="52"/>
-    <w:lsdException w:name="Grid Table 1 Light Accent 2" w:uiPriority="46"/>
-    <w:lsdException w:name="Grid Table 2 Accent 2" w:uiPriority="47"/>
-    <w:lsdException w:name="Grid Table 3 Accent 2" w:uiPriority="48"/>
-    <w:lsdException w:name="Grid Table 4 Accent 2" w:uiPriority="49"/>
-    <w:lsdException w:name="Grid Table 5 Dark Accent 2" w:uiPriority="50"/>
-    <w:lsdException w:name="Grid Table 6 Colorful Accent 2" w:uiPriority="51"/>
-    <w:lsdException w:name="Grid Table 7 Colorful Accent 2" w:uiPriority="52"/>
-    <w:lsdException w:name="Grid Table 1 Light Accent 3" w:uiPriority="46"/>
-    <w:lsdException w:name="Grid Table 2 Accent 3" w:uiPriority="47"/>
-    <w:lsdException w:name="Grid Table 3 Accent 3" w:uiPriority="48"/>
-    <w:lsdException w:name="Grid Table 4 Accent 3" w:uiPriority="49"/>
-    <w:lsdException w:name="Grid Table 5 Dark Accent 3" w:uiPriority="50"/>
-    <w:lsdException w:name="Grid Table 6 Colorful Accent 3" w:uiPriority="51"/>
-    <w:lsdException w:name="Grid Table 7 Colorful Accent 3" w:uiPriority="52"/>
-    <w:lsdException w:name="Grid Table 1 Light Accent 4" w:uiPriority="46"/>
-    <w:lsdException w:name="Grid Table 2 Accent 4" w:uiPriority="47"/>
-    <w:lsdException w:name="Grid Table 3 Accent 4" w:uiPriority="48"/>
-    <w:lsdException w:name="Grid Table 4 Accent 4" w:uiPriority="49"/>
-    <w:lsdException w:name="Grid Table 5 Dark Accent 4" w:uiPriority="50"/>
-    <w:lsdException w:name="Grid Table 6 Colorful Accent 4" w:uiPriority="51"/>
-    <w:lsdException w:name="Grid Table 7 Colorful Accent 4" w:uiPriority="52"/>
-    <w:lsdException w:name="Grid Table 1 Light Accent 5" w:uiPriority="46"/>
-    <w:lsdException w:name="Grid Table 2 Accent 5" w:uiPriority="47"/>
-    <w:lsdException w:name="Grid Table 3 Accent 5" w:uiPriority="48"/>
-    <w:lsdException w:name="Grid Table 4 Accent 5" w:uiPriority="49"/>
-    <w:lsdException w:name="Grid Table 5 Dark Accent 5" w:uiPriority="50"/>
-    <w:lsdException w:name="Grid Table 6 Colorful Accent 5" w:uiPriority="51"/>
-    <w:lsdException w:name="Grid Table 7 Colorful Accent 5" w:uiPriority="52"/>
-    <w:lsdException w:name="Grid Table 1 Light Accent 6" w:uiPriority="46"/>
-    <w:lsdException w:name="Grid Table 2 Accent 6" w:uiPriority="47"/>
-    <w:lsdException w:name="Grid Table 3 Accent 6" w:uiPriority="48"/>
-    <w:lsdException w:name="Grid Table 4 Accent 6" w:uiPriority="49"/>
-    <w:lsdException w:name="Grid Table 5 Dark Accent 6" w:uiPriority="50"/>
-    <w:lsdException w:name="Grid Table 6 Colorful Accent 6" w:uiPriority="51"/>
-    <w:lsdException w:name="Grid Table 7 Colorful Accent 6" w:uiPriority="52"/>
-    <w:lsdException w:name="List Table 1 Light" w:uiPriority="46"/>
-    <w:lsdException w:name="List Table 2" w:uiPriority="47"/>
-    <w:lsdException w:name="List Table 3" w:uiPriority="48"/>
-    <w:lsdException w:name="List Table 4" w:uiPriority="49"/>
-    <w:lsdException w:name="List Table 5 Dark" w:uiPriority="50"/>
-    <w:lsdException w:name="List Table 6 Colorful" w:uiPriority="51"/>
-    <w:lsdException w:name="List Table 7 Colorful" w:uiPriority="52"/>
-    <w:lsdException w:name="List Table 1 Light Accent 1" w:uiPriority="46"/>
-    <w:lsdException w:name="List Table 2 Accent 1" w:uiPriority="47"/>
-    <w:lsdException w:name="List Table 3 Accent 1" w:uiPriority="48"/>
-    <w:lsdException w:name="List Table 4 Accent 1" w:uiPriority="49"/>
-    <w:lsdException w:name="List Table 5 Dark Accent 1" w:uiPriority="50"/>
-    <w:lsdException w:name="List Table 6 Colorful Accent 1" w:uiPriority="51"/>
-    <w:lsdException w:name="List Table 7 Colorful Accent 1" w:uiPriority="52"/>
-    <w:lsdException w:name="List Table 1 Light Accent 2" w:uiPriority="46"/>
-    <w:lsdException w:name="List Table 2 Accent 2" w:uiPriority="47"/>
-    <w:lsdException w:name="List Table 3 Accent 2" w:uiPriority="48"/>
-    <w:lsdException w:name="List Table 4 Accent 2" w:uiPriority="49"/>
-    <w:lsdException w:name="List Table 5 Dark Accent 2" w:uiPriority="50"/>
-    <w:lsdException w:name="List Table 6 Colorful Accent 2" w:uiPriority="51"/>
-    <w:lsdException w:name="List Table 7 Colorful Accent 2" w:uiPriority="52"/>
-    <w:lsdException w:name="List Table 1 Light Accent 3" w:uiPriority="46"/>
-    <w:lsdException w:name="List Table 2 Accent 3" w:uiPriority="47"/>
-    <w:lsdException w:name="List Table 3 Accent 3" w:uiPriority="48"/>
-    <w:lsdException w:name="List Table 4 Accent 3" w:uiPriority="49"/>
-    <w:lsdException w:name="List Table 5 Dark Accent 3" w:uiPriority="50"/>
-    <w:lsdException w:name="List Table 6 Colorful Accent 3" w:uiPriority="51"/>
-    <w:lsdException w:name="List Table 7 Colorful Accent 3" w:uiPriority="52"/>
-    <w:lsdException w:name="List Table 1 Light Accent 4" w:uiPriority="46"/>
-    <w:lsdException w:name="List Table 2 Accent 4" w:uiPriority="47"/>
-    <w:lsdException w:name="List Table 3 Accent 4" w:uiPriority="48"/>
-    <w:lsdException w:name="List Table 4 Accent 4" w:uiPriority="49"/>
-    <w:lsdException w:name="List Table 5 Dark Accent 4" w:uiPriority="50"/>
-    <w:lsdException w:name="List Table 6 Colorful Accent 4" w:uiPriority="51"/>
-    <w:lsdException w:name="List Table 7 Colorful Accent 4" w:uiPriority="52"/>
-    <w:lsdException w:name="List Table 1 Light Accent 5" w:uiPriority="46"/>
-    <w:lsdException w:name="List Table 2 Accent 5" w:uiPriority="47"/>
-    <w:lsdException w:name="List Table 3 Accent 5" w:uiPriority="48"/>
-    <w:lsdException w:name="List Table 4 Accent 5" w:uiPriority="49"/>
-    <w:lsdException w:name="List Table 5 Dark Accent 5" w:uiPriority="50"/>
-    <w:lsdException w:name="List Table 6 Colorful Accent 5" w:uiPriority="51"/>
-    <w:lsdException w:name="List Table 7 Colorful Accent 5" w:uiPriority="52"/>
-    <w:lsdException w:name="List Table 1 Light Accent 6" w:uiPriority="46"/>
-    <w:lsdException w:name="List Table 2 Accent 6" w:uiPriority="47"/>
-    <w:lsdException w:name="List Table 3 Accent 6" w:uiPriority="48"/>
-    <w:lsdException w:name="List Table 4 Accent 6" w:uiPriority="49"/>
-    <w:lsdException w:name="List Table 5 Dark Accent 6" w:uiPriority="50"/>
-    <w:lsdException w:name="List Table 6 Colorful Accent 6" w:uiPriority="51"/>
-    <w:lsdException w:name="List Table 7 Colorful Accent 6" w:uiPriority="52"/>
-  </w:latentStyles>
-  <w:style w:type="paragraph" w:default="1" w:styleId="Normal">
-    <w:name w:val="Normal"/>
-    <w:qFormat/>
-  </w:style>
-  <w:style w:type="character" w:default="1" w:styleId="DefaultParagraphFont">
-    <w:name w:val="Default Paragraph Font"/>
-    <w:uiPriority w:val="1"/>
-    <w:semiHidden/>
-    <w:unhideWhenUsed/>
-  </w:style>
-  <w:style w:type="table" w:default="1" w:styleId="TableNormal">
-    <w:name w:val="Normal Table"/>
-    <w:uiPriority w:val="99"/>
-    <w:semiHidden/>
-    <w:unhideWhenUsed/>
-    <w:tblPr>
-      <w:tblInd w:w="0" w:type="dxa"/>
-      <w:tblCellMar>
-        <w:top w:w="0" w:type="dxa"/>
-        <w:left w:w="108" w:type="dxa"/>
-        <w:bottom w:w="0" w:type="dxa"/>
-        <w:right w:w="108" w:type="dxa"/>
-      </w:tblCellMar>
-    </w:tblPr>
-  </w:style>
-  <w:style w:type="numbering" w:default="1" w:styleId="NoList">
-    <w:name w:val="No List"/>
-    <w:uiPriority w:val="99"/>
-    <w:semiHidden/>
-    <w:unhideWhenUsed/>
-  </w:style>
-  <w:style w:type="character" w:styleId="PlaceholderText">
-    <w:name w:val="Placeholder Text"/>
-    <w:basedOn w:val="DefaultParagraphFont"/>
-    <w:uiPriority w:val="99"/>
-    <w:semiHidden/>
-    <w:rsid w:val="000269EE"/>
-    <w:rPr>
-      <w:color w:val="808080"/>
-    </w:rPr>
-  </w:style>
-</w:styles>
-</file>
-
-<file path=word/glossary/webSettings.xml><?xml version="1.0" encoding="utf-8"?>
-<w:webSettings xmlns:mc="http://schemas.openxmlformats.org/markup-compatibility/2006" xmlns:r="http://schemas.openxmlformats.org/officeDocument/2006/relationships" xmlns:w="http://schemas.openxmlformats.org/wordprocessingml/2006/main" xmlns:w14="http://schemas.microsoft.com/office/word/2010/wordml" xmlns:w15="http://schemas.microsoft.com/office/word/2012/wordml" mc:Ignorable="w14 w15">
-  <w:optimizeForBrowser/>
-  <w:allowPNG/>
-</w:webSettings>
-</file>
-
 <file path=word/theme/theme1.xml><?xml version="1.0" encoding="utf-8"?>
 <a:theme xmlns:a="http://schemas.openxmlformats.org/drawingml/2006/main" name="Office Theme">
   <a:themeElements>
@@ -23711,7 +23649,7 @@
 </file>
 
 <file path=customXml/itemProps1.xml><?xml version="1.0" encoding="utf-8"?>
-<ds:datastoreItem xmlns:ds="http://schemas.openxmlformats.org/officeDocument/2006/customXml" ds:itemID="{CCE030BB-362B-4063-8DE9-5C4E1F175194}">
+<ds:datastoreItem xmlns:ds="http://schemas.openxmlformats.org/officeDocument/2006/customXml" ds:itemID="{DFC16CD8-4C4B-4ECA-8EFD-61C5447A5306}">
   <ds:schemaRefs>
     <ds:schemaRef ds:uri="http://schemas.openxmlformats.org/officeDocument/2006/bibliography"/>
   </ds:schemaRefs>

</xml_diff>